<commit_message>
Update weatherController to split sound and other infos
</commit_message>
<xml_diff>
--- a/Documentation.docx
+++ b/Documentation.docx
@@ -60,14 +60,12 @@
           <w:bCs/>
         </w:rPr>
       </w:pPr>
-      <w:proofErr w:type="spellStart"/>
       <w:r>
         <w:rPr>
           <w:rStyle w:val="Rfrenceintense"/>
         </w:rPr>
         <w:t>name</w:t>
       </w:r>
-      <w:proofErr w:type="spellEnd"/>
       <w:r>
         <w:t xml:space="preserve"> </w:t>
       </w:r>
@@ -92,14 +90,12 @@
           <w:bCs/>
         </w:rPr>
       </w:pPr>
-      <w:proofErr w:type="spellStart"/>
       <w:r>
         <w:rPr>
           <w:rStyle w:val="Rfrenceintense"/>
         </w:rPr>
         <w:t>firstname</w:t>
       </w:r>
-      <w:proofErr w:type="spellEnd"/>
       <w:r>
         <w:t xml:space="preserve"> </w:t>
       </w:r>
@@ -124,14 +120,12 @@
           <w:bCs/>
         </w:rPr>
       </w:pPr>
-      <w:proofErr w:type="spellStart"/>
       <w:r>
         <w:rPr>
           <w:rStyle w:val="Rfrenceintense"/>
         </w:rPr>
         <w:t>birthdate</w:t>
       </w:r>
-      <w:proofErr w:type="spellEnd"/>
       <w:r>
         <w:t xml:space="preserve"> </w:t>
       </w:r>
@@ -169,15 +163,7 @@
         <w:sym w:font="Wingdings" w:char="F0E0"/>
       </w:r>
       <w:r>
-        <w:t xml:space="preserve"> </w:t>
-      </w:r>
-      <w:proofErr w:type="spellStart"/>
-      <w:r>
-        <w:t>Email</w:t>
-      </w:r>
-      <w:proofErr w:type="spellEnd"/>
-      <w:r>
-        <w:t xml:space="preserve"> de l’utilisateur, </w:t>
+        <w:t xml:space="preserve"> Email de l’utilisateur, </w:t>
       </w:r>
       <w:r>
         <w:rPr>
@@ -194,14 +180,12 @@
           <w:bCs/>
         </w:rPr>
       </w:pPr>
-      <w:proofErr w:type="spellStart"/>
       <w:r>
         <w:rPr>
           <w:rStyle w:val="Rfrenceintense"/>
         </w:rPr>
         <w:t>password</w:t>
       </w:r>
-      <w:proofErr w:type="spellEnd"/>
       <w:r>
         <w:t xml:space="preserve"> </w:t>
       </w:r>
@@ -261,14 +245,12 @@
           <w:bCs/>
         </w:rPr>
       </w:pPr>
-      <w:proofErr w:type="spellStart"/>
       <w:r>
         <w:rPr>
           <w:rStyle w:val="Rfrenceintense"/>
         </w:rPr>
         <w:t>name</w:t>
       </w:r>
-      <w:proofErr w:type="spellEnd"/>
       <w:r>
         <w:t xml:space="preserve"> </w:t>
       </w:r>
@@ -306,15 +288,7 @@
         <w:sym w:font="Wingdings" w:char="F0E0"/>
       </w:r>
       <w:r>
-        <w:t xml:space="preserve"> </w:t>
-      </w:r>
-      <w:proofErr w:type="spellStart"/>
-      <w:r>
-        <w:t>Description</w:t>
-      </w:r>
-      <w:proofErr w:type="spellEnd"/>
-      <w:r>
-        <w:t xml:space="preserve"> textuelle de la destination, </w:t>
+        <w:t xml:space="preserve"> Description textuelle de la destination, </w:t>
       </w:r>
       <w:r>
         <w:rPr>
@@ -361,14 +335,12 @@
           <w:bCs/>
         </w:rPr>
       </w:pPr>
-      <w:proofErr w:type="spellStart"/>
       <w:r>
         <w:rPr>
           <w:rStyle w:val="Rfrenceintense"/>
         </w:rPr>
         <w:t>coordX</w:t>
       </w:r>
-      <w:proofErr w:type="spellEnd"/>
       <w:r>
         <w:t xml:space="preserve"> </w:t>
       </w:r>
@@ -381,32 +353,21 @@
       <w:r>
         <w:t xml:space="preserve">Cordonnées en X de la destination, </w:t>
       </w:r>
-      <w:proofErr w:type="spellStart"/>
-      <w:r>
-        <w:rPr>
-          <w:b/>
-          <w:bCs/>
-        </w:rPr>
-        <w:t>float</w:t>
-      </w:r>
-      <w:proofErr w:type="spellEnd"/>
-      <w:r>
-        <w:rPr>
-          <w:b/>
-          <w:bCs/>
-        </w:rPr>
-        <w:t>(10)</w:t>
-      </w:r>
-    </w:p>
-    <w:p>
-      <w:proofErr w:type="spellStart"/>
+      <w:r>
+        <w:rPr>
+          <w:b/>
+          <w:bCs/>
+        </w:rPr>
+        <w:t>float(10)</w:t>
+      </w:r>
+    </w:p>
+    <w:p>
       <w:r>
         <w:rPr>
           <w:rStyle w:val="Rfrenceintense"/>
         </w:rPr>
         <w:t>coordY</w:t>
       </w:r>
-      <w:proofErr w:type="spellEnd"/>
       <w:r>
         <w:t xml:space="preserve"> </w:t>
       </w:r>
@@ -421,44 +382,24 @@
           <w:b/>
           <w:bCs/>
         </w:rPr>
-        <w:t xml:space="preserve"> </w:t>
-      </w:r>
-      <w:proofErr w:type="spellStart"/>
-      <w:r>
-        <w:rPr>
-          <w:b/>
-          <w:bCs/>
-        </w:rPr>
-        <w:t>float</w:t>
-      </w:r>
-      <w:proofErr w:type="spellEnd"/>
-      <w:r>
-        <w:rPr>
-          <w:b/>
-          <w:bCs/>
-        </w:rPr>
-        <w:t>(10)</w:t>
+        <w:t xml:space="preserve"> float(10)</w:t>
       </w:r>
     </w:p>
     <w:p>
       <w:pPr>
         <w:pStyle w:val="Titre4"/>
       </w:pPr>
-      <w:proofErr w:type="spellStart"/>
       <w:r>
         <w:t>Travel</w:t>
       </w:r>
-      <w:proofErr w:type="spellEnd"/>
-    </w:p>
-    <w:p>
-      <w:proofErr w:type="spellStart"/>
+    </w:p>
+    <w:p>
       <w:r>
         <w:rPr>
           <w:rStyle w:val="Rfrenceintense"/>
         </w:rPr>
         <w:t>Id_destination</w:t>
       </w:r>
-      <w:proofErr w:type="spellEnd"/>
       <w:r>
         <w:t xml:space="preserve"> </w:t>
       </w:r>
@@ -468,38 +409,27 @@
       <w:r>
         <w:t xml:space="preserve"> Identifiant de la destination, </w:t>
       </w:r>
-      <w:proofErr w:type="spellStart"/>
-      <w:r>
-        <w:rPr>
-          <w:b/>
-          <w:bCs/>
-        </w:rPr>
-        <w:t>smallInt</w:t>
-      </w:r>
-      <w:proofErr w:type="spellEnd"/>
-      <w:r>
-        <w:rPr>
-          <w:b/>
-          <w:bCs/>
-        </w:rPr>
-        <w:t>(9)</w:t>
-      </w:r>
-    </w:p>
-    <w:p>
-      <w:pPr>
-        <w:rPr>
-          <w:b/>
-          <w:bCs/>
-        </w:rPr>
-      </w:pPr>
-      <w:proofErr w:type="spellStart"/>
+      <w:r>
+        <w:rPr>
+          <w:b/>
+          <w:bCs/>
+        </w:rPr>
+        <w:t>smallInt(9)</w:t>
+      </w:r>
+    </w:p>
+    <w:p>
+      <w:pPr>
+        <w:rPr>
+          <w:b/>
+          <w:bCs/>
+        </w:rPr>
+      </w:pPr>
       <w:r>
         <w:rPr>
           <w:rStyle w:val="Rfrenceintense"/>
         </w:rPr>
         <w:t>Id_user</w:t>
       </w:r>
-      <w:proofErr w:type="spellEnd"/>
       <w:r>
         <w:t xml:space="preserve"> </w:t>
       </w:r>
@@ -509,32 +439,21 @@
       <w:r>
         <w:t xml:space="preserve"> Identifiant de l’utilisateur, </w:t>
       </w:r>
-      <w:proofErr w:type="spellStart"/>
-      <w:r>
-        <w:rPr>
-          <w:b/>
-          <w:bCs/>
-        </w:rPr>
-        <w:t>smallInt</w:t>
-      </w:r>
-      <w:proofErr w:type="spellEnd"/>
-      <w:r>
-        <w:rPr>
-          <w:b/>
-          <w:bCs/>
-        </w:rPr>
-        <w:t>(9)</w:t>
-      </w:r>
-    </w:p>
-    <w:p>
-      <w:proofErr w:type="spellStart"/>
+      <w:r>
+        <w:rPr>
+          <w:b/>
+          <w:bCs/>
+        </w:rPr>
+        <w:t>smallInt(9)</w:t>
+      </w:r>
+    </w:p>
+    <w:p>
       <w:r>
         <w:rPr>
           <w:rStyle w:val="Rfrenceintense"/>
         </w:rPr>
         <w:t>hasVisited</w:t>
       </w:r>
-      <w:proofErr w:type="spellEnd"/>
       <w:r>
         <w:t xml:space="preserve"> </w:t>
       </w:r>
@@ -549,46 +468,92 @@
       <w:pPr>
         <w:pStyle w:val="Titre4"/>
       </w:pPr>
-      <w:proofErr w:type="spellStart"/>
       <w:r>
         <w:t>WeatherInformation</w:t>
       </w:r>
-      <w:proofErr w:type="spellEnd"/>
-    </w:p>
-    <w:p>
-      <w:proofErr w:type="spellStart"/>
-      <w:r>
-        <w:rPr>
-          <w:rStyle w:val="Rfrenceintense"/>
-        </w:rPr>
-        <w:t>timeW</w:t>
-      </w:r>
-      <w:proofErr w:type="spellEnd"/>
-      <w:r>
-        <w:t xml:space="preserve"> </w:t>
-      </w:r>
-      <w:r>
-        <w:sym w:font="Wingdings" w:char="F0E0"/>
-      </w:r>
-      <w:r>
-        <w:t xml:space="preserve"> Date à laquelle la donnée de temps a été postée (s’enregistre automatiquement)</w:t>
-      </w:r>
-    </w:p>
-    <w:p>
-      <w:pPr>
-        <w:rPr>
-          <w:b/>
-          <w:bCs/>
-        </w:rPr>
-      </w:pPr>
-      <w:proofErr w:type="spellStart"/>
+    </w:p>
+    <w:p>
+      <w:r>
+        <w:rPr>
+          <w:rStyle w:val="Rfrenceintense"/>
+        </w:rPr>
+        <w:t>beginning</w:t>
+      </w:r>
+      <w:r>
+        <w:t xml:space="preserve"> </w:t>
+      </w:r>
+      <w:r>
+        <w:sym w:font="Wingdings" w:char="F0E0"/>
+      </w:r>
+      <w:r>
+        <w:t xml:space="preserve"> Date </w:t>
+      </w:r>
+      <w:r>
+        <w:t>et heure du dé</w:t>
+      </w:r>
+      <w:r>
+        <w:t xml:space="preserve">but de l’intervalle de 15 minutes, </w:t>
+      </w:r>
+      <w:r>
+        <w:rPr>
+          <w:b/>
+          <w:bCs/>
+        </w:rPr>
+        <w:t>LocalDateTime</w:t>
+      </w:r>
+    </w:p>
+    <w:p>
+      <w:r>
+        <w:rPr>
+          <w:rStyle w:val="Rfrenceintense"/>
+        </w:rPr>
+        <w:t>endin</w:t>
+      </w:r>
+      <w:r>
+        <w:rPr>
+          <w:rStyle w:val="Rfrenceintense"/>
+        </w:rPr>
+        <w:t>g</w:t>
+      </w:r>
+      <w:r>
+        <w:t xml:space="preserve"> </w:t>
+      </w:r>
+      <w:r>
+        <w:sym w:font="Wingdings" w:char="F0E0"/>
+      </w:r>
+      <w:r>
+        <w:t xml:space="preserve"> Date et heure </w:t>
+      </w:r>
+      <w:r>
+        <w:t xml:space="preserve">de la fin </w:t>
+      </w:r>
+      <w:r>
+        <w:t>de l’intervalle de 15 minutes</w:t>
+      </w:r>
+      <w:r>
+        <w:t xml:space="preserve">, </w:t>
+      </w:r>
+      <w:r>
+        <w:rPr>
+          <w:b/>
+          <w:bCs/>
+        </w:rPr>
+        <w:t>LocalDateTime</w:t>
+      </w:r>
+    </w:p>
+    <w:p>
+      <w:pPr>
+        <w:rPr>
+          <w:b/>
+          <w:bCs/>
+        </w:rPr>
+      </w:pPr>
       <w:r>
         <w:rPr>
           <w:rStyle w:val="Rfrenceintense"/>
         </w:rPr>
         <w:t>temperature</w:t>
       </w:r>
-      <w:proofErr w:type="spellEnd"/>
       <w:r>
         <w:t xml:space="preserve"> </w:t>
       </w:r>
@@ -598,38 +563,34 @@
       <w:r>
         <w:t xml:space="preserve"> Température en degrés, </w:t>
       </w:r>
-      <w:proofErr w:type="spellStart"/>
-      <w:r>
-        <w:rPr>
-          <w:b/>
-          <w:bCs/>
-        </w:rPr>
-        <w:t>float</w:t>
-      </w:r>
-      <w:proofErr w:type="spellEnd"/>
-      <w:r>
-        <w:rPr>
-          <w:b/>
-          <w:bCs/>
-        </w:rPr>
-        <w:t>(5)</w:t>
-      </w:r>
-    </w:p>
-    <w:p>
-      <w:pPr>
-        <w:rPr>
-          <w:b/>
-          <w:bCs/>
-        </w:rPr>
-      </w:pPr>
-      <w:proofErr w:type="spellStart"/>
+      <w:r>
+        <w:rPr>
+          <w:b/>
+          <w:bCs/>
+        </w:rPr>
+        <w:t>float(5)</w:t>
+      </w:r>
+      <w:r>
+        <w:rPr>
+          <w:b/>
+          <w:bCs/>
+        </w:rPr>
+        <w:t xml:space="preserve"> NULLABLE</w:t>
+      </w:r>
+    </w:p>
+    <w:p>
+      <w:pPr>
+        <w:rPr>
+          <w:b/>
+          <w:bCs/>
+        </w:rPr>
+      </w:pPr>
       <w:r>
         <w:rPr>
           <w:rStyle w:val="Rfrenceintense"/>
         </w:rPr>
         <w:t>humidity</w:t>
       </w:r>
-      <w:proofErr w:type="spellEnd"/>
       <w:r>
         <w:t xml:space="preserve"> </w:t>
       </w:r>
@@ -639,38 +600,123 @@
       <w:r>
         <w:t xml:space="preserve"> Pourcentage d’humidité, </w:t>
       </w:r>
-      <w:proofErr w:type="spellStart"/>
-      <w:r>
-        <w:rPr>
-          <w:b/>
-          <w:bCs/>
-        </w:rPr>
-        <w:t>float</w:t>
-      </w:r>
-      <w:proofErr w:type="spellEnd"/>
-      <w:r>
-        <w:rPr>
-          <w:b/>
-          <w:bCs/>
-        </w:rPr>
-        <w:t>(5)</w:t>
-      </w:r>
-    </w:p>
-    <w:p>
-      <w:pPr>
-        <w:rPr>
-          <w:b/>
-          <w:bCs/>
-        </w:rPr>
-      </w:pPr>
-      <w:proofErr w:type="spellStart"/>
+      <w:r>
+        <w:rPr>
+          <w:b/>
+          <w:bCs/>
+        </w:rPr>
+        <w:t>float(5)</w:t>
+      </w:r>
+      <w:r>
+        <w:rPr>
+          <w:b/>
+          <w:bCs/>
+        </w:rPr>
+        <w:t xml:space="preserve"> NULLABLE</w:t>
+      </w:r>
+    </w:p>
+    <w:p>
+      <w:pPr>
+        <w:rPr>
+          <w:b/>
+          <w:bCs/>
+        </w:rPr>
+      </w:pPr>
+      <w:r>
+        <w:rPr>
+          <w:rStyle w:val="Rfrenceintense"/>
+        </w:rPr>
+        <w:t>luminosity</w:t>
+      </w:r>
+      <w:r>
+        <w:t xml:space="preserve"> </w:t>
+      </w:r>
+      <w:r>
+        <w:sym w:font="Wingdings" w:char="F0E0"/>
+      </w:r>
+      <w:r>
+        <w:t xml:space="preserve"> Pourcentage d</w:t>
+      </w:r>
+      <w:r>
+        <w:t>e luminosité</w:t>
+      </w:r>
+      <w:r>
+        <w:t xml:space="preserve">, </w:t>
+      </w:r>
+      <w:r>
+        <w:rPr>
+          <w:b/>
+          <w:bCs/>
+        </w:rPr>
+        <w:t>float(5)</w:t>
+      </w:r>
+      <w:r>
+        <w:rPr>
+          <w:b/>
+          <w:bCs/>
+        </w:rPr>
+        <w:t xml:space="preserve"> NULLABLE</w:t>
+      </w:r>
+    </w:p>
+    <w:p>
+      <w:pPr>
+        <w:rPr>
+          <w:b/>
+          <w:bCs/>
+        </w:rPr>
+      </w:pPr>
+      <w:r>
+        <w:rPr>
+          <w:rStyle w:val="Rfrenceintense"/>
+        </w:rPr>
+        <w:lastRenderedPageBreak/>
+        <w:t>sound</w:t>
+      </w:r>
+      <w:r>
+        <w:t xml:space="preserve"> </w:t>
+      </w:r>
+      <w:r>
+        <w:sym w:font="Wingdings" w:char="F0E0"/>
+      </w:r>
+      <w:r>
+        <w:t xml:space="preserve"> </w:t>
+      </w:r>
+      <w:r>
+        <w:t>Niveau sonore</w:t>
+      </w:r>
+      <w:r>
+        <w:t xml:space="preserve">, </w:t>
+      </w:r>
+      <w:r>
+        <w:rPr>
+          <w:b/>
+          <w:bCs/>
+        </w:rPr>
+        <w:t>float(5)</w:t>
+      </w:r>
+      <w:r>
+        <w:rPr>
+          <w:b/>
+          <w:bCs/>
+        </w:rPr>
+        <w:t xml:space="preserve"> NULLABLE</w:t>
+      </w:r>
+      <w:bookmarkStart w:id="0" w:name="_GoBack"/>
+      <w:bookmarkEnd w:id="0"/>
+    </w:p>
+    <w:p>
+      <w:pPr>
+        <w:rPr>
+          <w:b/>
+          <w:bCs/>
+        </w:rPr>
+      </w:pPr>
       <w:r>
         <w:rPr>
           <w:rStyle w:val="Rfrenceintense"/>
         </w:rPr>
         <w:t>id_destination</w:t>
       </w:r>
-      <w:proofErr w:type="spellEnd"/>
       <w:r>
         <w:t xml:space="preserve"> </w:t>
       </w:r>
@@ -680,21 +726,12 @@
       <w:r>
         <w:t xml:space="preserve"> Identifiant de la destination, </w:t>
       </w:r>
-      <w:proofErr w:type="spellStart"/>
-      <w:r>
-        <w:rPr>
-          <w:b/>
-          <w:bCs/>
-        </w:rPr>
-        <w:t>smallInt</w:t>
-      </w:r>
-      <w:proofErr w:type="spellEnd"/>
-      <w:r>
-        <w:rPr>
-          <w:b/>
-          <w:bCs/>
-        </w:rPr>
-        <w:t>(9)</w:t>
+      <w:r>
+        <w:rPr>
+          <w:b/>
+          <w:bCs/>
+        </w:rPr>
+        <w:t>smallInt(9)</w:t>
       </w:r>
     </w:p>
     <w:p>
@@ -731,13 +768,8 @@
       <w:pPr>
         <w:pStyle w:val="Titre3"/>
       </w:pPr>
-      <w:proofErr w:type="gramStart"/>
-      <w:r>
-        <w:t>getUsers(</w:t>
-      </w:r>
-      <w:proofErr w:type="gramEnd"/>
-      <w:r>
-        <w:t>)</w:t>
+      <w:r>
+        <w:t>getUsers()</w:t>
       </w:r>
     </w:p>
     <w:p>
@@ -757,13 +789,8 @@
         <w:t xml:space="preserve"> /</w:t>
       </w:r>
       <w:r>
-        <w:t>user/</w:t>
-      </w:r>
-      <w:proofErr w:type="spellStart"/>
-      <w:r>
-        <w:t>getUsers</w:t>
-      </w:r>
-      <w:proofErr w:type="spellEnd"/>
+        <w:t>user/getUsers</w:t>
+      </w:r>
     </w:p>
     <w:p>
       <w:r>
@@ -803,87 +830,49 @@
       <w:pPr>
         <w:pStyle w:val="Titre3"/>
       </w:pPr>
-      <w:proofErr w:type="gramStart"/>
-      <w:r>
-        <w:t>getUser(</w:t>
-      </w:r>
-      <w:proofErr w:type="gramEnd"/>
-      <w:r>
-        <w:t>)</w:t>
-      </w:r>
-    </w:p>
-    <w:p>
-      <w:pPr>
-        <w:rPr>
-          <w:lang w:val="en-GB"/>
-        </w:rPr>
-      </w:pPr>
-      <w:r>
-        <w:rPr>
-          <w:rStyle w:val="Rfrenceintense"/>
-          <w:lang w:val="en-GB"/>
+      <w:r>
+        <w:t>getUser()</w:t>
+      </w:r>
+    </w:p>
+    <w:p>
+      <w:r>
+        <w:rPr>
+          <w:rStyle w:val="Rfrenceintense"/>
         </w:rPr>
         <w:t>METHODE</w:t>
       </w:r>
       <w:r>
-        <w:rPr>
-          <w:lang w:val="en-GB"/>
-        </w:rPr>
-        <w:t xml:space="preserve"> </w:t>
-      </w:r>
-      <w:r>
-        <w:sym w:font="Wingdings" w:char="F0E0"/>
-      </w:r>
-      <w:r>
-        <w:rPr>
-          <w:lang w:val="en-GB"/>
-        </w:rPr>
+        <w:t xml:space="preserve"> </w:t>
+      </w:r>
+      <w:r>
+        <w:sym w:font="Wingdings" w:char="F0E0"/>
+      </w:r>
+      <w:r>
         <w:t xml:space="preserve"> </w:t>
       </w:r>
       <w:r>
         <w:rPr>
           <w:color w:val="FF0000"/>
-          <w:lang w:val="en-GB"/>
         </w:rPr>
         <w:t>POST</w:t>
       </w:r>
     </w:p>
     <w:p>
-      <w:pPr>
-        <w:rPr>
-          <w:lang w:val="en-GB"/>
-        </w:rPr>
-      </w:pPr>
-      <w:r>
-        <w:rPr>
-          <w:rStyle w:val="Rfrenceintense"/>
-          <w:lang w:val="en-GB"/>
+      <w:r>
+        <w:rPr>
+          <w:rStyle w:val="Rfrenceintense"/>
         </w:rPr>
         <w:t>URL</w:t>
       </w:r>
       <w:r>
-        <w:rPr>
-          <w:lang w:val="en-GB"/>
-        </w:rPr>
-        <w:t xml:space="preserve"> </w:t>
-      </w:r>
-      <w:r>
-        <w:sym w:font="Wingdings" w:char="F0E0"/>
-      </w:r>
-      <w:r>
-        <w:rPr>
-          <w:lang w:val="en-GB"/>
-        </w:rPr>
-        <w:t xml:space="preserve"> /user/</w:t>
-      </w:r>
-      <w:proofErr w:type="spellStart"/>
-      <w:r>
-        <w:rPr>
-          <w:lang w:val="en-GB"/>
-        </w:rPr>
-        <w:t>getUser</w:t>
-      </w:r>
-      <w:proofErr w:type="spellEnd"/>
+        <w:t xml:space="preserve"> </w:t>
+      </w:r>
+      <w:r>
+        <w:sym w:font="Wingdings" w:char="F0E0"/>
+      </w:r>
+      <w:r>
+        <w:t xml:space="preserve"> /user/getUser</w:t>
+      </w:r>
     </w:p>
     <w:p>
       <w:r>
@@ -974,13 +963,8 @@
       <w:pPr>
         <w:pStyle w:val="Titre3"/>
       </w:pPr>
-      <w:proofErr w:type="gramStart"/>
-      <w:r>
-        <w:t>deleteUser(</w:t>
-      </w:r>
-      <w:proofErr w:type="gramEnd"/>
-      <w:r>
-        <w:t>id : Int)</w:t>
+      <w:r>
+        <w:t>deleteUser(id : Int)</w:t>
       </w:r>
     </w:p>
     <w:p>
@@ -997,98 +981,73 @@
         <w:sym w:font="Wingdings" w:char="F0E0"/>
       </w:r>
       <w:r>
+        <w:t xml:space="preserve"> /user/de</w:t>
+      </w:r>
+      <w:r>
+        <w:t>leteUser/{ID du user}</w:t>
+      </w:r>
+    </w:p>
+    <w:p>
+      <w:r>
+        <w:rPr>
+          <w:rStyle w:val="Rfrenceintense"/>
+        </w:rPr>
+        <w:t>IN</w:t>
+      </w:r>
+      <w:r>
+        <w:t xml:space="preserve"> </w:t>
+      </w:r>
+      <w:r>
+        <w:sym w:font="Wingdings" w:char="F0E0"/>
+      </w:r>
+      <w:r>
+        <w:t xml:space="preserve"> Identifiant de l’utilisateur</w:t>
+      </w:r>
+    </w:p>
+    <w:p>
+      <w:r>
+        <w:rPr>
+          <w:rStyle w:val="Rfrenceintense"/>
+        </w:rPr>
+        <w:t>OUT</w:t>
+      </w:r>
+      <w:r>
+        <w:t xml:space="preserve"> </w:t>
+      </w:r>
+      <w:r>
+        <w:sym w:font="Wingdings" w:char="F0E0"/>
+      </w:r>
+      <w:r>
+        <w:t xml:space="preserve"> /</w:t>
+      </w:r>
+    </w:p>
+    <w:p>
+      <w:pPr>
+        <w:pStyle w:val="Titre3"/>
+      </w:pPr>
+      <w:r>
+        <w:t>saveUser()</w:t>
+      </w:r>
+    </w:p>
+    <w:p>
+      <w:r>
+        <w:rPr>
+          <w:rStyle w:val="Rfrenceintense"/>
+        </w:rPr>
+        <w:t>URL</w:t>
+      </w:r>
+      <w:r>
+        <w:t xml:space="preserve"> </w:t>
+      </w:r>
+      <w:r>
+        <w:sym w:font="Wingdings" w:char="F0E0"/>
+      </w:r>
+      <w:r>
         <w:t xml:space="preserve"> /user/</w:t>
       </w:r>
-      <w:proofErr w:type="spellStart"/>
-      <w:r>
-        <w:t>de</w:t>
-      </w:r>
-      <w:r>
-        <w:t>leteUser</w:t>
-      </w:r>
-      <w:proofErr w:type="spellEnd"/>
-      <w:proofErr w:type="gramStart"/>
-      <w:r>
-        <w:t>/{</w:t>
-      </w:r>
-      <w:proofErr w:type="gramEnd"/>
-      <w:r>
-        <w:t>ID du user}</w:t>
-      </w:r>
-    </w:p>
-    <w:p>
-      <w:r>
-        <w:rPr>
-          <w:rStyle w:val="Rfrenceintense"/>
-        </w:rPr>
-        <w:t>IN</w:t>
-      </w:r>
-      <w:r>
-        <w:t xml:space="preserve"> </w:t>
-      </w:r>
-      <w:r>
-        <w:sym w:font="Wingdings" w:char="F0E0"/>
-      </w:r>
-      <w:r>
-        <w:t xml:space="preserve"> Identifiant de l’utilisateur</w:t>
-      </w:r>
-    </w:p>
-    <w:p>
-      <w:r>
-        <w:rPr>
-          <w:rStyle w:val="Rfrenceintense"/>
-        </w:rPr>
-        <w:t>OUT</w:t>
-      </w:r>
-      <w:r>
-        <w:t xml:space="preserve"> </w:t>
-      </w:r>
-      <w:r>
-        <w:sym w:font="Wingdings" w:char="F0E0"/>
-      </w:r>
-      <w:r>
-        <w:t xml:space="preserve"> /</w:t>
-      </w:r>
-    </w:p>
-    <w:p>
-      <w:pPr>
-        <w:pStyle w:val="Titre3"/>
-      </w:pPr>
-      <w:proofErr w:type="spellStart"/>
-      <w:proofErr w:type="gramStart"/>
-      <w:r>
-        <w:t>saveUser</w:t>
-      </w:r>
-      <w:proofErr w:type="spellEnd"/>
-      <w:r>
-        <w:t>(</w:t>
-      </w:r>
-      <w:proofErr w:type="gramEnd"/>
-      <w:r>
-        <w:t>)</w:t>
-      </w:r>
-    </w:p>
-    <w:p>
-      <w:r>
-        <w:rPr>
-          <w:rStyle w:val="Rfrenceintense"/>
-        </w:rPr>
-        <w:t>URL</w:t>
-      </w:r>
-      <w:r>
-        <w:t xml:space="preserve"> </w:t>
-      </w:r>
-      <w:r>
-        <w:sym w:font="Wingdings" w:char="F0E0"/>
-      </w:r>
-      <w:r>
-        <w:t xml:space="preserve"> /user/</w:t>
-      </w:r>
-      <w:proofErr w:type="spellStart"/>
       <w:r>
         <w:t>save</w:t>
       </w:r>
-      <w:proofErr w:type="spellEnd"/>
     </w:p>
     <w:p>
       <w:r>
@@ -1188,18 +1147,8 @@
       <w:pPr>
         <w:pStyle w:val="Titre3"/>
       </w:pPr>
-      <w:proofErr w:type="spellStart"/>
-      <w:proofErr w:type="gramStart"/>
-      <w:r>
-        <w:t>getDestinations</w:t>
-      </w:r>
-      <w:proofErr w:type="spellEnd"/>
-      <w:r>
-        <w:t>(</w:t>
-      </w:r>
-      <w:proofErr w:type="gramEnd"/>
-      <w:r>
-        <w:t>)</w:t>
+      <w:r>
+        <w:t>getDestinations()</w:t>
       </w:r>
     </w:p>
     <w:p>
@@ -1219,13 +1168,8 @@
         <w:t xml:space="preserve"> /</w:t>
       </w:r>
       <w:r>
-        <w:t>destination/</w:t>
-      </w:r>
-      <w:proofErr w:type="spellStart"/>
-      <w:r>
-        <w:t>getDestinations</w:t>
-      </w:r>
-      <w:proofErr w:type="spellEnd"/>
+        <w:t>destination/getDestinations</w:t>
+      </w:r>
     </w:p>
     <w:p>
       <w:r>
@@ -1265,18 +1209,8 @@
       <w:pPr>
         <w:pStyle w:val="Titre3"/>
       </w:pPr>
-      <w:proofErr w:type="spellStart"/>
-      <w:proofErr w:type="gramStart"/>
-      <w:r>
-        <w:t>getDestination</w:t>
-      </w:r>
-      <w:proofErr w:type="spellEnd"/>
-      <w:r>
-        <w:t>(</w:t>
-      </w:r>
-      <w:proofErr w:type="gramEnd"/>
-      <w:r>
-        <w:t>id : Int)</w:t>
+      <w:r>
+        <w:t>getDestination(id : Int)</w:t>
       </w:r>
     </w:p>
     <w:p>
@@ -1296,20 +1230,7 @@
         <w:t xml:space="preserve"> /</w:t>
       </w:r>
       <w:r>
-        <w:t>destination/</w:t>
-      </w:r>
-      <w:proofErr w:type="spellStart"/>
-      <w:r>
-        <w:t>getDestination</w:t>
-      </w:r>
-      <w:proofErr w:type="spellEnd"/>
-      <w:proofErr w:type="gramStart"/>
-      <w:r>
-        <w:t>/{</w:t>
-      </w:r>
-      <w:proofErr w:type="gramEnd"/>
-      <w:r>
-        <w:t>ID de la destination}</w:t>
+        <w:t>destination/getDestination/{ID de la destination}</w:t>
       </w:r>
     </w:p>
     <w:p>
@@ -1350,18 +1271,8 @@
       <w:pPr>
         <w:pStyle w:val="Titre3"/>
       </w:pPr>
-      <w:proofErr w:type="spellStart"/>
-      <w:proofErr w:type="gramStart"/>
-      <w:r>
-        <w:t>saveDestination</w:t>
-      </w:r>
-      <w:proofErr w:type="spellEnd"/>
-      <w:r>
-        <w:t>(</w:t>
-      </w:r>
-      <w:proofErr w:type="gramEnd"/>
-      <w:r>
-        <w:t>)</w:t>
+      <w:r>
+        <w:t>saveDestination()</w:t>
       </w:r>
     </w:p>
     <w:p>
@@ -1381,13 +1292,8 @@
         <w:t xml:space="preserve"> /</w:t>
       </w:r>
       <w:r>
-        <w:t>destination/</w:t>
-      </w:r>
-      <w:proofErr w:type="spellStart"/>
-      <w:r>
-        <w:t>save</w:t>
-      </w:r>
-      <w:proofErr w:type="spellEnd"/>
+        <w:t>destination/save</w:t>
+      </w:r>
     </w:p>
     <w:p>
       <w:r>
@@ -1486,23 +1392,8 @@
       <w:pPr>
         <w:pStyle w:val="Titre3"/>
       </w:pPr>
-      <w:proofErr w:type="spellStart"/>
-      <w:proofErr w:type="gramStart"/>
-      <w:r>
-        <w:t>getTravels</w:t>
-      </w:r>
-      <w:proofErr w:type="spellEnd"/>
-      <w:r>
-        <w:t>(</w:t>
-      </w:r>
-      <w:proofErr w:type="spellStart"/>
-      <w:proofErr w:type="gramEnd"/>
-      <w:r>
-        <w:t>idUser</w:t>
-      </w:r>
-      <w:proofErr w:type="spellEnd"/>
-      <w:r>
-        <w:t> : Int)</w:t>
+      <w:r>
+        <w:t>getTravels(idUser : Int)</w:t>
       </w:r>
     </w:p>
     <w:p>
@@ -1521,26 +1412,8 @@
       <w:r>
         <w:t xml:space="preserve"> /</w:t>
       </w:r>
-      <w:proofErr w:type="spellStart"/>
-      <w:r>
-        <w:t>travel</w:t>
-      </w:r>
-      <w:proofErr w:type="spellEnd"/>
-      <w:r>
-        <w:t>/</w:t>
-      </w:r>
-      <w:proofErr w:type="spellStart"/>
-      <w:r>
-        <w:t>getTravels</w:t>
-      </w:r>
-      <w:proofErr w:type="spellEnd"/>
-      <w:proofErr w:type="gramStart"/>
-      <w:r>
-        <w:t>/{</w:t>
-      </w:r>
-      <w:proofErr w:type="gramEnd"/>
-      <w:r>
-        <w:t>ID du user}</w:t>
+      <w:r>
+        <w:t>travel/getTravels/{ID du user}</w:t>
       </w:r>
     </w:p>
     <w:p>
@@ -1584,18 +1457,8 @@
       <w:pPr>
         <w:pStyle w:val="Titre3"/>
       </w:pPr>
-      <w:proofErr w:type="spellStart"/>
-      <w:proofErr w:type="gramStart"/>
-      <w:r>
-        <w:t>saveTravel</w:t>
-      </w:r>
-      <w:proofErr w:type="spellEnd"/>
-      <w:r>
-        <w:t>(</w:t>
-      </w:r>
-      <w:proofErr w:type="gramEnd"/>
-      <w:r>
-        <w:t>)</w:t>
+      <w:r>
+        <w:t>saveTravel()</w:t>
       </w:r>
     </w:p>
     <w:p>
@@ -1614,19 +1477,9 @@
       <w:r>
         <w:t xml:space="preserve"> /</w:t>
       </w:r>
-      <w:proofErr w:type="spellStart"/>
-      <w:r>
-        <w:t>travel</w:t>
-      </w:r>
-      <w:proofErr w:type="spellEnd"/>
-      <w:r>
-        <w:t>/</w:t>
-      </w:r>
-      <w:proofErr w:type="spellStart"/>
-      <w:r>
-        <w:t>save</w:t>
-      </w:r>
-      <w:proofErr w:type="spellEnd"/>
+      <w:r>
+        <w:t>travel/save</w:t>
+      </w:r>
     </w:p>
     <w:p>
       <w:r>
@@ -1648,13 +1501,8 @@
         <w:t>Body de la requête</w:t>
       </w:r>
       <w:r>
-        <w:t xml:space="preserve"> : Toutes les informations d’un </w:t>
-      </w:r>
-      <w:proofErr w:type="spellStart"/>
-      <w:r>
-        <w:t>Travel</w:t>
-      </w:r>
-      <w:proofErr w:type="spellEnd"/>
+        <w:t> : Toutes les informations d’un Travel</w:t>
+      </w:r>
     </w:p>
     <w:p>
       <w:r>
@@ -1730,29 +1578,176 @@
     <w:p>
       <w:pPr>
         <w:pStyle w:val="Titre3"/>
-      </w:pPr>
-      <w:proofErr w:type="spellStart"/>
-      <w:proofErr w:type="gramStart"/>
-      <w:r>
-        <w:t>getWeathers</w:t>
-      </w:r>
-      <w:proofErr w:type="spellEnd"/>
-      <w:r>
-        <w:t>(</w:t>
-      </w:r>
-      <w:proofErr w:type="gramEnd"/>
-      <w:r>
-        <w:t>id : Int)</w:t>
-      </w:r>
-    </w:p>
-    <w:p>
-      <w:r>
-        <w:rPr>
-          <w:rStyle w:val="Rfrenceintense"/>
+        <w:rPr>
+          <w:lang w:val="en-GB"/>
+        </w:rPr>
+      </w:pPr>
+      <w:r>
+        <w:rPr>
+          <w:lang w:val="en-GB"/>
+        </w:rPr>
+        <w:t>getWeathers(id : Int)</w:t>
+      </w:r>
+    </w:p>
+    <w:p>
+      <w:pPr>
+        <w:rPr>
+          <w:lang w:val="en-GB"/>
+        </w:rPr>
+      </w:pPr>
+      <w:r>
+        <w:rPr>
+          <w:rStyle w:val="Rfrenceintense"/>
+          <w:lang w:val="en-GB"/>
         </w:rPr>
         <w:t>URL</w:t>
       </w:r>
       <w:r>
+        <w:rPr>
+          <w:lang w:val="en-GB"/>
+        </w:rPr>
+        <w:t xml:space="preserve"> </w:t>
+      </w:r>
+      <w:r>
+        <w:sym w:font="Wingdings" w:char="F0E0"/>
+      </w:r>
+      <w:r>
+        <w:rPr>
+          <w:lang w:val="en-GB"/>
+        </w:rPr>
+        <w:t xml:space="preserve"> /weather/getWeathers/{ID de la destination}</w:t>
+      </w:r>
+    </w:p>
+    <w:p>
+      <w:r>
+        <w:rPr>
+          <w:rStyle w:val="Rfrenceintense"/>
+        </w:rPr>
+        <w:t>IN</w:t>
+      </w:r>
+      <w:r>
+        <w:t xml:space="preserve"> </w:t>
+      </w:r>
+      <w:r>
+        <w:sym w:font="Wingdings" w:char="F0E0"/>
+      </w:r>
+      <w:r>
+        <w:t xml:space="preserve"> Identifiant de la destination</w:t>
+      </w:r>
+    </w:p>
+    <w:p>
+      <w:r>
+        <w:rPr>
+          <w:rStyle w:val="Rfrenceintense"/>
+        </w:rPr>
+        <w:t>OUT</w:t>
+      </w:r>
+      <w:r>
+        <w:t xml:space="preserve"> </w:t>
+      </w:r>
+      <w:r>
+        <w:sym w:font="Wingdings" w:char="F0E0"/>
+      </w:r>
+      <w:r>
+        <w:t xml:space="preserve"> Toutes les informations de temps reliée à cette destination</w:t>
+      </w:r>
+    </w:p>
+    <w:p>
+      <w:pPr>
+        <w:pStyle w:val="Titre3"/>
+        <w:rPr>
+          <w:lang w:val="en-GB"/>
+        </w:rPr>
+      </w:pPr>
+      <w:r>
+        <w:rPr>
+          <w:lang w:val="en-GB"/>
+        </w:rPr>
+        <w:t>getMostRecentWeather(id : Int)</w:t>
+      </w:r>
+    </w:p>
+    <w:p>
+      <w:pPr>
+        <w:rPr>
+          <w:lang w:val="en-GB"/>
+        </w:rPr>
+      </w:pPr>
+      <w:r>
+        <w:rPr>
+          <w:rStyle w:val="Rfrenceintense"/>
+          <w:lang w:val="en-GB"/>
+        </w:rPr>
+        <w:t>URL</w:t>
+      </w:r>
+      <w:r>
+        <w:rPr>
+          <w:lang w:val="en-GB"/>
+        </w:rPr>
+        <w:t xml:space="preserve"> </w:t>
+      </w:r>
+      <w:r>
+        <w:sym w:font="Wingdings" w:char="F0E0"/>
+      </w:r>
+      <w:r>
+        <w:rPr>
+          <w:lang w:val="en-GB"/>
+        </w:rPr>
+        <w:t xml:space="preserve"> /weather/getMostRecentWeather/{ID de la destination}</w:t>
+      </w:r>
+    </w:p>
+    <w:p>
+      <w:r>
+        <w:rPr>
+          <w:rStyle w:val="Rfrenceintense"/>
+        </w:rPr>
+        <w:t>IN</w:t>
+      </w:r>
+      <w:r>
+        <w:t xml:space="preserve"> </w:t>
+      </w:r>
+      <w:r>
+        <w:sym w:font="Wingdings" w:char="F0E0"/>
+      </w:r>
+      <w:r>
+        <w:t xml:space="preserve"> Identifiant de la destination</w:t>
+      </w:r>
+    </w:p>
+    <w:p>
+      <w:r>
+        <w:rPr>
+          <w:rStyle w:val="Rfrenceintense"/>
+        </w:rPr>
+        <w:t>OUT</w:t>
+      </w:r>
+      <w:r>
+        <w:t xml:space="preserve"> </w:t>
+      </w:r>
+      <w:r>
+        <w:sym w:font="Wingdings" w:char="F0E0"/>
+      </w:r>
+      <w:r>
+        <w:t xml:space="preserve"> </w:t>
+      </w:r>
+      <w:r>
+        <w:t>L’information de temps la plus récente sur cette destination</w:t>
+      </w:r>
+    </w:p>
+    <w:p>
+      <w:pPr>
+        <w:pStyle w:val="Titre3"/>
+      </w:pPr>
+      <w:r>
+        <w:t>saveWeather()</w:t>
+      </w:r>
+    </w:p>
+    <w:p>
+      <w:r>
+        <w:rPr>
+          <w:rStyle w:val="Rfrenceintense"/>
+        </w:rPr>
+        <w:t>URL</w:t>
+      </w:r>
+      <w:r>
         <w:t xml:space="preserve"> </w:t>
       </w:r>
       <w:r>
@@ -1761,26 +1756,8 @@
       <w:r>
         <w:t xml:space="preserve"> /</w:t>
       </w:r>
-      <w:proofErr w:type="spellStart"/>
-      <w:r>
-        <w:t>weather</w:t>
-      </w:r>
-      <w:proofErr w:type="spellEnd"/>
-      <w:r>
-        <w:t>/</w:t>
-      </w:r>
-      <w:proofErr w:type="spellStart"/>
-      <w:r>
-        <w:t>getWeathers</w:t>
-      </w:r>
-      <w:proofErr w:type="spellEnd"/>
-      <w:proofErr w:type="gramStart"/>
-      <w:r>
-        <w:t>/{</w:t>
-      </w:r>
-      <w:proofErr w:type="gramEnd"/>
-      <w:r>
-        <w:t>ID de la destination}</w:t>
+      <w:r>
+        <w:t>weather/saveWeather</w:t>
       </w:r>
     </w:p>
     <w:p>
@@ -1797,7 +1774,16 @@
         <w:sym w:font="Wingdings" w:char="F0E0"/>
       </w:r>
       <w:r>
-        <w:t xml:space="preserve"> Identifiant de la destination</w:t>
+        <w:t xml:space="preserve"> </w:t>
+      </w:r>
+      <w:r>
+        <w:t>Body de la requête</w:t>
+      </w:r>
+      <w:r>
+        <w:t xml:space="preserve"> : </w:t>
+      </w:r>
+      <w:r>
+        <w:t>id_destination (int), luminosity(double), temperature (double), humidity (double)</w:t>
       </w:r>
     </w:p>
     <w:p>
@@ -1814,251 +1800,136 @@
         <w:sym w:font="Wingdings" w:char="F0E0"/>
       </w:r>
       <w:r>
-        <w:t xml:space="preserve"> Toutes les informations de temps reliée à cette destination</w:t>
+        <w:t xml:space="preserve"> /</w:t>
       </w:r>
     </w:p>
     <w:p>
       <w:pPr>
         <w:pStyle w:val="Titre3"/>
-      </w:pPr>
-      <w:proofErr w:type="gramStart"/>
-      <w:r>
-        <w:t>getMostRecentWeather(</w:t>
-      </w:r>
-      <w:proofErr w:type="gramEnd"/>
-      <w:r>
-        <w:t>id</w:t>
-      </w:r>
-      <w:r>
-        <w:t xml:space="preserve"> </w:t>
-      </w:r>
-      <w:r>
-        <w:t>:</w:t>
-      </w:r>
-      <w:r>
-        <w:t xml:space="preserve"> </w:t>
-      </w:r>
-      <w:r>
-        <w:t>Int)</w:t>
-      </w:r>
-    </w:p>
-    <w:p>
-      <w:r>
-        <w:rPr>
-          <w:rStyle w:val="Rfrenceintense"/>
+        <w:rPr>
+          <w:lang w:val="en-GB"/>
+        </w:rPr>
+      </w:pPr>
+      <w:r>
+        <w:rPr>
+          <w:lang w:val="en-GB"/>
+        </w:rPr>
+        <w:t>save</w:t>
+      </w:r>
+      <w:r>
+        <w:rPr>
+          <w:lang w:val="en-GB"/>
+        </w:rPr>
+        <w:t>Sound</w:t>
+      </w:r>
+      <w:r>
+        <w:rPr>
+          <w:lang w:val="en-GB"/>
+        </w:rPr>
+        <w:t>()</w:t>
+      </w:r>
+    </w:p>
+    <w:p>
+      <w:pPr>
+        <w:rPr>
+          <w:lang w:val="en-GB"/>
+        </w:rPr>
+      </w:pPr>
+      <w:r>
+        <w:rPr>
+          <w:rStyle w:val="Rfrenceintense"/>
+          <w:lang w:val="en-GB"/>
         </w:rPr>
         <w:t>URL</w:t>
       </w:r>
       <w:r>
-        <w:t xml:space="preserve"> </w:t>
-      </w:r>
-      <w:r>
-        <w:sym w:font="Wingdings" w:char="F0E0"/>
-      </w:r>
-      <w:r>
+        <w:rPr>
+          <w:lang w:val="en-GB"/>
+        </w:rPr>
+        <w:t xml:space="preserve"> </w:t>
+      </w:r>
+      <w:r>
+        <w:sym w:font="Wingdings" w:char="F0E0"/>
+      </w:r>
+      <w:r>
+        <w:rPr>
+          <w:lang w:val="en-GB"/>
+        </w:rPr>
+        <w:t xml:space="preserve"> /weather/save</w:t>
+      </w:r>
+      <w:r>
+        <w:rPr>
+          <w:lang w:val="en-GB"/>
+        </w:rPr>
+        <w:t>Sound</w:t>
+      </w:r>
+    </w:p>
+    <w:p>
+      <w:r>
+        <w:rPr>
+          <w:rStyle w:val="Rfrenceintense"/>
+        </w:rPr>
+        <w:t>IN</w:t>
+      </w:r>
+      <w:r>
+        <w:t xml:space="preserve"> </w:t>
+      </w:r>
+      <w:r>
+        <w:sym w:font="Wingdings" w:char="F0E0"/>
+      </w:r>
+      <w:r>
+        <w:t xml:space="preserve"> Body de la requête : id_destination (int), </w:t>
+      </w:r>
+      <w:r>
+        <w:t>so</w:t>
+      </w:r>
+      <w:r>
+        <w:t>und(double)</w:t>
+      </w:r>
+    </w:p>
+    <w:p>
+      <w:pPr>
+        <w:rPr>
+          <w:lang w:val="en-GB"/>
+        </w:rPr>
+      </w:pPr>
+      <w:r>
+        <w:rPr>
+          <w:rStyle w:val="Rfrenceintense"/>
+          <w:lang w:val="en-GB"/>
+        </w:rPr>
+        <w:t>OUT</w:t>
+      </w:r>
+      <w:r>
+        <w:rPr>
+          <w:lang w:val="en-GB"/>
+        </w:rPr>
+        <w:t xml:space="preserve"> </w:t>
+      </w:r>
+      <w:r>
+        <w:sym w:font="Wingdings" w:char="F0E0"/>
+      </w:r>
+      <w:r>
+        <w:rPr>
+          <w:lang w:val="en-GB"/>
+        </w:rPr>
         <w:t xml:space="preserve"> /</w:t>
       </w:r>
-      <w:proofErr w:type="spellStart"/>
-      <w:r>
-        <w:t>weather</w:t>
-      </w:r>
-      <w:proofErr w:type="spellEnd"/>
-      <w:r>
-        <w:t>/</w:t>
-      </w:r>
-      <w:proofErr w:type="spellStart"/>
-      <w:r>
-        <w:t>getMostRecentWeather</w:t>
-      </w:r>
-      <w:proofErr w:type="spellEnd"/>
-      <w:proofErr w:type="gramStart"/>
-      <w:r>
-        <w:t>/{</w:t>
-      </w:r>
-      <w:proofErr w:type="gramEnd"/>
-      <w:r>
-        <w:t>ID de la destination}</w:t>
-      </w:r>
-    </w:p>
-    <w:p>
-      <w:r>
-        <w:rPr>
-          <w:rStyle w:val="Rfrenceintense"/>
-        </w:rPr>
-        <w:t>IN</w:t>
-      </w:r>
-      <w:r>
-        <w:t xml:space="preserve"> </w:t>
-      </w:r>
-      <w:r>
-        <w:sym w:font="Wingdings" w:char="F0E0"/>
-      </w:r>
-      <w:r>
-        <w:t xml:space="preserve"> Identifiant de la destination</w:t>
-      </w:r>
-    </w:p>
-    <w:p>
-      <w:r>
-        <w:rPr>
-          <w:rStyle w:val="Rfrenceintense"/>
-        </w:rPr>
-        <w:t>OUT</w:t>
-      </w:r>
-      <w:r>
-        <w:t xml:space="preserve"> </w:t>
-      </w:r>
-      <w:r>
-        <w:sym w:font="Wingdings" w:char="F0E0"/>
-      </w:r>
-      <w:r>
-        <w:t xml:space="preserve"> </w:t>
-      </w:r>
-      <w:r>
-        <w:t>L’information de temps la plus récente sur cette destination</w:t>
-      </w:r>
-    </w:p>
-    <w:p>
-      <w:pPr>
-        <w:pStyle w:val="Titre3"/>
-      </w:pPr>
-      <w:proofErr w:type="spellStart"/>
-      <w:proofErr w:type="gramStart"/>
-      <w:r>
-        <w:t>saveWeather</w:t>
-      </w:r>
-      <w:proofErr w:type="spellEnd"/>
-      <w:r>
-        <w:t>(</w:t>
-      </w:r>
-      <w:proofErr w:type="gramEnd"/>
-      <w:r>
-        <w:t>)</w:t>
-      </w:r>
-    </w:p>
-    <w:p>
-      <w:r>
-        <w:rPr>
-          <w:rStyle w:val="Rfrenceintense"/>
-        </w:rPr>
-        <w:t>URL</w:t>
-      </w:r>
-      <w:r>
-        <w:t xml:space="preserve"> </w:t>
-      </w:r>
-      <w:r>
-        <w:sym w:font="Wingdings" w:char="F0E0"/>
-      </w:r>
-      <w:r>
-        <w:t xml:space="preserve"> /</w:t>
-      </w:r>
-      <w:proofErr w:type="spellStart"/>
-      <w:r>
-        <w:t>weather</w:t>
-      </w:r>
-      <w:proofErr w:type="spellEnd"/>
-      <w:r>
-        <w:t>/</w:t>
-      </w:r>
-      <w:proofErr w:type="spellStart"/>
-      <w:r>
-        <w:t>saveWeather</w:t>
-      </w:r>
-      <w:proofErr w:type="spellEnd"/>
-    </w:p>
-    <w:p>
-      <w:r>
-        <w:rPr>
-          <w:rStyle w:val="Rfrenceintense"/>
-        </w:rPr>
-        <w:t>IN</w:t>
-      </w:r>
-      <w:r>
-        <w:t xml:space="preserve"> </w:t>
-      </w:r>
-      <w:r>
-        <w:sym w:font="Wingdings" w:char="F0E0"/>
-      </w:r>
-      <w:r>
-        <w:t xml:space="preserve"> </w:t>
-      </w:r>
-      <w:r>
-        <w:t>Body de la requête</w:t>
-      </w:r>
-      <w:r>
-        <w:t> : Toutes les informations de temps (sauf le « </w:t>
-      </w:r>
-      <w:proofErr w:type="spellStart"/>
-      <w:r>
-        <w:t>timeW</w:t>
-      </w:r>
-      <w:proofErr w:type="spellEnd"/>
-      <w:r>
-        <w:t> » qui sera enregistré avec l’heure actuelle</w:t>
-      </w:r>
-    </w:p>
-    <w:p>
-      <w:r>
-        <w:rPr>
-          <w:rStyle w:val="Rfrenceintense"/>
-        </w:rPr>
-        <w:t>OUT</w:t>
-      </w:r>
-      <w:r>
-        <w:t xml:space="preserve"> </w:t>
-      </w:r>
-      <w:r>
-        <w:sym w:font="Wingdings" w:char="F0E0"/>
-      </w:r>
-      <w:r>
-        <w:t xml:space="preserve"> /</w:t>
-      </w:r>
+    </w:p>
+    <w:p>
+      <w:pPr>
+        <w:rPr>
+          <w:lang w:val="en-GB"/>
+        </w:rPr>
+      </w:pPr>
     </w:p>
     <w:p>
       <w:pPr>
         <w:jc w:val="center"/>
-      </w:pPr>
-      <w:bookmarkStart w:id="0" w:name="_GoBack"/>
-      <w:bookmarkEnd w:id="0"/>
-      <w:r>
-        <w:rPr>
-          <w:noProof/>
-        </w:rPr>
-        <w:drawing>
-          <wp:inline distT="0" distB="0" distL="0" distR="0" wp14:anchorId="0F7E90D5" wp14:editId="65277693">
-            <wp:extent cx="1441414" cy="652068"/>
-            <wp:effectExtent l="0" t="0" r="6985" b="0"/>
-            <wp:docPr id="5" name="Image 5"/>
-            <wp:cNvGraphicFramePr>
-              <a:graphicFrameLocks xmlns:a="http://schemas.openxmlformats.org/drawingml/2006/main" noChangeAspect="1"/>
-            </wp:cNvGraphicFramePr>
-            <a:graphic xmlns:a="http://schemas.openxmlformats.org/drawingml/2006/main">
-              <a:graphicData uri="http://schemas.openxmlformats.org/drawingml/2006/picture">
-                <pic:pic xmlns:pic="http://schemas.openxmlformats.org/drawingml/2006/picture">
-                  <pic:nvPicPr>
-                    <pic:cNvPr id="1" name=""/>
-                    <pic:cNvPicPr/>
-                  </pic:nvPicPr>
-                  <pic:blipFill>
-                    <a:blip r:embed="rId9"/>
-                    <a:stretch>
-                      <a:fillRect/>
-                    </a:stretch>
-                  </pic:blipFill>
-                  <pic:spPr>
-                    <a:xfrm>
-                      <a:off x="0" y="0"/>
-                      <a:ext cx="1562905" cy="707028"/>
-                    </a:xfrm>
-                    <a:prstGeom prst="rect">
-                      <a:avLst/>
-                    </a:prstGeom>
-                  </pic:spPr>
-                </pic:pic>
-              </a:graphicData>
-            </a:graphic>
-          </wp:inline>
-        </w:drawing>
-      </w:r>
+        <w:rPr>
+          <w:lang w:val="en-GB"/>
+        </w:rPr>
+      </w:pPr>
     </w:p>
     <w:sectPr>
       <w:pgSz w:w="11906" w:h="16838"/>

</xml_diff>

<commit_message>
Update documentation for teubé people
</commit_message>
<xml_diff>
--- a/Documentation.docx
+++ b/Documentation.docx
@@ -60,12 +60,14 @@
           <w:bCs/>
         </w:rPr>
       </w:pPr>
+      <w:proofErr w:type="spellStart"/>
       <w:r>
         <w:rPr>
           <w:rStyle w:val="Rfrenceintense"/>
         </w:rPr>
         <w:t>name</w:t>
       </w:r>
+      <w:proofErr w:type="spellEnd"/>
       <w:r>
         <w:t xml:space="preserve"> </w:t>
       </w:r>
@@ -90,12 +92,14 @@
           <w:bCs/>
         </w:rPr>
       </w:pPr>
+      <w:proofErr w:type="spellStart"/>
       <w:r>
         <w:rPr>
           <w:rStyle w:val="Rfrenceintense"/>
         </w:rPr>
         <w:t>firstname</w:t>
       </w:r>
+      <w:proofErr w:type="spellEnd"/>
       <w:r>
         <w:t xml:space="preserve"> </w:t>
       </w:r>
@@ -120,12 +124,14 @@
           <w:bCs/>
         </w:rPr>
       </w:pPr>
+      <w:proofErr w:type="spellStart"/>
       <w:r>
         <w:rPr>
           <w:rStyle w:val="Rfrenceintense"/>
         </w:rPr>
         <w:t>birthdate</w:t>
       </w:r>
+      <w:proofErr w:type="spellEnd"/>
       <w:r>
         <w:t xml:space="preserve"> </w:t>
       </w:r>
@@ -163,7 +169,15 @@
         <w:sym w:font="Wingdings" w:char="F0E0"/>
       </w:r>
       <w:r>
-        <w:t xml:space="preserve"> Email de l’utilisateur, </w:t>
+        <w:t xml:space="preserve"> </w:t>
+      </w:r>
+      <w:proofErr w:type="spellStart"/>
+      <w:r>
+        <w:t>Email</w:t>
+      </w:r>
+      <w:proofErr w:type="spellEnd"/>
+      <w:r>
+        <w:t xml:space="preserve"> de l’utilisateur, </w:t>
       </w:r>
       <w:r>
         <w:rPr>
@@ -180,12 +194,14 @@
           <w:bCs/>
         </w:rPr>
       </w:pPr>
+      <w:proofErr w:type="spellStart"/>
       <w:r>
         <w:rPr>
           <w:rStyle w:val="Rfrenceintense"/>
         </w:rPr>
         <w:t>password</w:t>
       </w:r>
+      <w:proofErr w:type="spellEnd"/>
       <w:r>
         <w:t xml:space="preserve"> </w:t>
       </w:r>
@@ -245,12 +261,14 @@
           <w:bCs/>
         </w:rPr>
       </w:pPr>
+      <w:proofErr w:type="spellStart"/>
       <w:r>
         <w:rPr>
           <w:rStyle w:val="Rfrenceintense"/>
         </w:rPr>
         <w:t>name</w:t>
       </w:r>
+      <w:proofErr w:type="spellEnd"/>
       <w:r>
         <w:t xml:space="preserve"> </w:t>
       </w:r>
@@ -288,7 +306,15 @@
         <w:sym w:font="Wingdings" w:char="F0E0"/>
       </w:r>
       <w:r>
-        <w:t xml:space="preserve"> Description textuelle de la destination, </w:t>
+        <w:t xml:space="preserve"> </w:t>
+      </w:r>
+      <w:proofErr w:type="spellStart"/>
+      <w:r>
+        <w:t>Description</w:t>
+      </w:r>
+      <w:proofErr w:type="spellEnd"/>
+      <w:r>
+        <w:t xml:space="preserve"> textuelle de la destination, </w:t>
       </w:r>
       <w:r>
         <w:rPr>
@@ -335,12 +361,14 @@
           <w:bCs/>
         </w:rPr>
       </w:pPr>
+      <w:proofErr w:type="spellStart"/>
       <w:r>
         <w:rPr>
           <w:rStyle w:val="Rfrenceintense"/>
         </w:rPr>
         <w:t>coordX</w:t>
       </w:r>
+      <w:proofErr w:type="spellEnd"/>
       <w:r>
         <w:t xml:space="preserve"> </w:t>
       </w:r>
@@ -362,12 +390,14 @@
       </w:r>
     </w:p>
     <w:p>
+      <w:proofErr w:type="spellStart"/>
       <w:r>
         <w:rPr>
           <w:rStyle w:val="Rfrenceintense"/>
         </w:rPr>
         <w:t>coordY</w:t>
       </w:r>
+      <w:proofErr w:type="spellEnd"/>
       <w:r>
         <w:t xml:space="preserve"> </w:t>
       </w:r>
@@ -389,17 +419,21 @@
       <w:pPr>
         <w:pStyle w:val="Titre4"/>
       </w:pPr>
+      <w:proofErr w:type="spellStart"/>
       <w:r>
         <w:t>Travel</w:t>
       </w:r>
-    </w:p>
-    <w:p>
+      <w:proofErr w:type="spellEnd"/>
+    </w:p>
+    <w:p>
+      <w:proofErr w:type="spellStart"/>
       <w:r>
         <w:rPr>
           <w:rStyle w:val="Rfrenceintense"/>
         </w:rPr>
         <w:t>Id_destination</w:t>
       </w:r>
+      <w:proofErr w:type="spellEnd"/>
       <w:r>
         <w:t xml:space="preserve"> </w:t>
       </w:r>
@@ -409,27 +443,38 @@
       <w:r>
         <w:t xml:space="preserve"> Identifiant de la destination, </w:t>
       </w:r>
-      <w:r>
-        <w:rPr>
-          <w:b/>
-          <w:bCs/>
-        </w:rPr>
-        <w:t>smallInt(9)</w:t>
-      </w:r>
-    </w:p>
-    <w:p>
-      <w:pPr>
-        <w:rPr>
-          <w:b/>
-          <w:bCs/>
-        </w:rPr>
-      </w:pPr>
+      <w:proofErr w:type="spellStart"/>
+      <w:r>
+        <w:rPr>
+          <w:b/>
+          <w:bCs/>
+        </w:rPr>
+        <w:t>smallInt</w:t>
+      </w:r>
+      <w:proofErr w:type="spellEnd"/>
+      <w:r>
+        <w:rPr>
+          <w:b/>
+          <w:bCs/>
+        </w:rPr>
+        <w:t>(9)</w:t>
+      </w:r>
+    </w:p>
+    <w:p>
+      <w:pPr>
+        <w:rPr>
+          <w:b/>
+          <w:bCs/>
+        </w:rPr>
+      </w:pPr>
+      <w:proofErr w:type="spellStart"/>
       <w:r>
         <w:rPr>
           <w:rStyle w:val="Rfrenceintense"/>
         </w:rPr>
         <w:t>Id_user</w:t>
       </w:r>
+      <w:proofErr w:type="spellEnd"/>
       <w:r>
         <w:t xml:space="preserve"> </w:t>
       </w:r>
@@ -439,21 +484,32 @@
       <w:r>
         <w:t xml:space="preserve"> Identifiant de l’utilisateur, </w:t>
       </w:r>
-      <w:r>
-        <w:rPr>
-          <w:b/>
-          <w:bCs/>
-        </w:rPr>
-        <w:t>smallInt(9)</w:t>
-      </w:r>
-    </w:p>
-    <w:p>
+      <w:proofErr w:type="spellStart"/>
+      <w:r>
+        <w:rPr>
+          <w:b/>
+          <w:bCs/>
+        </w:rPr>
+        <w:t>smallInt</w:t>
+      </w:r>
+      <w:proofErr w:type="spellEnd"/>
+      <w:r>
+        <w:rPr>
+          <w:b/>
+          <w:bCs/>
+        </w:rPr>
+        <w:t>(9)</w:t>
+      </w:r>
+    </w:p>
+    <w:p>
+      <w:proofErr w:type="spellStart"/>
       <w:r>
         <w:rPr>
           <w:rStyle w:val="Rfrenceintense"/>
         </w:rPr>
         <w:t>hasVisited</w:t>
       </w:r>
+      <w:proofErr w:type="spellEnd"/>
       <w:r>
         <w:t xml:space="preserve"> </w:t>
       </w:r>
@@ -468,17 +524,21 @@
       <w:pPr>
         <w:pStyle w:val="Titre4"/>
       </w:pPr>
+      <w:proofErr w:type="spellStart"/>
       <w:r>
         <w:t>WeatherInformation</w:t>
       </w:r>
-    </w:p>
-    <w:p>
+      <w:proofErr w:type="spellEnd"/>
+    </w:p>
+    <w:p>
+      <w:proofErr w:type="spellStart"/>
       <w:r>
         <w:rPr>
           <w:rStyle w:val="Rfrenceintense"/>
         </w:rPr>
         <w:t>beginning</w:t>
       </w:r>
+      <w:proofErr w:type="spellEnd"/>
       <w:r>
         <w:t xml:space="preserve"> </w:t>
       </w:r>
@@ -494,6 +554,7 @@
       <w:r>
         <w:t xml:space="preserve">but de l’intervalle de 15 minutes, </w:t>
       </w:r>
+      <w:proofErr w:type="spellStart"/>
       <w:r>
         <w:rPr>
           <w:b/>
@@ -501,8 +562,10 @@
         </w:rPr>
         <w:t>LocalDateTime</w:t>
       </w:r>
-    </w:p>
-    <w:p>
+      <w:proofErr w:type="spellEnd"/>
+    </w:p>
+    <w:p>
+      <w:proofErr w:type="spellStart"/>
       <w:r>
         <w:rPr>
           <w:rStyle w:val="Rfrenceintense"/>
@@ -515,6 +578,7 @@
         </w:rPr>
         <w:t>g</w:t>
       </w:r>
+      <w:proofErr w:type="spellEnd"/>
       <w:r>
         <w:t xml:space="preserve"> </w:t>
       </w:r>
@@ -525,14 +589,9 @@
         <w:t xml:space="preserve"> Date et heure </w:t>
       </w:r>
       <w:r>
-        <w:t xml:space="preserve">de la fin </w:t>
-      </w:r>
-      <w:r>
-        <w:t>de l’intervalle de 15 minutes</w:t>
-      </w:r>
-      <w:r>
-        <w:t xml:space="preserve">, </w:t>
-      </w:r>
+        <w:t xml:space="preserve">de la fin de l’intervalle de 15 minutes, </w:t>
+      </w:r>
+      <w:proofErr w:type="spellStart"/>
       <w:r>
         <w:rPr>
           <w:b/>
@@ -540,20 +599,23 @@
         </w:rPr>
         <w:t>LocalDateTime</w:t>
       </w:r>
-    </w:p>
-    <w:p>
-      <w:pPr>
-        <w:rPr>
-          <w:b/>
-          <w:bCs/>
-        </w:rPr>
-      </w:pPr>
+      <w:proofErr w:type="spellEnd"/>
+    </w:p>
+    <w:p>
+      <w:pPr>
+        <w:rPr>
+          <w:b/>
+          <w:bCs/>
+        </w:rPr>
+      </w:pPr>
+      <w:proofErr w:type="spellStart"/>
       <w:r>
         <w:rPr>
           <w:rStyle w:val="Rfrenceintense"/>
         </w:rPr>
         <w:t>temperature</w:t>
       </w:r>
+      <w:proofErr w:type="spellEnd"/>
       <w:r>
         <w:t xml:space="preserve"> </w:t>
       </w:r>
@@ -585,12 +647,14 @@
           <w:bCs/>
         </w:rPr>
       </w:pPr>
+      <w:proofErr w:type="spellStart"/>
       <w:r>
         <w:rPr>
           <w:rStyle w:val="Rfrenceintense"/>
         </w:rPr>
         <w:t>humidity</w:t>
       </w:r>
+      <w:proofErr w:type="spellEnd"/>
       <w:r>
         <w:t xml:space="preserve"> </w:t>
       </w:r>
@@ -622,26 +686,22 @@
           <w:bCs/>
         </w:rPr>
       </w:pPr>
+      <w:proofErr w:type="spellStart"/>
       <w:r>
         <w:rPr>
           <w:rStyle w:val="Rfrenceintense"/>
         </w:rPr>
         <w:t>luminosity</w:t>
       </w:r>
-      <w:r>
-        <w:t xml:space="preserve"> </w:t>
-      </w:r>
-      <w:r>
-        <w:sym w:font="Wingdings" w:char="F0E0"/>
-      </w:r>
-      <w:r>
-        <w:t xml:space="preserve"> Pourcentage d</w:t>
-      </w:r>
-      <w:r>
-        <w:t>e luminosité</w:t>
-      </w:r>
-      <w:r>
-        <w:t xml:space="preserve">, </w:t>
+      <w:proofErr w:type="spellEnd"/>
+      <w:r>
+        <w:t xml:space="preserve"> </w:t>
+      </w:r>
+      <w:r>
+        <w:sym w:font="Wingdings" w:char="F0E0"/>
+      </w:r>
+      <w:r>
+        <w:t xml:space="preserve"> Pourcentage de luminosité, </w:t>
       </w:r>
       <w:r>
         <w:rPr>
@@ -665,6 +725,7 @@
           <w:bCs/>
         </w:rPr>
       </w:pPr>
+      <w:proofErr w:type="spellStart"/>
       <w:r>
         <w:rPr>
           <w:rStyle w:val="Rfrenceintense"/>
@@ -672,20 +733,15 @@
         <w:lastRenderedPageBreak/>
         <w:t>sound</w:t>
       </w:r>
-      <w:r>
-        <w:t xml:space="preserve"> </w:t>
-      </w:r>
-      <w:r>
-        <w:sym w:font="Wingdings" w:char="F0E0"/>
-      </w:r>
-      <w:r>
-        <w:t xml:space="preserve"> </w:t>
-      </w:r>
-      <w:r>
-        <w:t>Niveau sonore</w:t>
-      </w:r>
-      <w:r>
-        <w:t xml:space="preserve">, </w:t>
+      <w:proofErr w:type="spellEnd"/>
+      <w:r>
+        <w:t xml:space="preserve"> </w:t>
+      </w:r>
+      <w:r>
+        <w:sym w:font="Wingdings" w:char="F0E0"/>
+      </w:r>
+      <w:r>
+        <w:t xml:space="preserve"> Niveau sonore, </w:t>
       </w:r>
       <w:r>
         <w:rPr>
@@ -701,22 +757,22 @@
         </w:rPr>
         <w:t xml:space="preserve"> NULLABLE</w:t>
       </w:r>
-      <w:bookmarkStart w:id="0" w:name="_GoBack"/>
-      <w:bookmarkEnd w:id="0"/>
-    </w:p>
-    <w:p>
-      <w:pPr>
-        <w:rPr>
-          <w:b/>
-          <w:bCs/>
-        </w:rPr>
-      </w:pPr>
+    </w:p>
+    <w:p>
+      <w:pPr>
+        <w:rPr>
+          <w:b/>
+          <w:bCs/>
+        </w:rPr>
+      </w:pPr>
+      <w:proofErr w:type="spellStart"/>
       <w:r>
         <w:rPr>
           <w:rStyle w:val="Rfrenceintense"/>
         </w:rPr>
         <w:t>id_destination</w:t>
       </w:r>
+      <w:proofErr w:type="spellEnd"/>
       <w:r>
         <w:t xml:space="preserve"> </w:t>
       </w:r>
@@ -726,12 +782,21 @@
       <w:r>
         <w:t xml:space="preserve"> Identifiant de la destination, </w:t>
       </w:r>
-      <w:r>
-        <w:rPr>
-          <w:b/>
-          <w:bCs/>
-        </w:rPr>
-        <w:t>smallInt(9)</w:t>
+      <w:proofErr w:type="spellStart"/>
+      <w:r>
+        <w:rPr>
+          <w:b/>
+          <w:bCs/>
+        </w:rPr>
+        <w:t>smallInt</w:t>
+      </w:r>
+      <w:proofErr w:type="spellEnd"/>
+      <w:r>
+        <w:rPr>
+          <w:b/>
+          <w:bCs/>
+        </w:rPr>
+        <w:t>(9)</w:t>
       </w:r>
     </w:p>
     <w:p>
@@ -767,45 +832,78 @@
     <w:p>
       <w:pPr>
         <w:pStyle w:val="Titre3"/>
-      </w:pPr>
-      <w:r>
+        <w:rPr>
+          <w:lang w:val="en-US"/>
+        </w:rPr>
+      </w:pPr>
+      <w:r>
+        <w:rPr>
+          <w:lang w:val="en-US"/>
+        </w:rPr>
         <w:t>getUsers()</w:t>
       </w:r>
     </w:p>
     <w:p>
-      <w:r>
-        <w:rPr>
-          <w:rStyle w:val="Rfrenceintense"/>
+      <w:pPr>
+        <w:rPr>
+          <w:lang w:val="en-US"/>
+        </w:rPr>
+      </w:pPr>
+      <w:r>
+        <w:rPr>
+          <w:rStyle w:val="Rfrenceintense"/>
+          <w:lang w:val="en-US"/>
         </w:rPr>
         <w:t>URL</w:t>
       </w:r>
       <w:r>
-        <w:t xml:space="preserve"> </w:t>
-      </w:r>
-      <w:r>
-        <w:sym w:font="Wingdings" w:char="F0E0"/>
-      </w:r>
-      <w:r>
+        <w:rPr>
+          <w:lang w:val="en-US"/>
+        </w:rPr>
+        <w:t xml:space="preserve"> </w:t>
+      </w:r>
+      <w:r>
+        <w:sym w:font="Wingdings" w:char="F0E0"/>
+      </w:r>
+      <w:r>
+        <w:rPr>
+          <w:lang w:val="en-US"/>
+        </w:rPr>
         <w:t xml:space="preserve"> /</w:t>
       </w:r>
       <w:r>
+        <w:rPr>
+          <w:lang w:val="en-US"/>
+        </w:rPr>
         <w:t>user/getUsers</w:t>
       </w:r>
     </w:p>
     <w:p>
-      <w:r>
-        <w:rPr>
-          <w:rStyle w:val="Rfrenceintense"/>
+      <w:pPr>
+        <w:rPr>
+          <w:lang w:val="en-US"/>
+        </w:rPr>
+      </w:pPr>
+      <w:r>
+        <w:rPr>
+          <w:rStyle w:val="Rfrenceintense"/>
+          <w:lang w:val="en-US"/>
         </w:rPr>
         <w:t>IN</w:t>
       </w:r>
       <w:r>
-        <w:t xml:space="preserve"> </w:t>
-      </w:r>
-      <w:r>
-        <w:sym w:font="Wingdings" w:char="F0E0"/>
-      </w:r>
-      <w:r>
+        <w:rPr>
+          <w:lang w:val="en-US"/>
+        </w:rPr>
+        <w:t xml:space="preserve"> </w:t>
+      </w:r>
+      <w:r>
+        <w:sym w:font="Wingdings" w:char="F0E0"/>
+      </w:r>
+      <w:r>
+        <w:rPr>
+          <w:lang w:val="en-US"/>
+        </w:rPr>
         <w:t xml:space="preserve"> /</w:t>
       </w:r>
     </w:p>
@@ -1025,8 +1123,13 @@
       <w:pPr>
         <w:pStyle w:val="Titre3"/>
       </w:pPr>
-      <w:r>
-        <w:t>saveUser()</w:t>
+      <w:proofErr w:type="spellStart"/>
+      <w:r>
+        <w:t>saveUser</w:t>
+      </w:r>
+      <w:proofErr w:type="spellEnd"/>
+      <w:r>
+        <w:t>()</w:t>
       </w:r>
     </w:p>
     <w:p>
@@ -1045,9 +1148,11 @@
       <w:r>
         <w:t xml:space="preserve"> /user/</w:t>
       </w:r>
+      <w:proofErr w:type="spellStart"/>
       <w:r>
         <w:t>save</w:t>
       </w:r>
+      <w:proofErr w:type="spellEnd"/>
     </w:p>
     <w:p>
       <w:r>
@@ -1147,8 +1252,13 @@
       <w:pPr>
         <w:pStyle w:val="Titre3"/>
       </w:pPr>
-      <w:r>
-        <w:t>getDestinations()</w:t>
+      <w:proofErr w:type="spellStart"/>
+      <w:r>
+        <w:t>getDestinations</w:t>
+      </w:r>
+      <w:proofErr w:type="spellEnd"/>
+      <w:r>
+        <w:t>()</w:t>
       </w:r>
     </w:p>
     <w:p>
@@ -1168,8 +1278,13 @@
         <w:t xml:space="preserve"> /</w:t>
       </w:r>
       <w:r>
-        <w:t>destination/getDestinations</w:t>
-      </w:r>
+        <w:t>destination/</w:t>
+      </w:r>
+      <w:proofErr w:type="spellStart"/>
+      <w:r>
+        <w:t>getDestinations</w:t>
+      </w:r>
+      <w:proofErr w:type="spellEnd"/>
     </w:p>
     <w:p>
       <w:r>
@@ -1209,8 +1324,13 @@
       <w:pPr>
         <w:pStyle w:val="Titre3"/>
       </w:pPr>
-      <w:r>
-        <w:t>getDestination(id : Int)</w:t>
+      <w:proofErr w:type="spellStart"/>
+      <w:r>
+        <w:t>getDestination</w:t>
+      </w:r>
+      <w:proofErr w:type="spellEnd"/>
+      <w:r>
+        <w:t>(id : Int)</w:t>
       </w:r>
     </w:p>
     <w:p>
@@ -1230,7 +1350,15 @@
         <w:t xml:space="preserve"> /</w:t>
       </w:r>
       <w:r>
-        <w:t>destination/getDestination/{ID de la destination}</w:t>
+        <w:t>destination/</w:t>
+      </w:r>
+      <w:proofErr w:type="spellStart"/>
+      <w:r>
+        <w:t>getDestination</w:t>
+      </w:r>
+      <w:proofErr w:type="spellEnd"/>
+      <w:r>
+        <w:t>/{ID de la destination}</w:t>
       </w:r>
     </w:p>
     <w:p>
@@ -1271,29 +1399,59 @@
       <w:pPr>
         <w:pStyle w:val="Titre3"/>
       </w:pPr>
-      <w:r>
-        <w:t>saveDestination()</w:t>
-      </w:r>
-    </w:p>
-    <w:p>
-      <w:r>
-        <w:rPr>
-          <w:rStyle w:val="Rfrenceintense"/>
+      <w:proofErr w:type="spellStart"/>
+      <w:r>
+        <w:t>getDestination</w:t>
+      </w:r>
+      <w:r>
+        <w:t>Around</w:t>
+      </w:r>
+      <w:bookmarkStart w:id="0" w:name="_GoBack"/>
+      <w:bookmarkEnd w:id="0"/>
+      <w:proofErr w:type="spellEnd"/>
+    </w:p>
+    <w:p>
+      <w:pPr>
+        <w:rPr>
+          <w:lang w:val="en-US"/>
+        </w:rPr>
+      </w:pPr>
+      <w:r>
+        <w:rPr>
+          <w:rStyle w:val="Rfrenceintense"/>
+          <w:lang w:val="en-US"/>
         </w:rPr>
         <w:t>URL</w:t>
       </w:r>
       <w:r>
-        <w:t xml:space="preserve"> </w:t>
-      </w:r>
-      <w:r>
-        <w:sym w:font="Wingdings" w:char="F0E0"/>
-      </w:r>
-      <w:r>
-        <w:t xml:space="preserve"> /</w:t>
-      </w:r>
-      <w:r>
-        <w:t>destination/save</w:t>
-      </w:r>
+        <w:rPr>
+          <w:lang w:val="en-US"/>
+        </w:rPr>
+        <w:t xml:space="preserve"> </w:t>
+      </w:r>
+      <w:r>
+        <w:sym w:font="Wingdings" w:char="F0E0"/>
+      </w:r>
+      <w:r>
+        <w:rPr>
+          <w:lang w:val="en-US"/>
+        </w:rPr>
+        <w:t xml:space="preserve"> /destination/</w:t>
+      </w:r>
+      <w:proofErr w:type="spellStart"/>
+      <w:r>
+        <w:rPr>
+          <w:lang w:val="en-US"/>
+        </w:rPr>
+        <w:t>getDestination</w:t>
+      </w:r>
+      <w:r>
+        <w:rPr>
+          <w:lang w:val="en-US"/>
+        </w:rPr>
+        <w:t>Around</w:t>
+      </w:r>
+      <w:proofErr w:type="spellEnd"/>
     </w:p>
     <w:p>
       <w:r>
@@ -1312,10 +1470,7 @@
         <w:t xml:space="preserve"> </w:t>
       </w:r>
       <w:r>
-        <w:t>Body de la requête</w:t>
-      </w:r>
-      <w:r>
-        <w:t> : Toutes les informations de la destination (sauf l’ID qui est auto-incrémenté)</w:t>
+        <w:t>Body de la requête : Coordonnées en X et en Y</w:t>
       </w:r>
     </w:p>
     <w:p>
@@ -1332,7 +1487,10 @@
         <w:sym w:font="Wingdings" w:char="F0E0"/>
       </w:r>
       <w:r>
-        <w:t xml:space="preserve"> /</w:t>
+        <w:t xml:space="preserve"> </w:t>
+      </w:r>
+      <w:r>
+        <w:t>L’ensemble des destinations se trouvant dans un certains carré aux alentours des coordonnées passée en arguments</w:t>
       </w:r>
     </w:p>
     <w:p>
@@ -1344,10 +1502,10 @@
           <w:noProof/>
         </w:rPr>
         <w:drawing>
-          <wp:inline distT="0" distB="0" distL="0" distR="0" wp14:anchorId="0250B439" wp14:editId="4F761A2F">
-            <wp:extent cx="1702689" cy="1076799"/>
+          <wp:inline distT="0" distB="0" distL="0" distR="0" wp14:anchorId="26B31638" wp14:editId="3F682448">
+            <wp:extent cx="2286000" cy="1057275"/>
             <wp:effectExtent l="0" t="0" r="0" b="9525"/>
-            <wp:docPr id="3" name="Image 3"/>
+            <wp:docPr id="5" name="Image 5"/>
             <wp:cNvGraphicFramePr>
               <a:graphicFrameLocks xmlns:a="http://schemas.openxmlformats.org/drawingml/2006/main" noChangeAspect="1"/>
             </wp:cNvGraphicFramePr>
@@ -1367,7 +1525,7 @@
                   <pic:spPr>
                     <a:xfrm>
                       <a:off x="0" y="0"/>
-                      <a:ext cx="1717210" cy="1085982"/>
+                      <a:ext cx="2286000" cy="1057275"/>
                     </a:xfrm>
                     <a:prstGeom prst="rect">
                       <a:avLst/>
@@ -1382,18 +1540,15 @@
     </w:p>
     <w:p>
       <w:pPr>
-        <w:pStyle w:val="Titre2"/>
-      </w:pPr>
-      <w:r>
-        <w:t>TravelController</w:t>
-      </w:r>
-    </w:p>
-    <w:p>
-      <w:pPr>
         <w:pStyle w:val="Titre3"/>
       </w:pPr>
-      <w:r>
-        <w:t>getTravels(idUser : Int)</w:t>
+      <w:proofErr w:type="spellStart"/>
+      <w:r>
+        <w:t>saveDestination</w:t>
+      </w:r>
+      <w:proofErr w:type="spellEnd"/>
+      <w:r>
+        <w:t>()</w:t>
       </w:r>
     </w:p>
     <w:p>
@@ -1413,8 +1568,13 @@
         <w:t xml:space="preserve"> /</w:t>
       </w:r>
       <w:r>
-        <w:t>travel/getTravels/{ID du user}</w:t>
-      </w:r>
+        <w:t>destination/</w:t>
+      </w:r>
+      <w:proofErr w:type="spellStart"/>
+      <w:r>
+        <w:t>save</w:t>
+      </w:r>
+      <w:proofErr w:type="spellEnd"/>
     </w:p>
     <w:p>
       <w:r>
@@ -1430,7 +1590,13 @@
         <w:sym w:font="Wingdings" w:char="F0E0"/>
       </w:r>
       <w:r>
-        <w:t xml:space="preserve"> Identifiant de l’utilisateur</w:t>
+        <w:t xml:space="preserve"> </w:t>
+      </w:r>
+      <w:r>
+        <w:t>Body de la requête</w:t>
+      </w:r>
+      <w:r>
+        <w:t> : Toutes les informations de la destination (sauf l’ID qui est auto-incrémenté)</w:t>
       </w:r>
     </w:p>
     <w:p>
@@ -1447,79 +1613,8 @@
         <w:sym w:font="Wingdings" w:char="F0E0"/>
       </w:r>
       <w:r>
-        <w:t xml:space="preserve"> Une liste d’identifiants de destinations auquel l’utilisateur s’est déjà </w:t>
-      </w:r>
-      <w:r>
-        <w:t>rendue</w:t>
-      </w:r>
-    </w:p>
-    <w:p>
-      <w:pPr>
-        <w:pStyle w:val="Titre3"/>
-      </w:pPr>
-      <w:r>
-        <w:t>saveTravel()</w:t>
-      </w:r>
-    </w:p>
-    <w:p>
-      <w:r>
-        <w:rPr>
-          <w:rStyle w:val="Rfrenceintense"/>
-        </w:rPr>
-        <w:t>URL</w:t>
-      </w:r>
-      <w:r>
-        <w:t xml:space="preserve"> </w:t>
-      </w:r>
-      <w:r>
-        <w:sym w:font="Wingdings" w:char="F0E0"/>
-      </w:r>
-      <w:r>
         <w:t xml:space="preserve"> /</w:t>
       </w:r>
-      <w:r>
-        <w:t>travel/save</w:t>
-      </w:r>
-    </w:p>
-    <w:p>
-      <w:r>
-        <w:rPr>
-          <w:rStyle w:val="Rfrenceintense"/>
-        </w:rPr>
-        <w:t>IN</w:t>
-      </w:r>
-      <w:r>
-        <w:t xml:space="preserve"> </w:t>
-      </w:r>
-      <w:r>
-        <w:sym w:font="Wingdings" w:char="F0E0"/>
-      </w:r>
-      <w:r>
-        <w:t xml:space="preserve"> </w:t>
-      </w:r>
-      <w:r>
-        <w:t>Body de la requête</w:t>
-      </w:r>
-      <w:r>
-        <w:t> : Toutes les informations d’un Travel</w:t>
-      </w:r>
-    </w:p>
-    <w:p>
-      <w:r>
-        <w:rPr>
-          <w:rStyle w:val="Rfrenceintense"/>
-        </w:rPr>
-        <w:t>OUT</w:t>
-      </w:r>
-      <w:r>
-        <w:t xml:space="preserve"> </w:t>
-      </w:r>
-      <w:r>
-        <w:sym w:font="Wingdings" w:char="F0E0"/>
-      </w:r>
-      <w:r>
-        <w:t xml:space="preserve"> /</w:t>
-      </w:r>
     </w:p>
     <w:p>
       <w:pPr>
@@ -1530,10 +1625,10 @@
           <w:noProof/>
         </w:rPr>
         <w:drawing>
-          <wp:inline distT="0" distB="0" distL="0" distR="0" wp14:anchorId="4685E2FD" wp14:editId="637DF3B7">
-            <wp:extent cx="1751457" cy="789194"/>
-            <wp:effectExtent l="0" t="0" r="1270" b="0"/>
-            <wp:docPr id="4" name="Image 4"/>
+          <wp:inline distT="0" distB="0" distL="0" distR="0" wp14:anchorId="0250B439" wp14:editId="4F761A2F">
+            <wp:extent cx="1702689" cy="1076799"/>
+            <wp:effectExtent l="0" t="0" r="0" b="9525"/>
+            <wp:docPr id="3" name="Image 3"/>
             <wp:cNvGraphicFramePr>
               <a:graphicFrameLocks xmlns:a="http://schemas.openxmlformats.org/drawingml/2006/main" noChangeAspect="1"/>
             </wp:cNvGraphicFramePr>
@@ -1553,6 +1648,239 @@
                   <pic:spPr>
                     <a:xfrm>
                       <a:off x="0" y="0"/>
+                      <a:ext cx="1717210" cy="1085982"/>
+                    </a:xfrm>
+                    <a:prstGeom prst="rect">
+                      <a:avLst/>
+                    </a:prstGeom>
+                  </pic:spPr>
+                </pic:pic>
+              </a:graphicData>
+            </a:graphic>
+          </wp:inline>
+        </w:drawing>
+      </w:r>
+    </w:p>
+    <w:p>
+      <w:pPr>
+        <w:pStyle w:val="Titre2"/>
+      </w:pPr>
+      <w:r>
+        <w:t>TravelController</w:t>
+      </w:r>
+    </w:p>
+    <w:p>
+      <w:pPr>
+        <w:pStyle w:val="Titre3"/>
+      </w:pPr>
+      <w:proofErr w:type="spellStart"/>
+      <w:r>
+        <w:t>getTravels</w:t>
+      </w:r>
+      <w:proofErr w:type="spellEnd"/>
+      <w:r>
+        <w:t>(</w:t>
+      </w:r>
+      <w:proofErr w:type="spellStart"/>
+      <w:r>
+        <w:t>idUser</w:t>
+      </w:r>
+      <w:proofErr w:type="spellEnd"/>
+      <w:r>
+        <w:t> : Int)</w:t>
+      </w:r>
+    </w:p>
+    <w:p>
+      <w:r>
+        <w:rPr>
+          <w:rStyle w:val="Rfrenceintense"/>
+        </w:rPr>
+        <w:t>URL</w:t>
+      </w:r>
+      <w:r>
+        <w:t xml:space="preserve"> </w:t>
+      </w:r>
+      <w:r>
+        <w:sym w:font="Wingdings" w:char="F0E0"/>
+      </w:r>
+      <w:r>
+        <w:t xml:space="preserve"> /</w:t>
+      </w:r>
+      <w:proofErr w:type="spellStart"/>
+      <w:r>
+        <w:t>travel</w:t>
+      </w:r>
+      <w:proofErr w:type="spellEnd"/>
+      <w:r>
+        <w:t>/</w:t>
+      </w:r>
+      <w:proofErr w:type="spellStart"/>
+      <w:r>
+        <w:t>getTravels</w:t>
+      </w:r>
+      <w:proofErr w:type="spellEnd"/>
+      <w:r>
+        <w:t>/{ID du user}</w:t>
+      </w:r>
+    </w:p>
+    <w:p>
+      <w:r>
+        <w:rPr>
+          <w:rStyle w:val="Rfrenceintense"/>
+        </w:rPr>
+        <w:t>IN</w:t>
+      </w:r>
+      <w:r>
+        <w:t xml:space="preserve"> </w:t>
+      </w:r>
+      <w:r>
+        <w:sym w:font="Wingdings" w:char="F0E0"/>
+      </w:r>
+      <w:r>
+        <w:t xml:space="preserve"> Identifiant de l’utilisateur</w:t>
+      </w:r>
+    </w:p>
+    <w:p>
+      <w:r>
+        <w:rPr>
+          <w:rStyle w:val="Rfrenceintense"/>
+        </w:rPr>
+        <w:lastRenderedPageBreak/>
+        <w:t>OUT</w:t>
+      </w:r>
+      <w:r>
+        <w:t xml:space="preserve"> </w:t>
+      </w:r>
+      <w:r>
+        <w:sym w:font="Wingdings" w:char="F0E0"/>
+      </w:r>
+      <w:r>
+        <w:t xml:space="preserve"> Une liste d’identifiants de destinations auquel l’utilisateur s’est déjà </w:t>
+      </w:r>
+      <w:r>
+        <w:t>rendue</w:t>
+      </w:r>
+    </w:p>
+    <w:p>
+      <w:pPr>
+        <w:pStyle w:val="Titre3"/>
+      </w:pPr>
+      <w:proofErr w:type="spellStart"/>
+      <w:r>
+        <w:t>saveTravel</w:t>
+      </w:r>
+      <w:proofErr w:type="spellEnd"/>
+      <w:r>
+        <w:t>()</w:t>
+      </w:r>
+    </w:p>
+    <w:p>
+      <w:r>
+        <w:rPr>
+          <w:rStyle w:val="Rfrenceintense"/>
+        </w:rPr>
+        <w:t>URL</w:t>
+      </w:r>
+      <w:r>
+        <w:t xml:space="preserve"> </w:t>
+      </w:r>
+      <w:r>
+        <w:sym w:font="Wingdings" w:char="F0E0"/>
+      </w:r>
+      <w:r>
+        <w:t xml:space="preserve"> /</w:t>
+      </w:r>
+      <w:proofErr w:type="spellStart"/>
+      <w:r>
+        <w:t>travel</w:t>
+      </w:r>
+      <w:proofErr w:type="spellEnd"/>
+      <w:r>
+        <w:t>/</w:t>
+      </w:r>
+      <w:proofErr w:type="spellStart"/>
+      <w:r>
+        <w:t>save</w:t>
+      </w:r>
+      <w:proofErr w:type="spellEnd"/>
+    </w:p>
+    <w:p>
+      <w:r>
+        <w:rPr>
+          <w:rStyle w:val="Rfrenceintense"/>
+        </w:rPr>
+        <w:t>IN</w:t>
+      </w:r>
+      <w:r>
+        <w:t xml:space="preserve"> </w:t>
+      </w:r>
+      <w:r>
+        <w:sym w:font="Wingdings" w:char="F0E0"/>
+      </w:r>
+      <w:r>
+        <w:t xml:space="preserve"> </w:t>
+      </w:r>
+      <w:r>
+        <w:t>Body de la requête</w:t>
+      </w:r>
+      <w:r>
+        <w:t xml:space="preserve"> : Toutes les informations d’un </w:t>
+      </w:r>
+      <w:proofErr w:type="spellStart"/>
+      <w:r>
+        <w:t>Travel</w:t>
+      </w:r>
+      <w:proofErr w:type="spellEnd"/>
+    </w:p>
+    <w:p>
+      <w:r>
+        <w:rPr>
+          <w:rStyle w:val="Rfrenceintense"/>
+        </w:rPr>
+        <w:t>OUT</w:t>
+      </w:r>
+      <w:r>
+        <w:t xml:space="preserve"> </w:t>
+      </w:r>
+      <w:r>
+        <w:sym w:font="Wingdings" w:char="F0E0"/>
+      </w:r>
+      <w:r>
+        <w:t xml:space="preserve"> /</w:t>
+      </w:r>
+    </w:p>
+    <w:p>
+      <w:pPr>
+        <w:jc w:val="center"/>
+      </w:pPr>
+      <w:r>
+        <w:rPr>
+          <w:noProof/>
+        </w:rPr>
+        <w:drawing>
+          <wp:inline distT="0" distB="0" distL="0" distR="0" wp14:anchorId="4685E2FD" wp14:editId="637DF3B7">
+            <wp:extent cx="1751457" cy="789194"/>
+            <wp:effectExtent l="0" t="0" r="1270" b="0"/>
+            <wp:docPr id="4" name="Image 4"/>
+            <wp:cNvGraphicFramePr>
+              <a:graphicFrameLocks xmlns:a="http://schemas.openxmlformats.org/drawingml/2006/main" noChangeAspect="1"/>
+            </wp:cNvGraphicFramePr>
+            <a:graphic xmlns:a="http://schemas.openxmlformats.org/drawingml/2006/main">
+              <a:graphicData uri="http://schemas.openxmlformats.org/drawingml/2006/picture">
+                <pic:pic xmlns:pic="http://schemas.openxmlformats.org/drawingml/2006/picture">
+                  <pic:nvPicPr>
+                    <pic:cNvPr id="1" name=""/>
+                    <pic:cNvPicPr/>
+                  </pic:nvPicPr>
+                  <pic:blipFill>
+                    <a:blip r:embed="rId9"/>
+                    <a:stretch>
+                      <a:fillRect/>
+                    </a:stretch>
+                  </pic:blipFill>
+                  <pic:spPr>
+                    <a:xfrm>
+                      <a:off x="0" y="0"/>
                       <a:ext cx="1786405" cy="804941"/>
                     </a:xfrm>
                     <a:prstGeom prst="rect">
@@ -1571,7 +1899,6 @@
         <w:pStyle w:val="Titre2"/>
       </w:pPr>
       <w:r>
-        <w:lastRenderedPageBreak/>
         <w:t>WeatherController</w:t>
       </w:r>
     </w:p>
@@ -1582,11 +1909,27 @@
           <w:lang w:val="en-GB"/>
         </w:rPr>
       </w:pPr>
-      <w:r>
-        <w:rPr>
-          <w:lang w:val="en-GB"/>
-        </w:rPr>
-        <w:t>getWeathers(id : Int)</w:t>
+      <w:proofErr w:type="spellStart"/>
+      <w:proofErr w:type="gramStart"/>
+      <w:r>
+        <w:rPr>
+          <w:lang w:val="en-GB"/>
+        </w:rPr>
+        <w:t>getWeathers</w:t>
+      </w:r>
+      <w:proofErr w:type="spellEnd"/>
+      <w:r>
+        <w:rPr>
+          <w:lang w:val="en-GB"/>
+        </w:rPr>
+        <w:t>(</w:t>
+      </w:r>
+      <w:proofErr w:type="gramEnd"/>
+      <w:r>
+        <w:rPr>
+          <w:lang w:val="en-GB"/>
+        </w:rPr>
+        <w:t>id : Int)</w:t>
       </w:r>
     </w:p>
     <w:p>
@@ -1615,7 +1958,29 @@
         <w:rPr>
           <w:lang w:val="en-GB"/>
         </w:rPr>
-        <w:t xml:space="preserve"> /weather/getWeathers/{ID de la destination}</w:t>
+        <w:t xml:space="preserve"> /weather/</w:t>
+      </w:r>
+      <w:proofErr w:type="spellStart"/>
+      <w:r>
+        <w:rPr>
+          <w:lang w:val="en-GB"/>
+        </w:rPr>
+        <w:t>getWeathers</w:t>
+      </w:r>
+      <w:proofErr w:type="spellEnd"/>
+      <w:proofErr w:type="gramStart"/>
+      <w:r>
+        <w:rPr>
+          <w:lang w:val="en-GB"/>
+        </w:rPr>
+        <w:t>/{</w:t>
+      </w:r>
+      <w:proofErr w:type="gramEnd"/>
+      <w:r>
+        <w:rPr>
+          <w:lang w:val="en-GB"/>
+        </w:rPr>
+        <w:t>ID de la destination}</w:t>
       </w:r>
     </w:p>
     <w:p>
@@ -1659,11 +2024,19 @@
           <w:lang w:val="en-GB"/>
         </w:rPr>
       </w:pPr>
-      <w:r>
-        <w:rPr>
-          <w:lang w:val="en-GB"/>
-        </w:rPr>
-        <w:t>getMostRecentWeather(id : Int)</w:t>
+      <w:proofErr w:type="gramStart"/>
+      <w:r>
+        <w:rPr>
+          <w:lang w:val="en-GB"/>
+        </w:rPr>
+        <w:t>getMostRecentWeather(</w:t>
+      </w:r>
+      <w:proofErr w:type="gramEnd"/>
+      <w:r>
+        <w:rPr>
+          <w:lang w:val="en-GB"/>
+        </w:rPr>
+        <w:t>id : Int)</w:t>
       </w:r>
     </w:p>
     <w:p>
@@ -1692,7 +2065,21 @@
         <w:rPr>
           <w:lang w:val="en-GB"/>
         </w:rPr>
-        <w:t xml:space="preserve"> /weather/getMostRecentWeather/{ID de la destination}</w:t>
+        <w:t xml:space="preserve"> /weather/getMostRecentWeather</w:t>
+      </w:r>
+      <w:proofErr w:type="gramStart"/>
+      <w:r>
+        <w:rPr>
+          <w:lang w:val="en-GB"/>
+        </w:rPr>
+        <w:t>/{</w:t>
+      </w:r>
+      <w:proofErr w:type="gramEnd"/>
+      <w:r>
+        <w:rPr>
+          <w:lang w:val="en-GB"/>
+        </w:rPr>
+        <w:t>ID de la destination}</w:t>
       </w:r>
     </w:p>
     <w:p>
@@ -1735,156 +2122,288 @@
     <w:p>
       <w:pPr>
         <w:pStyle w:val="Titre3"/>
-      </w:pPr>
-      <w:r>
-        <w:t>saveWeather()</w:t>
-      </w:r>
-    </w:p>
-    <w:p>
-      <w:r>
-        <w:rPr>
-          <w:rStyle w:val="Rfrenceintense"/>
+        <w:rPr>
+          <w:lang w:val="en-US"/>
+        </w:rPr>
+      </w:pPr>
+      <w:proofErr w:type="spellStart"/>
+      <w:r>
+        <w:rPr>
+          <w:lang w:val="en-US"/>
+        </w:rPr>
+        <w:t>saveWeather</w:t>
+      </w:r>
+      <w:proofErr w:type="spellEnd"/>
+      <w:r>
+        <w:rPr>
+          <w:lang w:val="en-US"/>
+        </w:rPr>
+        <w:t>()</w:t>
+      </w:r>
+    </w:p>
+    <w:p>
+      <w:pPr>
+        <w:rPr>
+          <w:lang w:val="en-US"/>
+        </w:rPr>
+      </w:pPr>
+      <w:r>
+        <w:rPr>
+          <w:rStyle w:val="Rfrenceintense"/>
+          <w:lang w:val="en-US"/>
         </w:rPr>
         <w:t>URL</w:t>
       </w:r>
       <w:r>
-        <w:t xml:space="preserve"> </w:t>
-      </w:r>
-      <w:r>
-        <w:sym w:font="Wingdings" w:char="F0E0"/>
-      </w:r>
-      <w:r>
+        <w:rPr>
+          <w:lang w:val="en-US"/>
+        </w:rPr>
+        <w:t xml:space="preserve"> </w:t>
+      </w:r>
+      <w:r>
+        <w:sym w:font="Wingdings" w:char="F0E0"/>
+      </w:r>
+      <w:r>
+        <w:rPr>
+          <w:lang w:val="en-US"/>
+        </w:rPr>
+        <w:t xml:space="preserve"> /weather/</w:t>
+      </w:r>
+      <w:proofErr w:type="spellStart"/>
+      <w:r>
+        <w:rPr>
+          <w:lang w:val="en-US"/>
+        </w:rPr>
+        <w:t>saveWeather</w:t>
+      </w:r>
+      <w:proofErr w:type="spellEnd"/>
+    </w:p>
+    <w:p>
+      <w:pPr>
+        <w:rPr>
+          <w:lang w:val="en-US"/>
+        </w:rPr>
+      </w:pPr>
+      <w:r>
+        <w:rPr>
+          <w:rStyle w:val="Rfrenceintense"/>
+          <w:lang w:val="en-US"/>
+        </w:rPr>
+        <w:t>IN</w:t>
+      </w:r>
+      <w:r>
+        <w:rPr>
+          <w:lang w:val="en-US"/>
+        </w:rPr>
+        <w:t xml:space="preserve"> </w:t>
+      </w:r>
+      <w:r>
+        <w:sym w:font="Wingdings" w:char="F0E0"/>
+      </w:r>
+      <w:r>
+        <w:rPr>
+          <w:lang w:val="en-US"/>
+        </w:rPr>
+        <w:t xml:space="preserve"> </w:t>
+      </w:r>
+      <w:r>
+        <w:rPr>
+          <w:lang w:val="en-US"/>
+        </w:rPr>
+        <w:t xml:space="preserve">Body de la </w:t>
+      </w:r>
+      <w:proofErr w:type="spellStart"/>
+      <w:r>
+        <w:rPr>
+          <w:lang w:val="en-US"/>
+        </w:rPr>
+        <w:t>requête</w:t>
+      </w:r>
+      <w:proofErr w:type="spellEnd"/>
+      <w:r>
+        <w:rPr>
+          <w:lang w:val="en-US"/>
+        </w:rPr>
+        <w:t xml:space="preserve"> : </w:t>
+      </w:r>
+      <w:proofErr w:type="spellStart"/>
+      <w:r>
+        <w:rPr>
+          <w:lang w:val="en-US"/>
+        </w:rPr>
+        <w:t>id_destination</w:t>
+      </w:r>
+      <w:proofErr w:type="spellEnd"/>
+      <w:r>
+        <w:rPr>
+          <w:lang w:val="en-US"/>
+        </w:rPr>
+        <w:t xml:space="preserve"> (int), luminosity(double), temperature (double), humidity (double)</w:t>
+      </w:r>
+    </w:p>
+    <w:p>
+      <w:pPr>
+        <w:rPr>
+          <w:lang w:val="en-US"/>
+        </w:rPr>
+      </w:pPr>
+      <w:r>
+        <w:rPr>
+          <w:rStyle w:val="Rfrenceintense"/>
+          <w:lang w:val="en-US"/>
+        </w:rPr>
+        <w:t>OUT</w:t>
+      </w:r>
+      <w:r>
+        <w:rPr>
+          <w:lang w:val="en-US"/>
+        </w:rPr>
+        <w:t xml:space="preserve"> </w:t>
+      </w:r>
+      <w:r>
+        <w:sym w:font="Wingdings" w:char="F0E0"/>
+      </w:r>
+      <w:r>
+        <w:rPr>
+          <w:lang w:val="en-US"/>
+        </w:rPr>
         <w:t xml:space="preserve"> /</w:t>
       </w:r>
-      <w:r>
-        <w:t>weather/saveWeather</w:t>
-      </w:r>
-    </w:p>
-    <w:p>
-      <w:r>
-        <w:rPr>
-          <w:rStyle w:val="Rfrenceintense"/>
+    </w:p>
+    <w:p>
+      <w:pPr>
+        <w:pStyle w:val="Titre3"/>
+        <w:rPr>
+          <w:lang w:val="en-GB"/>
+        </w:rPr>
+      </w:pPr>
+      <w:proofErr w:type="spellStart"/>
+      <w:proofErr w:type="gramStart"/>
+      <w:r>
+        <w:rPr>
+          <w:lang w:val="en-GB"/>
+        </w:rPr>
+        <w:t>save</w:t>
+      </w:r>
+      <w:r>
+        <w:rPr>
+          <w:lang w:val="en-GB"/>
+        </w:rPr>
+        <w:t>Sound</w:t>
+      </w:r>
+      <w:proofErr w:type="spellEnd"/>
+      <w:r>
+        <w:rPr>
+          <w:lang w:val="en-GB"/>
+        </w:rPr>
+        <w:t>(</w:t>
+      </w:r>
+      <w:proofErr w:type="gramEnd"/>
+      <w:r>
+        <w:rPr>
+          <w:lang w:val="en-GB"/>
+        </w:rPr>
+        <w:t>)</w:t>
+      </w:r>
+    </w:p>
+    <w:p>
+      <w:pPr>
+        <w:rPr>
+          <w:lang w:val="en-GB"/>
+        </w:rPr>
+      </w:pPr>
+      <w:r>
+        <w:rPr>
+          <w:rStyle w:val="Rfrenceintense"/>
+          <w:lang w:val="en-GB"/>
+        </w:rPr>
+        <w:t>URL</w:t>
+      </w:r>
+      <w:r>
+        <w:rPr>
+          <w:lang w:val="en-GB"/>
+        </w:rPr>
+        <w:t xml:space="preserve"> </w:t>
+      </w:r>
+      <w:r>
+        <w:sym w:font="Wingdings" w:char="F0E0"/>
+      </w:r>
+      <w:r>
+        <w:rPr>
+          <w:lang w:val="en-GB"/>
+        </w:rPr>
+        <w:t xml:space="preserve"> /weather/</w:t>
+      </w:r>
+      <w:proofErr w:type="spellStart"/>
+      <w:r>
+        <w:rPr>
+          <w:lang w:val="en-GB"/>
+        </w:rPr>
+        <w:t>save</w:t>
+      </w:r>
+      <w:r>
+        <w:rPr>
+          <w:lang w:val="en-GB"/>
+        </w:rPr>
+        <w:t>Sound</w:t>
+      </w:r>
+      <w:proofErr w:type="spellEnd"/>
+    </w:p>
+    <w:p>
+      <w:pPr>
+        <w:rPr>
+          <w:lang w:val="en-US"/>
+        </w:rPr>
+      </w:pPr>
+      <w:r>
+        <w:rPr>
+          <w:rStyle w:val="Rfrenceintense"/>
+          <w:lang w:val="en-US"/>
         </w:rPr>
         <w:t>IN</w:t>
       </w:r>
       <w:r>
-        <w:t xml:space="preserve"> </w:t>
-      </w:r>
-      <w:r>
-        <w:sym w:font="Wingdings" w:char="F0E0"/>
-      </w:r>
-      <w:r>
-        <w:t xml:space="preserve"> </w:t>
-      </w:r>
-      <w:r>
-        <w:t>Body de la requête</w:t>
-      </w:r>
-      <w:r>
+        <w:rPr>
+          <w:lang w:val="en-US"/>
+        </w:rPr>
+        <w:t xml:space="preserve"> </w:t>
+      </w:r>
+      <w:r>
+        <w:sym w:font="Wingdings" w:char="F0E0"/>
+      </w:r>
+      <w:r>
+        <w:rPr>
+          <w:lang w:val="en-US"/>
+        </w:rPr>
+        <w:t xml:space="preserve"> Body de la </w:t>
+      </w:r>
+      <w:proofErr w:type="spellStart"/>
+      <w:r>
+        <w:rPr>
+          <w:lang w:val="en-US"/>
+        </w:rPr>
+        <w:t>requête</w:t>
+      </w:r>
+      <w:proofErr w:type="spellEnd"/>
+      <w:r>
+        <w:rPr>
+          <w:lang w:val="en-US"/>
+        </w:rPr>
         <w:t xml:space="preserve"> : </w:t>
       </w:r>
-      <w:r>
-        <w:t>id_destination (int), luminosity(double), temperature (double), humidity (double)</w:t>
-      </w:r>
-    </w:p>
-    <w:p>
-      <w:r>
-        <w:rPr>
-          <w:rStyle w:val="Rfrenceintense"/>
-        </w:rPr>
-        <w:t>OUT</w:t>
-      </w:r>
-      <w:r>
-        <w:t xml:space="preserve"> </w:t>
-      </w:r>
-      <w:r>
-        <w:sym w:font="Wingdings" w:char="F0E0"/>
-      </w:r>
-      <w:r>
-        <w:t xml:space="preserve"> /</w:t>
-      </w:r>
-    </w:p>
-    <w:p>
-      <w:pPr>
-        <w:pStyle w:val="Titre3"/>
-        <w:rPr>
-          <w:lang w:val="en-GB"/>
-        </w:rPr>
-      </w:pPr>
-      <w:r>
-        <w:rPr>
-          <w:lang w:val="en-GB"/>
-        </w:rPr>
-        <w:t>save</w:t>
-      </w:r>
-      <w:r>
-        <w:rPr>
-          <w:lang w:val="en-GB"/>
-        </w:rPr>
-        <w:t>Sound</w:t>
-      </w:r>
-      <w:r>
-        <w:rPr>
-          <w:lang w:val="en-GB"/>
-        </w:rPr>
-        <w:t>()</w:t>
-      </w:r>
-    </w:p>
-    <w:p>
-      <w:pPr>
-        <w:rPr>
-          <w:lang w:val="en-GB"/>
-        </w:rPr>
-      </w:pPr>
-      <w:r>
-        <w:rPr>
-          <w:rStyle w:val="Rfrenceintense"/>
-          <w:lang w:val="en-GB"/>
-        </w:rPr>
-        <w:t>URL</w:t>
-      </w:r>
-      <w:r>
-        <w:rPr>
-          <w:lang w:val="en-GB"/>
-        </w:rPr>
-        <w:t xml:space="preserve"> </w:t>
-      </w:r>
-      <w:r>
-        <w:sym w:font="Wingdings" w:char="F0E0"/>
-      </w:r>
-      <w:r>
-        <w:rPr>
-          <w:lang w:val="en-GB"/>
-        </w:rPr>
-        <w:t xml:space="preserve"> /weather/save</w:t>
-      </w:r>
-      <w:r>
-        <w:rPr>
-          <w:lang w:val="en-GB"/>
-        </w:rPr>
-        <w:t>Sound</w:t>
-      </w:r>
-    </w:p>
-    <w:p>
-      <w:r>
-        <w:rPr>
-          <w:rStyle w:val="Rfrenceintense"/>
-        </w:rPr>
-        <w:t>IN</w:t>
-      </w:r>
-      <w:r>
-        <w:t xml:space="preserve"> </w:t>
-      </w:r>
-      <w:r>
-        <w:sym w:font="Wingdings" w:char="F0E0"/>
-      </w:r>
-      <w:r>
-        <w:t xml:space="preserve"> Body de la requête : id_destination (int), </w:t>
-      </w:r>
-      <w:r>
-        <w:t>so</w:t>
-      </w:r>
-      <w:r>
-        <w:t>und(double)</w:t>
+      <w:proofErr w:type="spellStart"/>
+      <w:r>
+        <w:rPr>
+          <w:lang w:val="en-US"/>
+        </w:rPr>
+        <w:t>id_destination</w:t>
+      </w:r>
+      <w:proofErr w:type="spellEnd"/>
+      <w:r>
+        <w:rPr>
+          <w:lang w:val="en-US"/>
+        </w:rPr>
+        <w:t xml:space="preserve"> (int), sound(double)</w:t>
       </w:r>
     </w:p>
     <w:p>
@@ -2143,7 +2662,7 @@
       </w:pPr>
     </w:pPrDefault>
   </w:docDefaults>
-  <w:latentStyles w:defLockedState="0" w:defUIPriority="99" w:defSemiHidden="0" w:defUnhideWhenUsed="0" w:defQFormat="0" w:count="377">
+  <w:latentStyles w:defLockedState="0" w:defUIPriority="99" w:defSemiHidden="0" w:defUnhideWhenUsed="0" w:defQFormat="0" w:count="376">
     <w:lsdException w:name="Normal" w:uiPriority="0" w:qFormat="1"/>
     <w:lsdException w:name="heading 1" w:uiPriority="9" w:qFormat="1"/>
     <w:lsdException w:name="heading 2" w:semiHidden="1" w:uiPriority="9" w:unhideWhenUsed="1" w:qFormat="1"/>
@@ -2520,7 +3039,6 @@
     <w:lsdException w:name="Hashtag" w:semiHidden="1" w:unhideWhenUsed="1"/>
     <w:lsdException w:name="Unresolved Mention" w:semiHidden="1" w:unhideWhenUsed="1"/>
     <w:lsdException w:name="Smart Link" w:semiHidden="1" w:unhideWhenUsed="1"/>
-    <w:lsdException w:name="Smart Link Error" w:semiHidden="1" w:unhideWhenUsed="1"/>
   </w:latentStyles>
   <w:style w:type="paragraph" w:default="1" w:styleId="Normal">
     <w:name w:val="Normal"/>

</xml_diff>

<commit_message>
getDestinationAround utilise un rond et prend la distance en param
</commit_message>
<xml_diff>
--- a/Documentation.docx
+++ b/Documentation.docx
@@ -664,12 +664,21 @@
       <w:r>
         <w:t xml:space="preserve"> Pourcentage d’humidité, </w:t>
       </w:r>
-      <w:r>
-        <w:rPr>
-          <w:b/>
-          <w:bCs/>
-        </w:rPr>
-        <w:t>float(5)</w:t>
+      <w:proofErr w:type="spellStart"/>
+      <w:r>
+        <w:rPr>
+          <w:b/>
+          <w:bCs/>
+        </w:rPr>
+        <w:t>float</w:t>
+      </w:r>
+      <w:proofErr w:type="spellEnd"/>
+      <w:r>
+        <w:rPr>
+          <w:b/>
+          <w:bCs/>
+        </w:rPr>
+        <w:t>(5)</w:t>
       </w:r>
       <w:r>
         <w:rPr>
@@ -743,12 +752,21 @@
       <w:r>
         <w:t xml:space="preserve"> Niveau sonore, </w:t>
       </w:r>
-      <w:r>
-        <w:rPr>
-          <w:b/>
-          <w:bCs/>
-        </w:rPr>
-        <w:t>float(5)</w:t>
+      <w:proofErr w:type="spellStart"/>
+      <w:r>
+        <w:rPr>
+          <w:b/>
+          <w:bCs/>
+        </w:rPr>
+        <w:t>float</w:t>
+      </w:r>
+      <w:proofErr w:type="spellEnd"/>
+      <w:r>
+        <w:rPr>
+          <w:b/>
+          <w:bCs/>
+        </w:rPr>
+        <w:t>(5)</w:t>
       </w:r>
       <w:r>
         <w:rPr>
@@ -1401,55 +1419,198 @@
       </w:pPr>
       <w:proofErr w:type="spellStart"/>
       <w:r>
-        <w:t>getDestination</w:t>
-      </w:r>
-      <w:r>
-        <w:t>Around</w:t>
+        <w:t>getDestinationAround</w:t>
+      </w:r>
+      <w:proofErr w:type="spellEnd"/>
+    </w:p>
+    <w:p>
+      <w:r>
+        <w:rPr>
+          <w:rStyle w:val="Rfrenceintense"/>
+          <w:lang w:val="en-GB"/>
+        </w:rPr>
+        <w:t>URL</w:t>
+      </w:r>
+      <w:r>
+        <w:rPr>
+          <w:lang w:val="en-GB"/>
+        </w:rPr>
+        <w:t xml:space="preserve"> </w:t>
+      </w:r>
+      <w:r>
+        <w:sym w:font="Wingdings" w:char="F0E0"/>
+      </w:r>
+      <w:r>
+        <w:rPr>
+          <w:lang w:val="en-GB"/>
+        </w:rPr>
+        <w:t xml:space="preserve"> /destination/</w:t>
+      </w:r>
+      <w:proofErr w:type="spellStart"/>
+      <w:r>
+        <w:rPr>
+          <w:lang w:val="en-GB"/>
+        </w:rPr>
+        <w:t>getDestinationAround</w:t>
+      </w:r>
+      <w:r>
+        <w:rPr>
+          <w:lang w:val="en-GB"/>
+        </w:rPr>
+        <w:t>?coordX</w:t>
+      </w:r>
+      <w:proofErr w:type="spellEnd"/>
+      <w:r>
+        <w:rPr>
+          <w:lang w:val="en-GB"/>
+        </w:rPr>
+        <w:t>= ???&amp;</w:t>
+      </w:r>
+      <w:proofErr w:type="spellStart"/>
+      <w:r>
+        <w:rPr>
+          <w:lang w:val="en-GB"/>
+        </w:rPr>
+        <w:t>co</w:t>
+      </w:r>
+      <w:r>
+        <w:rPr>
+          <w:lang w:val="en-GB"/>
+        </w:rPr>
+        <w:t>o</w:t>
+      </w:r>
+      <w:r>
+        <w:rPr>
+          <w:lang w:val="en-GB"/>
+        </w:rPr>
+        <w:t>rd</w:t>
+      </w:r>
+      <w:r>
+        <w:rPr>
+          <w:lang w:val="en-GB"/>
+        </w:rPr>
+        <w:t>Y</w:t>
+      </w:r>
+      <w:proofErr w:type="spellEnd"/>
+      <w:r>
+        <w:rPr>
+          <w:lang w:val="en-GB"/>
+        </w:rPr>
+        <w:t>=???</w:t>
+      </w:r>
+      <w:r>
+        <w:rPr>
+          <w:lang w:val="en-GB"/>
+        </w:rPr>
+        <w:t xml:space="preserve"> </w:t>
+      </w:r>
+      <w:r>
+        <w:t>(</w:t>
+      </w:r>
+      <w:proofErr w:type="gramStart"/>
+      <w:r>
+        <w:t>et</w:t>
+      </w:r>
+      <w:proofErr w:type="gramEnd"/>
+      <w:r>
+        <w:t xml:space="preserve"> facultativement : &amp;</w:t>
+      </w:r>
+      <w:proofErr w:type="spellStart"/>
+      <w:r>
+        <w:t>ma</w:t>
+      </w:r>
+      <w:r>
+        <w:t>xDistanceInKm</w:t>
+      </w:r>
+      <w:proofErr w:type="spellEnd"/>
+      <w:r>
+        <w:t>= ??? par défaut c’est 0.5)</w:t>
       </w:r>
       <w:bookmarkStart w:id="0" w:name="_GoBack"/>
       <w:bookmarkEnd w:id="0"/>
-      <w:proofErr w:type="spellEnd"/>
-    </w:p>
-    <w:p>
-      <w:pPr>
-        <w:rPr>
-          <w:lang w:val="en-US"/>
-        </w:rPr>
-      </w:pPr>
-      <w:r>
-        <w:rPr>
-          <w:rStyle w:val="Rfrenceintense"/>
-          <w:lang w:val="en-US"/>
+    </w:p>
+    <w:p>
+      <w:r>
+        <w:rPr>
+          <w:rStyle w:val="Rfrenceintense"/>
+        </w:rPr>
+        <w:t>OUT</w:t>
+      </w:r>
+      <w:r>
+        <w:t xml:space="preserve"> </w:t>
+      </w:r>
+      <w:r>
+        <w:sym w:font="Wingdings" w:char="F0E0"/>
+      </w:r>
+      <w:r>
+        <w:t xml:space="preserve"> L’ensemble des destinations se trouvant dans un certain </w:t>
+      </w:r>
+      <w:r>
+        <w:t>cercle</w:t>
+      </w:r>
+      <w:r>
+        <w:t xml:space="preserve"> </w:t>
+      </w:r>
+      <w:r>
+        <w:t xml:space="preserve">de </w:t>
+      </w:r>
+      <w:proofErr w:type="spellStart"/>
+      <w:r>
+        <w:t>maxDistanceInKm</w:t>
+      </w:r>
+      <w:proofErr w:type="spellEnd"/>
+      <w:r>
+        <w:t xml:space="preserve"> de rayon </w:t>
+      </w:r>
+      <w:r>
+        <w:t>aux alentours des coordonnées passée en arguments</w:t>
+      </w:r>
+    </w:p>
+    <w:p>
+      <w:pPr>
+        <w:jc w:val="center"/>
+      </w:pPr>
+    </w:p>
+    <w:p>
+      <w:pPr>
+        <w:pStyle w:val="Titre3"/>
+      </w:pPr>
+      <w:proofErr w:type="spellStart"/>
+      <w:proofErr w:type="gramStart"/>
+      <w:r>
+        <w:t>saveDestination</w:t>
+      </w:r>
+      <w:proofErr w:type="spellEnd"/>
+      <w:r>
+        <w:t>(</w:t>
+      </w:r>
+      <w:proofErr w:type="gramEnd"/>
+      <w:r>
+        <w:t>)</w:t>
+      </w:r>
+    </w:p>
+    <w:p>
+      <w:r>
+        <w:rPr>
+          <w:rStyle w:val="Rfrenceintense"/>
         </w:rPr>
         <w:t>URL</w:t>
       </w:r>
       <w:r>
-        <w:rPr>
-          <w:lang w:val="en-US"/>
-        </w:rPr>
-        <w:t xml:space="preserve"> </w:t>
-      </w:r>
-      <w:r>
-        <w:sym w:font="Wingdings" w:char="F0E0"/>
-      </w:r>
-      <w:r>
-        <w:rPr>
-          <w:lang w:val="en-US"/>
-        </w:rPr>
-        <w:t xml:space="preserve"> /destination/</w:t>
-      </w:r>
-      <w:proofErr w:type="spellStart"/>
-      <w:r>
-        <w:rPr>
-          <w:lang w:val="en-US"/>
-        </w:rPr>
-        <w:t>getDestination</w:t>
-      </w:r>
-      <w:r>
-        <w:rPr>
-          <w:lang w:val="en-US"/>
-        </w:rPr>
-        <w:t>Around</w:t>
+        <w:t xml:space="preserve"> </w:t>
+      </w:r>
+      <w:r>
+        <w:sym w:font="Wingdings" w:char="F0E0"/>
+      </w:r>
+      <w:r>
+        <w:t xml:space="preserve"> /</w:t>
+      </w:r>
+      <w:r>
+        <w:t>destination/</w:t>
+      </w:r>
+      <w:proofErr w:type="spellStart"/>
+      <w:r>
+        <w:t>save</w:t>
       </w:r>
       <w:proofErr w:type="spellEnd"/>
     </w:p>
@@ -1470,7 +1631,10 @@
         <w:t xml:space="preserve"> </w:t>
       </w:r>
       <w:r>
-        <w:t>Body de la requête : Coordonnées en X et en Y</w:t>
+        <w:t>Body de la requête</w:t>
+      </w:r>
+      <w:r>
+        <w:t> : Toutes les informations de la destination (sauf l’ID qui est auto-incrémenté)</w:t>
       </w:r>
     </w:p>
     <w:p>
@@ -1487,10 +1651,7 @@
         <w:sym w:font="Wingdings" w:char="F0E0"/>
       </w:r>
       <w:r>
-        <w:t xml:space="preserve"> </w:t>
-      </w:r>
-      <w:r>
-        <w:t>L’ensemble des destinations se trouvant dans un certains carré aux alentours des coordonnées passée en arguments</w:t>
+        <w:t xml:space="preserve"> /</w:t>
       </w:r>
     </w:p>
     <w:p>
@@ -1502,10 +1663,10 @@
           <w:noProof/>
         </w:rPr>
         <w:drawing>
-          <wp:inline distT="0" distB="0" distL="0" distR="0" wp14:anchorId="26B31638" wp14:editId="3F682448">
-            <wp:extent cx="2286000" cy="1057275"/>
+          <wp:inline distT="0" distB="0" distL="0" distR="0" wp14:anchorId="0250B439" wp14:editId="4F761A2F">
+            <wp:extent cx="1702689" cy="1076799"/>
             <wp:effectExtent l="0" t="0" r="0" b="9525"/>
-            <wp:docPr id="5" name="Image 5"/>
+            <wp:docPr id="3" name="Image 3"/>
             <wp:cNvGraphicFramePr>
               <a:graphicFrameLocks xmlns:a="http://schemas.openxmlformats.org/drawingml/2006/main" noChangeAspect="1"/>
             </wp:cNvGraphicFramePr>
@@ -1525,129 +1686,6 @@
                   <pic:spPr>
                     <a:xfrm>
                       <a:off x="0" y="0"/>
-                      <a:ext cx="2286000" cy="1057275"/>
-                    </a:xfrm>
-                    <a:prstGeom prst="rect">
-                      <a:avLst/>
-                    </a:prstGeom>
-                  </pic:spPr>
-                </pic:pic>
-              </a:graphicData>
-            </a:graphic>
-          </wp:inline>
-        </w:drawing>
-      </w:r>
-    </w:p>
-    <w:p>
-      <w:pPr>
-        <w:pStyle w:val="Titre3"/>
-      </w:pPr>
-      <w:proofErr w:type="spellStart"/>
-      <w:r>
-        <w:t>saveDestination</w:t>
-      </w:r>
-      <w:proofErr w:type="spellEnd"/>
-      <w:r>
-        <w:t>()</w:t>
-      </w:r>
-    </w:p>
-    <w:p>
-      <w:r>
-        <w:rPr>
-          <w:rStyle w:val="Rfrenceintense"/>
-        </w:rPr>
-        <w:t>URL</w:t>
-      </w:r>
-      <w:r>
-        <w:t xml:space="preserve"> </w:t>
-      </w:r>
-      <w:r>
-        <w:sym w:font="Wingdings" w:char="F0E0"/>
-      </w:r>
-      <w:r>
-        <w:t xml:space="preserve"> /</w:t>
-      </w:r>
-      <w:r>
-        <w:t>destination/</w:t>
-      </w:r>
-      <w:proofErr w:type="spellStart"/>
-      <w:r>
-        <w:t>save</w:t>
-      </w:r>
-      <w:proofErr w:type="spellEnd"/>
-    </w:p>
-    <w:p>
-      <w:r>
-        <w:rPr>
-          <w:rStyle w:val="Rfrenceintense"/>
-        </w:rPr>
-        <w:t>IN</w:t>
-      </w:r>
-      <w:r>
-        <w:t xml:space="preserve"> </w:t>
-      </w:r>
-      <w:r>
-        <w:sym w:font="Wingdings" w:char="F0E0"/>
-      </w:r>
-      <w:r>
-        <w:t xml:space="preserve"> </w:t>
-      </w:r>
-      <w:r>
-        <w:t>Body de la requête</w:t>
-      </w:r>
-      <w:r>
-        <w:t> : Toutes les informations de la destination (sauf l’ID qui est auto-incrémenté)</w:t>
-      </w:r>
-    </w:p>
-    <w:p>
-      <w:r>
-        <w:rPr>
-          <w:rStyle w:val="Rfrenceintense"/>
-        </w:rPr>
-        <w:t>OUT</w:t>
-      </w:r>
-      <w:r>
-        <w:t xml:space="preserve"> </w:t>
-      </w:r>
-      <w:r>
-        <w:sym w:font="Wingdings" w:char="F0E0"/>
-      </w:r>
-      <w:r>
-        <w:t xml:space="preserve"> /</w:t>
-      </w:r>
-    </w:p>
-    <w:p>
-      <w:pPr>
-        <w:jc w:val="center"/>
-      </w:pPr>
-      <w:r>
-        <w:rPr>
-          <w:noProof/>
-        </w:rPr>
-        <w:drawing>
-          <wp:inline distT="0" distB="0" distL="0" distR="0" wp14:anchorId="0250B439" wp14:editId="4F761A2F">
-            <wp:extent cx="1702689" cy="1076799"/>
-            <wp:effectExtent l="0" t="0" r="0" b="9525"/>
-            <wp:docPr id="3" name="Image 3"/>
-            <wp:cNvGraphicFramePr>
-              <a:graphicFrameLocks xmlns:a="http://schemas.openxmlformats.org/drawingml/2006/main" noChangeAspect="1"/>
-            </wp:cNvGraphicFramePr>
-            <a:graphic xmlns:a="http://schemas.openxmlformats.org/drawingml/2006/main">
-              <a:graphicData uri="http://schemas.openxmlformats.org/drawingml/2006/picture">
-                <pic:pic xmlns:pic="http://schemas.openxmlformats.org/drawingml/2006/picture">
-                  <pic:nvPicPr>
-                    <pic:cNvPr id="1" name=""/>
-                    <pic:cNvPicPr/>
-                  </pic:nvPicPr>
-                  <pic:blipFill>
-                    <a:blip r:embed="rId8"/>
-                    <a:stretch>
-                      <a:fillRect/>
-                    </a:stretch>
-                  </pic:blipFill>
-                  <pic:spPr>
-                    <a:xfrm>
-                      <a:off x="0" y="0"/>
                       <a:ext cx="1717210" cy="1085982"/>
                     </a:xfrm>
                     <a:prstGeom prst="rect">
@@ -1745,98 +1783,98 @@
         <w:rPr>
           <w:rStyle w:val="Rfrenceintense"/>
         </w:rPr>
+        <w:t>OUT</w:t>
+      </w:r>
+      <w:r>
+        <w:t xml:space="preserve"> </w:t>
+      </w:r>
+      <w:r>
+        <w:sym w:font="Wingdings" w:char="F0E0"/>
+      </w:r>
+      <w:r>
+        <w:t xml:space="preserve"> Une liste d’identifiants de destinations auquel l’utilisateur s’est déjà </w:t>
+      </w:r>
+      <w:r>
+        <w:t>rendue</w:t>
+      </w:r>
+    </w:p>
+    <w:p>
+      <w:pPr>
+        <w:pStyle w:val="Titre3"/>
+      </w:pPr>
+      <w:proofErr w:type="spellStart"/>
+      <w:r>
+        <w:t>saveTravel</w:t>
+      </w:r>
+      <w:proofErr w:type="spellEnd"/>
+      <w:r>
+        <w:t>()</w:t>
+      </w:r>
+    </w:p>
+    <w:p>
+      <w:r>
+        <w:rPr>
+          <w:rStyle w:val="Rfrenceintense"/>
+        </w:rPr>
+        <w:t>URL</w:t>
+      </w:r>
+      <w:r>
+        <w:t xml:space="preserve"> </w:t>
+      </w:r>
+      <w:r>
+        <w:sym w:font="Wingdings" w:char="F0E0"/>
+      </w:r>
+      <w:r>
+        <w:t xml:space="preserve"> /</w:t>
+      </w:r>
+      <w:proofErr w:type="spellStart"/>
+      <w:r>
+        <w:t>travel</w:t>
+      </w:r>
+      <w:proofErr w:type="spellEnd"/>
+      <w:r>
+        <w:t>/</w:t>
+      </w:r>
+      <w:proofErr w:type="spellStart"/>
+      <w:r>
+        <w:t>save</w:t>
+      </w:r>
+      <w:proofErr w:type="spellEnd"/>
+    </w:p>
+    <w:p>
+      <w:r>
+        <w:rPr>
+          <w:rStyle w:val="Rfrenceintense"/>
+        </w:rPr>
+        <w:t>IN</w:t>
+      </w:r>
+      <w:r>
+        <w:t xml:space="preserve"> </w:t>
+      </w:r>
+      <w:r>
+        <w:sym w:font="Wingdings" w:char="F0E0"/>
+      </w:r>
+      <w:r>
+        <w:t xml:space="preserve"> </w:t>
+      </w:r>
+      <w:r>
+        <w:t>Body de la requête</w:t>
+      </w:r>
+      <w:r>
+        <w:t xml:space="preserve"> : Toutes les informations d’un </w:t>
+      </w:r>
+      <w:proofErr w:type="spellStart"/>
+      <w:r>
+        <w:t>Travel</w:t>
+      </w:r>
+      <w:proofErr w:type="spellEnd"/>
+    </w:p>
+    <w:p>
+      <w:r>
+        <w:rPr>
+          <w:rStyle w:val="Rfrenceintense"/>
+        </w:rPr>
         <w:lastRenderedPageBreak/>
-        <w:t>OUT</w:t>
-      </w:r>
-      <w:r>
-        <w:t xml:space="preserve"> </w:t>
-      </w:r>
-      <w:r>
-        <w:sym w:font="Wingdings" w:char="F0E0"/>
-      </w:r>
-      <w:r>
-        <w:t xml:space="preserve"> Une liste d’identifiants de destinations auquel l’utilisateur s’est déjà </w:t>
-      </w:r>
-      <w:r>
-        <w:t>rendue</w:t>
-      </w:r>
-    </w:p>
-    <w:p>
-      <w:pPr>
-        <w:pStyle w:val="Titre3"/>
-      </w:pPr>
-      <w:proofErr w:type="spellStart"/>
-      <w:r>
-        <w:t>saveTravel</w:t>
-      </w:r>
-      <w:proofErr w:type="spellEnd"/>
-      <w:r>
-        <w:t>()</w:t>
-      </w:r>
-    </w:p>
-    <w:p>
-      <w:r>
-        <w:rPr>
-          <w:rStyle w:val="Rfrenceintense"/>
-        </w:rPr>
-        <w:t>URL</w:t>
-      </w:r>
-      <w:r>
-        <w:t xml:space="preserve"> </w:t>
-      </w:r>
-      <w:r>
-        <w:sym w:font="Wingdings" w:char="F0E0"/>
-      </w:r>
-      <w:r>
-        <w:t xml:space="preserve"> /</w:t>
-      </w:r>
-      <w:proofErr w:type="spellStart"/>
-      <w:r>
-        <w:t>travel</w:t>
-      </w:r>
-      <w:proofErr w:type="spellEnd"/>
-      <w:r>
-        <w:t>/</w:t>
-      </w:r>
-      <w:proofErr w:type="spellStart"/>
-      <w:r>
-        <w:t>save</w:t>
-      </w:r>
-      <w:proofErr w:type="spellEnd"/>
-    </w:p>
-    <w:p>
-      <w:r>
-        <w:rPr>
-          <w:rStyle w:val="Rfrenceintense"/>
-        </w:rPr>
-        <w:t>IN</w:t>
-      </w:r>
-      <w:r>
-        <w:t xml:space="preserve"> </w:t>
-      </w:r>
-      <w:r>
-        <w:sym w:font="Wingdings" w:char="F0E0"/>
-      </w:r>
-      <w:r>
-        <w:t xml:space="preserve"> </w:t>
-      </w:r>
-      <w:r>
-        <w:t>Body de la requête</w:t>
-      </w:r>
-      <w:r>
-        <w:t xml:space="preserve"> : Toutes les informations d’un </w:t>
-      </w:r>
-      <w:proofErr w:type="spellStart"/>
-      <w:r>
-        <w:t>Travel</w:t>
-      </w:r>
-      <w:proofErr w:type="spellEnd"/>
-    </w:p>
-    <w:p>
-      <w:r>
-        <w:rPr>
-          <w:rStyle w:val="Rfrenceintense"/>
-        </w:rPr>
         <w:t>OUT</w:t>
       </w:r>
       <w:r>
@@ -1873,7 +1911,7 @@
                     <pic:cNvPicPr/>
                   </pic:nvPicPr>
                   <pic:blipFill>
-                    <a:blip r:embed="rId9"/>
+                    <a:blip r:embed="rId8"/>
                     <a:stretch>
                       <a:fillRect/>
                     </a:stretch>

</xml_diff>

<commit_message>
Add full crud opération + Documentation
</commit_message>
<xml_diff>
--- a/Documentation.docx
+++ b/Documentation.docx
@@ -664,21 +664,12 @@
       <w:r>
         <w:t xml:space="preserve"> Pourcentage d’humidité, </w:t>
       </w:r>
-      <w:proofErr w:type="spellStart"/>
-      <w:r>
-        <w:rPr>
-          <w:b/>
-          <w:bCs/>
-        </w:rPr>
-        <w:t>float</w:t>
-      </w:r>
-      <w:proofErr w:type="spellEnd"/>
-      <w:r>
-        <w:rPr>
-          <w:b/>
-          <w:bCs/>
-        </w:rPr>
-        <w:t>(5)</w:t>
+      <w:r>
+        <w:rPr>
+          <w:b/>
+          <w:bCs/>
+        </w:rPr>
+        <w:t>float(5)</w:t>
       </w:r>
       <w:r>
         <w:rPr>
@@ -752,21 +743,12 @@
       <w:r>
         <w:t xml:space="preserve"> Niveau sonore, </w:t>
       </w:r>
-      <w:proofErr w:type="spellStart"/>
-      <w:r>
-        <w:rPr>
-          <w:b/>
-          <w:bCs/>
-        </w:rPr>
-        <w:t>float</w:t>
-      </w:r>
-      <w:proofErr w:type="spellEnd"/>
-      <w:r>
-        <w:rPr>
-          <w:b/>
-          <w:bCs/>
-        </w:rPr>
-        <w:t>(5)</w:t>
+      <w:r>
+        <w:rPr>
+          <w:b/>
+          <w:bCs/>
+        </w:rPr>
+        <w:t>float(5)</w:t>
       </w:r>
       <w:r>
         <w:rPr>
@@ -1136,6 +1118,8 @@
       <w:r>
         <w:t xml:space="preserve"> /</w:t>
       </w:r>
+      <w:bookmarkStart w:id="0" w:name="_GoBack"/>
+      <w:bookmarkEnd w:id="0"/>
     </w:p>
     <w:p>
       <w:pPr>
@@ -1143,6 +1127,121 @@
       </w:pPr>
       <w:proofErr w:type="spellStart"/>
       <w:r>
+        <w:t>updateUserPassword</w:t>
+      </w:r>
+      <w:proofErr w:type="spellEnd"/>
+      <w:r>
+        <w:t>()</w:t>
+      </w:r>
+    </w:p>
+    <w:p>
+      <w:r>
+        <w:rPr>
+          <w:rStyle w:val="Rfrenceintense"/>
+        </w:rPr>
+        <w:t>URL</w:t>
+      </w:r>
+      <w:r>
+        <w:t xml:space="preserve"> </w:t>
+      </w:r>
+      <w:r>
+        <w:sym w:font="Wingdings" w:char="F0E0"/>
+      </w:r>
+      <w:r>
+        <w:t xml:space="preserve"> /user/</w:t>
+      </w:r>
+      <w:proofErr w:type="spellStart"/>
+      <w:r>
+        <w:t>updateUserPassword</w:t>
+      </w:r>
+      <w:proofErr w:type="spellEnd"/>
+    </w:p>
+    <w:p>
+      <w:r>
+        <w:rPr>
+          <w:rStyle w:val="Rfrenceintense"/>
+        </w:rPr>
+        <w:t>IN</w:t>
+      </w:r>
+      <w:r>
+        <w:t xml:space="preserve"> </w:t>
+      </w:r>
+      <w:r>
+        <w:sym w:font="Wingdings" w:char="F0E0"/>
+      </w:r>
+      <w:r>
+        <w:t xml:space="preserve"> Body de la requête : Email &amp; mot de passe</w:t>
+      </w:r>
+    </w:p>
+    <w:p>
+      <w:r>
+        <w:rPr>
+          <w:rStyle w:val="Rfrenceintense"/>
+        </w:rPr>
+        <w:t>OUT</w:t>
+      </w:r>
+      <w:r>
+        <w:t xml:space="preserve"> </w:t>
+      </w:r>
+      <w:r>
+        <w:sym w:font="Wingdings" w:char="F0E0"/>
+      </w:r>
+      <w:r>
+        <w:t xml:space="preserve"> /</w:t>
+      </w:r>
+    </w:p>
+    <w:p>
+      <w:pPr>
+        <w:jc w:val="center"/>
+      </w:pPr>
+      <w:r>
+        <w:rPr>
+          <w:noProof/>
+        </w:rPr>
+        <w:drawing>
+          <wp:inline distT="0" distB="0" distL="0" distR="0" wp14:anchorId="733ACBE6" wp14:editId="31AD2EE4">
+            <wp:extent cx="3495675" cy="904875"/>
+            <wp:effectExtent l="0" t="0" r="9525" b="9525"/>
+            <wp:docPr id="5" name="Image 5"/>
+            <wp:cNvGraphicFramePr>
+              <a:graphicFrameLocks xmlns:a="http://schemas.openxmlformats.org/drawingml/2006/main" noChangeAspect="1"/>
+            </wp:cNvGraphicFramePr>
+            <a:graphic xmlns:a="http://schemas.openxmlformats.org/drawingml/2006/main">
+              <a:graphicData uri="http://schemas.openxmlformats.org/drawingml/2006/picture">
+                <pic:pic xmlns:pic="http://schemas.openxmlformats.org/drawingml/2006/picture">
+                  <pic:nvPicPr>
+                    <pic:cNvPr id="1" name=""/>
+                    <pic:cNvPicPr/>
+                  </pic:nvPicPr>
+                  <pic:blipFill>
+                    <a:blip r:embed="rId5"/>
+                    <a:stretch>
+                      <a:fillRect/>
+                    </a:stretch>
+                  </pic:blipFill>
+                  <pic:spPr>
+                    <a:xfrm>
+                      <a:off x="0" y="0"/>
+                      <a:ext cx="3495675" cy="904875"/>
+                    </a:xfrm>
+                    <a:prstGeom prst="rect">
+                      <a:avLst/>
+                    </a:prstGeom>
+                  </pic:spPr>
+                </pic:pic>
+              </a:graphicData>
+            </a:graphic>
+          </wp:inline>
+        </w:drawing>
+      </w:r>
+    </w:p>
+    <w:p/>
+    <w:p>
+      <w:pPr>
+        <w:pStyle w:val="Titre3"/>
+      </w:pPr>
+      <w:proofErr w:type="spellStart"/>
+      <w:r>
         <w:t>saveUser</w:t>
       </w:r>
       <w:proofErr w:type="spellEnd"/>
@@ -1177,6 +1276,7 @@
         <w:rPr>
           <w:rStyle w:val="Rfrenceintense"/>
         </w:rPr>
+        <w:lastRenderedPageBreak/>
         <w:t>IN</w:t>
       </w:r>
       <w:r>
@@ -1262,7 +1362,6 @@
         <w:pStyle w:val="Titre2"/>
       </w:pPr>
       <w:r>
-        <w:lastRenderedPageBreak/>
         <w:t>DestinationController</w:t>
       </w:r>
     </w:p>
@@ -1505,15 +1604,7 @@
         <w:t xml:space="preserve"> </w:t>
       </w:r>
       <w:r>
-        <w:t>(</w:t>
-      </w:r>
-      <w:proofErr w:type="gramStart"/>
-      <w:r>
-        <w:t>et</w:t>
-      </w:r>
-      <w:proofErr w:type="gramEnd"/>
-      <w:r>
-        <w:t xml:space="preserve"> facultativement : &amp;</w:t>
+        <w:t>(et facultativement : &amp;</w:t>
       </w:r>
       <w:proofErr w:type="spellStart"/>
       <w:r>
@@ -1526,8 +1617,6 @@
       <w:r>
         <w:t>= ??? par défaut c’est 0.5)</w:t>
       </w:r>
-      <w:bookmarkStart w:id="0" w:name="_GoBack"/>
-      <w:bookmarkEnd w:id="0"/>
     </w:p>
     <w:p>
       <w:r>
@@ -1576,17 +1665,12 @@
         <w:pStyle w:val="Titre3"/>
       </w:pPr>
       <w:proofErr w:type="spellStart"/>
-      <w:proofErr w:type="gramStart"/>
       <w:r>
         <w:t>saveDestination</w:t>
       </w:r>
       <w:proofErr w:type="spellEnd"/>
       <w:r>
-        <w:t>(</w:t>
-      </w:r>
-      <w:proofErr w:type="gramEnd"/>
-      <w:r>
-        <w:t>)</w:t>
+        <w:t>()</w:t>
       </w:r>
     </w:p>
     <w:p>
@@ -1704,6 +1788,7 @@
         <w:pStyle w:val="Titre2"/>
       </w:pPr>
       <w:r>
+        <w:lastRenderedPageBreak/>
         <w:t>TravelController</w:t>
       </w:r>
     </w:p>
@@ -1874,7 +1959,6 @@
         <w:rPr>
           <w:rStyle w:val="Rfrenceintense"/>
         </w:rPr>
-        <w:lastRenderedPageBreak/>
         <w:t>OUT</w:t>
       </w:r>
       <w:r>

</xml_diff>

<commit_message>
Add travel around user + Documentation
</commit_message>
<xml_diff>
--- a/Documentation.docx
+++ b/Documentation.docx
@@ -60,14 +60,12 @@
           <w:bCs/>
         </w:rPr>
       </w:pPr>
-      <w:proofErr w:type="spellStart"/>
       <w:r>
         <w:rPr>
           <w:rStyle w:val="Rfrenceintense"/>
         </w:rPr>
         <w:t>name</w:t>
       </w:r>
-      <w:proofErr w:type="spellEnd"/>
       <w:r>
         <w:t xml:space="preserve"> </w:t>
       </w:r>
@@ -92,14 +90,12 @@
           <w:bCs/>
         </w:rPr>
       </w:pPr>
-      <w:proofErr w:type="spellStart"/>
       <w:r>
         <w:rPr>
           <w:rStyle w:val="Rfrenceintense"/>
         </w:rPr>
         <w:t>firstname</w:t>
       </w:r>
-      <w:proofErr w:type="spellEnd"/>
       <w:r>
         <w:t xml:space="preserve"> </w:t>
       </w:r>
@@ -124,14 +120,12 @@
           <w:bCs/>
         </w:rPr>
       </w:pPr>
-      <w:proofErr w:type="spellStart"/>
       <w:r>
         <w:rPr>
           <w:rStyle w:val="Rfrenceintense"/>
         </w:rPr>
         <w:t>birthdate</w:t>
       </w:r>
-      <w:proofErr w:type="spellEnd"/>
       <w:r>
         <w:t xml:space="preserve"> </w:t>
       </w:r>
@@ -169,15 +163,7 @@
         <w:sym w:font="Wingdings" w:char="F0E0"/>
       </w:r>
       <w:r>
-        <w:t xml:space="preserve"> </w:t>
-      </w:r>
-      <w:proofErr w:type="spellStart"/>
-      <w:r>
-        <w:t>Email</w:t>
-      </w:r>
-      <w:proofErr w:type="spellEnd"/>
-      <w:r>
-        <w:t xml:space="preserve"> de l’utilisateur, </w:t>
+        <w:t xml:space="preserve"> Email de l’utilisateur, </w:t>
       </w:r>
       <w:r>
         <w:rPr>
@@ -194,14 +180,12 @@
           <w:bCs/>
         </w:rPr>
       </w:pPr>
-      <w:proofErr w:type="spellStart"/>
       <w:r>
         <w:rPr>
           <w:rStyle w:val="Rfrenceintense"/>
         </w:rPr>
         <w:t>password</w:t>
       </w:r>
-      <w:proofErr w:type="spellEnd"/>
       <w:r>
         <w:t xml:space="preserve"> </w:t>
       </w:r>
@@ -261,14 +245,12 @@
           <w:bCs/>
         </w:rPr>
       </w:pPr>
-      <w:proofErr w:type="spellStart"/>
       <w:r>
         <w:rPr>
           <w:rStyle w:val="Rfrenceintense"/>
         </w:rPr>
         <w:t>name</w:t>
       </w:r>
-      <w:proofErr w:type="spellEnd"/>
       <w:r>
         <w:t xml:space="preserve"> </w:t>
       </w:r>
@@ -306,15 +288,7 @@
         <w:sym w:font="Wingdings" w:char="F0E0"/>
       </w:r>
       <w:r>
-        <w:t xml:space="preserve"> </w:t>
-      </w:r>
-      <w:proofErr w:type="spellStart"/>
-      <w:r>
-        <w:t>Description</w:t>
-      </w:r>
-      <w:proofErr w:type="spellEnd"/>
-      <w:r>
-        <w:t xml:space="preserve"> textuelle de la destination, </w:t>
+        <w:t xml:space="preserve"> Description textuelle de la destination, </w:t>
       </w:r>
       <w:r>
         <w:rPr>
@@ -361,14 +335,12 @@
           <w:bCs/>
         </w:rPr>
       </w:pPr>
-      <w:proofErr w:type="spellStart"/>
       <w:r>
         <w:rPr>
           <w:rStyle w:val="Rfrenceintense"/>
         </w:rPr>
         <w:t>coordX</w:t>
       </w:r>
-      <w:proofErr w:type="spellEnd"/>
       <w:r>
         <w:t xml:space="preserve"> </w:t>
       </w:r>
@@ -390,14 +362,12 @@
       </w:r>
     </w:p>
     <w:p>
-      <w:proofErr w:type="spellStart"/>
       <w:r>
         <w:rPr>
           <w:rStyle w:val="Rfrenceintense"/>
         </w:rPr>
         <w:t>coordY</w:t>
       </w:r>
-      <w:proofErr w:type="spellEnd"/>
       <w:r>
         <w:t xml:space="preserve"> </w:t>
       </w:r>
@@ -419,21 +389,17 @@
       <w:pPr>
         <w:pStyle w:val="Titre4"/>
       </w:pPr>
-      <w:proofErr w:type="spellStart"/>
       <w:r>
         <w:t>Travel</w:t>
       </w:r>
-      <w:proofErr w:type="spellEnd"/>
-    </w:p>
-    <w:p>
-      <w:proofErr w:type="spellStart"/>
+    </w:p>
+    <w:p>
       <w:r>
         <w:rPr>
           <w:rStyle w:val="Rfrenceintense"/>
         </w:rPr>
         <w:t>Id_destination</w:t>
       </w:r>
-      <w:proofErr w:type="spellEnd"/>
       <w:r>
         <w:t xml:space="preserve"> </w:t>
       </w:r>
@@ -443,38 +409,27 @@
       <w:r>
         <w:t xml:space="preserve"> Identifiant de la destination, </w:t>
       </w:r>
-      <w:proofErr w:type="spellStart"/>
-      <w:r>
-        <w:rPr>
-          <w:b/>
-          <w:bCs/>
-        </w:rPr>
-        <w:t>smallInt</w:t>
-      </w:r>
-      <w:proofErr w:type="spellEnd"/>
-      <w:r>
-        <w:rPr>
-          <w:b/>
-          <w:bCs/>
-        </w:rPr>
-        <w:t>(9)</w:t>
-      </w:r>
-    </w:p>
-    <w:p>
-      <w:pPr>
-        <w:rPr>
-          <w:b/>
-          <w:bCs/>
-        </w:rPr>
-      </w:pPr>
-      <w:proofErr w:type="spellStart"/>
+      <w:r>
+        <w:rPr>
+          <w:b/>
+          <w:bCs/>
+        </w:rPr>
+        <w:t>smallInt(9)</w:t>
+      </w:r>
+    </w:p>
+    <w:p>
+      <w:pPr>
+        <w:rPr>
+          <w:b/>
+          <w:bCs/>
+        </w:rPr>
+      </w:pPr>
       <w:r>
         <w:rPr>
           <w:rStyle w:val="Rfrenceintense"/>
         </w:rPr>
         <w:t>Id_user</w:t>
       </w:r>
-      <w:proofErr w:type="spellEnd"/>
       <w:r>
         <w:t xml:space="preserve"> </w:t>
       </w:r>
@@ -484,32 +439,21 @@
       <w:r>
         <w:t xml:space="preserve"> Identifiant de l’utilisateur, </w:t>
       </w:r>
-      <w:proofErr w:type="spellStart"/>
-      <w:r>
-        <w:rPr>
-          <w:b/>
-          <w:bCs/>
-        </w:rPr>
-        <w:t>smallInt</w:t>
-      </w:r>
-      <w:proofErr w:type="spellEnd"/>
-      <w:r>
-        <w:rPr>
-          <w:b/>
-          <w:bCs/>
-        </w:rPr>
-        <w:t>(9)</w:t>
-      </w:r>
-    </w:p>
-    <w:p>
-      <w:proofErr w:type="spellStart"/>
+      <w:r>
+        <w:rPr>
+          <w:b/>
+          <w:bCs/>
+        </w:rPr>
+        <w:t>smallInt(9)</w:t>
+      </w:r>
+    </w:p>
+    <w:p>
       <w:r>
         <w:rPr>
           <w:rStyle w:val="Rfrenceintense"/>
         </w:rPr>
         <w:t>hasVisited</w:t>
       </w:r>
-      <w:proofErr w:type="spellEnd"/>
       <w:r>
         <w:t xml:space="preserve"> </w:t>
       </w:r>
@@ -524,21 +468,17 @@
       <w:pPr>
         <w:pStyle w:val="Titre4"/>
       </w:pPr>
-      <w:proofErr w:type="spellStart"/>
       <w:r>
         <w:t>WeatherInformation</w:t>
       </w:r>
-      <w:proofErr w:type="spellEnd"/>
-    </w:p>
-    <w:p>
-      <w:proofErr w:type="spellStart"/>
+    </w:p>
+    <w:p>
       <w:r>
         <w:rPr>
           <w:rStyle w:val="Rfrenceintense"/>
         </w:rPr>
         <w:t>beginning</w:t>
       </w:r>
-      <w:proofErr w:type="spellEnd"/>
       <w:r>
         <w:t xml:space="preserve"> </w:t>
       </w:r>
@@ -554,7 +494,6 @@
       <w:r>
         <w:t xml:space="preserve">but de l’intervalle de 15 minutes, </w:t>
       </w:r>
-      <w:proofErr w:type="spellStart"/>
       <w:r>
         <w:rPr>
           <w:b/>
@@ -562,10 +501,8 @@
         </w:rPr>
         <w:t>LocalDateTime</w:t>
       </w:r>
-      <w:proofErr w:type="spellEnd"/>
-    </w:p>
-    <w:p>
-      <w:proofErr w:type="spellStart"/>
+    </w:p>
+    <w:p>
       <w:r>
         <w:rPr>
           <w:rStyle w:val="Rfrenceintense"/>
@@ -578,7 +515,6 @@
         </w:rPr>
         <w:t>g</w:t>
       </w:r>
-      <w:proofErr w:type="spellEnd"/>
       <w:r>
         <w:t xml:space="preserve"> </w:t>
       </w:r>
@@ -591,7 +527,6 @@
       <w:r>
         <w:t xml:space="preserve">de la fin de l’intervalle de 15 minutes, </w:t>
       </w:r>
-      <w:proofErr w:type="spellStart"/>
       <w:r>
         <w:rPr>
           <w:b/>
@@ -599,23 +534,20 @@
         </w:rPr>
         <w:t>LocalDateTime</w:t>
       </w:r>
-      <w:proofErr w:type="spellEnd"/>
-    </w:p>
-    <w:p>
-      <w:pPr>
-        <w:rPr>
-          <w:b/>
-          <w:bCs/>
-        </w:rPr>
-      </w:pPr>
-      <w:proofErr w:type="spellStart"/>
+    </w:p>
+    <w:p>
+      <w:pPr>
+        <w:rPr>
+          <w:b/>
+          <w:bCs/>
+        </w:rPr>
+      </w:pPr>
       <w:r>
         <w:rPr>
           <w:rStyle w:val="Rfrenceintense"/>
         </w:rPr>
         <w:t>temperature</w:t>
       </w:r>
-      <w:proofErr w:type="spellEnd"/>
       <w:r>
         <w:t xml:space="preserve"> </w:t>
       </w:r>
@@ -647,14 +579,12 @@
           <w:bCs/>
         </w:rPr>
       </w:pPr>
-      <w:proofErr w:type="spellStart"/>
       <w:r>
         <w:rPr>
           <w:rStyle w:val="Rfrenceintense"/>
         </w:rPr>
         <w:t>humidity</w:t>
       </w:r>
-      <w:proofErr w:type="spellEnd"/>
       <w:r>
         <w:t xml:space="preserve"> </w:t>
       </w:r>
@@ -664,21 +594,12 @@
       <w:r>
         <w:t xml:space="preserve"> Pourcentage d’humidité, </w:t>
       </w:r>
-      <w:proofErr w:type="spellStart"/>
-      <w:r>
-        <w:rPr>
-          <w:b/>
-          <w:bCs/>
-        </w:rPr>
-        <w:t>float</w:t>
-      </w:r>
-      <w:proofErr w:type="spellEnd"/>
-      <w:r>
-        <w:rPr>
-          <w:b/>
-          <w:bCs/>
-        </w:rPr>
-        <w:t>(5)</w:t>
+      <w:r>
+        <w:rPr>
+          <w:b/>
+          <w:bCs/>
+        </w:rPr>
+        <w:t>float(5)</w:t>
       </w:r>
       <w:r>
         <w:rPr>
@@ -695,14 +616,12 @@
           <w:bCs/>
         </w:rPr>
       </w:pPr>
-      <w:proofErr w:type="spellStart"/>
       <w:r>
         <w:rPr>
           <w:rStyle w:val="Rfrenceintense"/>
         </w:rPr>
         <w:t>luminosity</w:t>
       </w:r>
-      <w:proofErr w:type="spellEnd"/>
       <w:r>
         <w:t xml:space="preserve"> </w:t>
       </w:r>
@@ -734,7 +653,6 @@
           <w:bCs/>
         </w:rPr>
       </w:pPr>
-      <w:proofErr w:type="spellStart"/>
       <w:r>
         <w:rPr>
           <w:rStyle w:val="Rfrenceintense"/>
@@ -742,7 +660,6 @@
         <w:lastRenderedPageBreak/>
         <w:t>sound</w:t>
       </w:r>
-      <w:proofErr w:type="spellEnd"/>
       <w:r>
         <w:t xml:space="preserve"> </w:t>
       </w:r>
@@ -752,21 +669,12 @@
       <w:r>
         <w:t xml:space="preserve"> Niveau sonore, </w:t>
       </w:r>
-      <w:proofErr w:type="spellStart"/>
-      <w:r>
-        <w:rPr>
-          <w:b/>
-          <w:bCs/>
-        </w:rPr>
-        <w:t>float</w:t>
-      </w:r>
-      <w:proofErr w:type="spellEnd"/>
-      <w:r>
-        <w:rPr>
-          <w:b/>
-          <w:bCs/>
-        </w:rPr>
-        <w:t>(5)</w:t>
+      <w:r>
+        <w:rPr>
+          <w:b/>
+          <w:bCs/>
+        </w:rPr>
+        <w:t>float(5)</w:t>
       </w:r>
       <w:r>
         <w:rPr>
@@ -783,14 +691,12 @@
           <w:bCs/>
         </w:rPr>
       </w:pPr>
-      <w:proofErr w:type="spellStart"/>
       <w:r>
         <w:rPr>
           <w:rStyle w:val="Rfrenceintense"/>
         </w:rPr>
         <w:t>id_destination</w:t>
       </w:r>
-      <w:proofErr w:type="spellEnd"/>
       <w:r>
         <w:t xml:space="preserve"> </w:t>
       </w:r>
@@ -800,21 +706,12 @@
       <w:r>
         <w:t xml:space="preserve"> Identifiant de la destination, </w:t>
       </w:r>
-      <w:proofErr w:type="spellStart"/>
-      <w:r>
-        <w:rPr>
-          <w:b/>
-          <w:bCs/>
-        </w:rPr>
-        <w:t>smallInt</w:t>
-      </w:r>
-      <w:proofErr w:type="spellEnd"/>
-      <w:r>
-        <w:rPr>
-          <w:b/>
-          <w:bCs/>
-        </w:rPr>
-        <w:t>(9)</w:t>
+      <w:r>
+        <w:rPr>
+          <w:b/>
+          <w:bCs/>
+        </w:rPr>
+        <w:t>smallInt(9)</w:t>
       </w:r>
     </w:p>
     <w:p>
@@ -1141,36 +1038,29 @@
       <w:pPr>
         <w:pStyle w:val="Titre3"/>
       </w:pPr>
-      <w:proofErr w:type="spellStart"/>
+      <w:r>
+        <w:t>updateUserPassword()</w:t>
+      </w:r>
+    </w:p>
+    <w:p>
+      <w:r>
+        <w:rPr>
+          <w:rStyle w:val="Rfrenceintense"/>
+        </w:rPr>
+        <w:t>URL</w:t>
+      </w:r>
+      <w:r>
+        <w:t xml:space="preserve"> </w:t>
+      </w:r>
+      <w:r>
+        <w:sym w:font="Wingdings" w:char="F0E0"/>
+      </w:r>
+      <w:r>
+        <w:t xml:space="preserve"> /user/</w:t>
+      </w:r>
       <w:r>
         <w:t>updateUserPassword</w:t>
       </w:r>
-      <w:proofErr w:type="spellEnd"/>
-      <w:r>
-        <w:t>()</w:t>
-      </w:r>
-    </w:p>
-    <w:p>
-      <w:r>
-        <w:rPr>
-          <w:rStyle w:val="Rfrenceintense"/>
-        </w:rPr>
-        <w:t>URL</w:t>
-      </w:r>
-      <w:r>
-        <w:t xml:space="preserve"> </w:t>
-      </w:r>
-      <w:r>
-        <w:sym w:font="Wingdings" w:char="F0E0"/>
-      </w:r>
-      <w:r>
-        <w:t xml:space="preserve"> /user/</w:t>
-      </w:r>
-      <w:proofErr w:type="spellStart"/>
-      <w:r>
-        <w:t>updateUserPassword</w:t>
-      </w:r>
-      <w:proofErr w:type="spellEnd"/>
     </w:p>
     <w:p>
       <w:r>
@@ -1256,13 +1146,8 @@
       <w:pPr>
         <w:pStyle w:val="Titre3"/>
       </w:pPr>
-      <w:proofErr w:type="spellStart"/>
-      <w:r>
-        <w:t>saveUser</w:t>
-      </w:r>
-      <w:proofErr w:type="spellEnd"/>
-      <w:r>
-        <w:t>()</w:t>
+      <w:r>
+        <w:t>saveUser()</w:t>
       </w:r>
     </w:p>
     <w:p>
@@ -1383,13 +1268,8 @@
       <w:pPr>
         <w:pStyle w:val="Titre3"/>
       </w:pPr>
-      <w:proofErr w:type="spellStart"/>
-      <w:r>
-        <w:t>getDestinations</w:t>
-      </w:r>
-      <w:proofErr w:type="spellEnd"/>
-      <w:r>
-        <w:t>()</w:t>
+      <w:r>
+        <w:t>getDestinations()</w:t>
       </w:r>
     </w:p>
     <w:p>
@@ -1409,13 +1289,8 @@
         <w:t xml:space="preserve"> /</w:t>
       </w:r>
       <w:r>
-        <w:t>destination/</w:t>
-      </w:r>
-      <w:proofErr w:type="spellStart"/>
-      <w:r>
-        <w:t>getDestinations</w:t>
-      </w:r>
-      <w:proofErr w:type="spellEnd"/>
+        <w:t>destination/getDestinations</w:t>
+      </w:r>
     </w:p>
     <w:p>
       <w:r>
@@ -1455,13 +1330,8 @@
       <w:pPr>
         <w:pStyle w:val="Titre3"/>
       </w:pPr>
-      <w:proofErr w:type="spellStart"/>
-      <w:r>
-        <w:t>getDestination</w:t>
-      </w:r>
-      <w:proofErr w:type="spellEnd"/>
-      <w:r>
-        <w:t>(id : Int)</w:t>
+      <w:r>
+        <w:t>getDestination(id : Int)</w:t>
       </w:r>
     </w:p>
     <w:p>
@@ -1481,15 +1351,7 @@
         <w:t xml:space="preserve"> /</w:t>
       </w:r>
       <w:r>
-        <w:t>destination/</w:t>
-      </w:r>
-      <w:proofErr w:type="spellStart"/>
-      <w:r>
-        <w:t>getDestination</w:t>
-      </w:r>
-      <w:proofErr w:type="spellEnd"/>
-      <w:r>
-        <w:t>/{ID de la destination}</w:t>
+        <w:t>destination/getDestination/{ID de la destination}</w:t>
       </w:r>
     </w:p>
     <w:p>
@@ -1529,67 +1391,63 @@
     <w:p>
       <w:pPr>
         <w:pStyle w:val="Titre3"/>
-      </w:pPr>
-      <w:proofErr w:type="spellStart"/>
-      <w:r>
+        <w:rPr>
+          <w:lang w:val="en-US"/>
+        </w:rPr>
+      </w:pPr>
+      <w:r>
+        <w:rPr>
+          <w:lang w:val="en-US"/>
+        </w:rPr>
         <w:t>getDestinationAround</w:t>
       </w:r>
-      <w:proofErr w:type="spellEnd"/>
-    </w:p>
-    <w:p>
-      <w:r>
-        <w:rPr>
-          <w:rStyle w:val="Rfrenceintense"/>
-          <w:lang w:val="fr-FR"/>
+    </w:p>
+    <w:p>
+      <w:r>
+        <w:rPr>
+          <w:rStyle w:val="Rfrenceintense"/>
+          <w:lang w:val="en-US"/>
         </w:rPr>
         <w:t>URL</w:t>
       </w:r>
       <w:r>
         <w:rPr>
-          <w:lang w:val="fr-FR"/>
-        </w:rPr>
-        <w:t xml:space="preserve"> </w:t>
-      </w:r>
-      <w:r>
-        <w:sym w:font="Wingdings" w:char="F0E0"/>
-      </w:r>
-      <w:r>
-        <w:rPr>
-          <w:lang w:val="fr-FR"/>
+          <w:lang w:val="en-US"/>
+        </w:rPr>
+        <w:t xml:space="preserve"> </w:t>
+      </w:r>
+      <w:r>
+        <w:sym w:font="Wingdings" w:char="F0E0"/>
+      </w:r>
+      <w:r>
+        <w:rPr>
+          <w:lang w:val="en-US"/>
         </w:rPr>
         <w:t xml:space="preserve"> /destination/getDestination</w:t>
       </w:r>
       <w:r>
         <w:rPr>
-          <w:lang w:val="fr-FR"/>
+          <w:lang w:val="en-US"/>
         </w:rPr>
         <w:t>s</w:t>
       </w:r>
       <w:r>
         <w:rPr>
-          <w:lang w:val="fr-FR"/>
+          <w:lang w:val="en-US"/>
         </w:rPr>
         <w:t>Around</w:t>
       </w:r>
       <w:r>
         <w:rPr>
-          <w:lang w:val="fr-FR"/>
+          <w:lang w:val="en-US"/>
         </w:rPr>
         <w:t xml:space="preserve">?coordX= ???&amp;coordY=??? </w:t>
       </w:r>
       <w:r>
-        <w:t>(et facultativement : &amp;</w:t>
-      </w:r>
-      <w:proofErr w:type="spellStart"/>
-      <w:r>
-        <w:t>ma</w:t>
-      </w:r>
-      <w:r>
-        <w:t>xDistanceInKm</w:t>
-      </w:r>
-      <w:proofErr w:type="spellEnd"/>
-      <w:r>
-        <w:t>= ??? par défaut c’est 0.5)</w:t>
+        <w:t>(et facultativement : &amp;ma</w:t>
+      </w:r>
+      <w:r>
+        <w:t>xDistanceInKm= ??? par défaut c’est 0.5)</w:t>
       </w:r>
     </w:p>
     <w:p>
@@ -1615,15 +1473,7 @@
         <w:t xml:space="preserve"> </w:t>
       </w:r>
       <w:r>
-        <w:t xml:space="preserve">de </w:t>
-      </w:r>
-      <w:proofErr w:type="spellStart"/>
-      <w:r>
-        <w:t>maxDistanceInKm</w:t>
-      </w:r>
-      <w:proofErr w:type="spellEnd"/>
-      <w:r>
-        <w:t xml:space="preserve"> de rayon </w:t>
+        <w:t xml:space="preserve">de maxDistanceInKm de rayon </w:t>
       </w:r>
       <w:r>
         <w:t>aux alentours des coordonnées passée en arguments</w:t>
@@ -1633,20 +1483,13 @@
       <w:pPr>
         <w:jc w:val="center"/>
       </w:pPr>
-      <w:bookmarkStart w:id="0" w:name="_GoBack"/>
-      <w:bookmarkEnd w:id="0"/>
     </w:p>
     <w:p>
       <w:pPr>
         <w:pStyle w:val="Titre3"/>
       </w:pPr>
-      <w:proofErr w:type="spellStart"/>
-      <w:r>
-        <w:t>saveDestination</w:t>
-      </w:r>
-      <w:proofErr w:type="spellEnd"/>
-      <w:r>
-        <w:t>()</w:t>
+      <w:r>
+        <w:t>saveDestination()</w:t>
       </w:r>
     </w:p>
     <w:p>
@@ -1767,21 +1610,8 @@
       <w:pPr>
         <w:pStyle w:val="Titre3"/>
       </w:pPr>
-      <w:proofErr w:type="spellStart"/>
-      <w:r>
-        <w:t>getTravels</w:t>
-      </w:r>
-      <w:proofErr w:type="spellEnd"/>
-      <w:r>
-        <w:t>(</w:t>
-      </w:r>
-      <w:proofErr w:type="spellStart"/>
-      <w:r>
-        <w:t>idUser</w:t>
-      </w:r>
-      <w:proofErr w:type="spellEnd"/>
-      <w:r>
-        <w:t> : Int)</w:t>
+      <w:r>
+        <w:t>getTravels(idUser : Int)</w:t>
       </w:r>
     </w:p>
     <w:p>
@@ -1800,21 +1630,8 @@
       <w:r>
         <w:t xml:space="preserve"> /</w:t>
       </w:r>
-      <w:proofErr w:type="spellStart"/>
-      <w:r>
-        <w:t>travel</w:t>
-      </w:r>
-      <w:proofErr w:type="spellEnd"/>
-      <w:r>
-        <w:t>/</w:t>
-      </w:r>
-      <w:proofErr w:type="spellStart"/>
-      <w:r>
-        <w:t>getTravels</w:t>
-      </w:r>
-      <w:proofErr w:type="spellEnd"/>
-      <w:r>
-        <w:t>/{ID du user}</w:t>
+      <w:r>
+        <w:t>travel/getTravels/{ID du user}</w:t>
       </w:r>
     </w:p>
     <w:p>
@@ -1856,15 +1673,152 @@
     </w:p>
     <w:p>
       <w:pPr>
+        <w:rPr>
+          <w:rFonts w:asciiTheme="majorHAnsi" w:eastAsiaTheme="majorEastAsia" w:hAnsiTheme="majorHAnsi" w:cstheme="majorBidi"/>
+          <w:color w:val="C45911" w:themeColor="accent2" w:themeShade="BF"/>
+          <w:sz w:val="24"/>
+          <w:szCs w:val="24"/>
+          <w:u w:val="single"/>
+          <w:lang w:val="en-US"/>
+        </w:rPr>
+      </w:pPr>
+      <w:r>
+        <w:rPr>
+          <w:rFonts w:asciiTheme="majorHAnsi" w:eastAsiaTheme="majorEastAsia" w:hAnsiTheme="majorHAnsi" w:cstheme="majorBidi"/>
+          <w:color w:val="C45911" w:themeColor="accent2" w:themeShade="BF"/>
+          <w:sz w:val="24"/>
+          <w:szCs w:val="24"/>
+          <w:u w:val="single"/>
+          <w:lang w:val="en-US"/>
+        </w:rPr>
+        <w:t>getTravelsVisitedAround(idUser: Int, coordX:Double, coordY:Double, maxDistanceInKm: Double)</w:t>
+      </w:r>
+    </w:p>
+    <w:p>
+      <w:pPr>
+        <w:rPr>
+          <w:lang w:val="en-US"/>
+        </w:rPr>
+      </w:pPr>
+      <w:r>
+        <w:rPr>
+          <w:rStyle w:val="Rfrenceintense"/>
+          <w:lang w:val="en-US"/>
+        </w:rPr>
+        <w:t>URL</w:t>
+      </w:r>
+      <w:r>
+        <w:rPr>
+          <w:lang w:val="en-US"/>
+        </w:rPr>
+        <w:t xml:space="preserve"> </w:t>
+      </w:r>
+      <w:r>
+        <w:sym w:font="Wingdings" w:char="F0E0"/>
+      </w:r>
+      <w:r>
+        <w:rPr>
+          <w:lang w:val="en-US"/>
+        </w:rPr>
+        <w:t xml:space="preserve"> /</w:t>
+      </w:r>
+      <w:r>
+        <w:rPr>
+          <w:lang w:val="en-US"/>
+        </w:rPr>
+        <w:t xml:space="preserve"> </w:t>
+      </w:r>
+      <w:r>
+        <w:rPr>
+          <w:lang w:val="en-US"/>
+        </w:rPr>
+        <w:t>travel/getTravelsAround?idUser=</w:t>
+      </w:r>
+      <w:r>
+        <w:rPr>
+          <w:lang w:val="en-US"/>
+        </w:rPr>
+        <w:t>?</w:t>
+      </w:r>
+      <w:r>
+        <w:rPr>
+          <w:lang w:val="en-US"/>
+        </w:rPr>
+        <w:t>&amp;coordX=</w:t>
+      </w:r>
+      <w:r>
+        <w:rPr>
+          <w:lang w:val="en-US"/>
+        </w:rPr>
+        <w:t>?</w:t>
+      </w:r>
+      <w:r>
+        <w:rPr>
+          <w:lang w:val="en-US"/>
+        </w:rPr>
+        <w:t>&amp;coordY=</w:t>
+      </w:r>
+      <w:r>
+        <w:rPr>
+          <w:lang w:val="en-US"/>
+        </w:rPr>
+        <w:t>?</w:t>
+      </w:r>
+    </w:p>
+    <w:p>
+      <w:r>
+        <w:rPr>
+          <w:rStyle w:val="Rfrenceintense"/>
+        </w:rPr>
+        <w:t>IN</w:t>
+      </w:r>
+      <w:r>
+        <w:t xml:space="preserve"> </w:t>
+      </w:r>
+      <w:r>
+        <w:sym w:font="Wingdings" w:char="F0E0"/>
+      </w:r>
+      <w:r>
+        <w:t xml:space="preserve"> Identifiant de l’utilisateur</w:t>
+      </w:r>
+      <w:r>
+        <w:t xml:space="preserve"> – Coordonnées X &amp; Y - M</w:t>
+      </w:r>
+      <w:r>
+        <w:t>a</w:t>
+      </w:r>
+      <w:r>
+        <w:t>xDistanceInKm= ??? par défaut c’est 0.5</w:t>
+      </w:r>
+    </w:p>
+    <w:p>
+      <w:r>
+        <w:rPr>
+          <w:rStyle w:val="Rfrenceintense"/>
+        </w:rPr>
+        <w:t>OUT</w:t>
+      </w:r>
+      <w:r>
+        <w:t xml:space="preserve"> </w:t>
+      </w:r>
+      <w:r>
+        <w:sym w:font="Wingdings" w:char="F0E0"/>
+      </w:r>
+      <w:r>
+        <w:t xml:space="preserve"> Une liste d’identifiants de destinations auquel l’utilisateur s’est déjà rendue</w:t>
+      </w:r>
+      <w:r>
+        <w:t xml:space="preserve"> en fonction de leurs proximité déterminée par maxDistance</w:t>
+      </w:r>
+      <w:bookmarkStart w:id="0" w:name="_GoBack"/>
+      <w:bookmarkEnd w:id="0"/>
+    </w:p>
+    <w:p>
+      <w:pPr>
         <w:pStyle w:val="Titre3"/>
       </w:pPr>
-      <w:proofErr w:type="spellStart"/>
-      <w:r>
-        <w:t>saveTravel</w:t>
-      </w:r>
-      <w:proofErr w:type="spellEnd"/>
-      <w:r>
-        <w:t>()</w:t>
+      <w:r>
+        <w:t>saveTravel()</w:t>
       </w:r>
     </w:p>
     <w:p>
@@ -1883,13 +1837,8 @@
       <w:r>
         <w:t xml:space="preserve"> /</w:t>
       </w:r>
-      <w:proofErr w:type="spellStart"/>
-      <w:r>
-        <w:t>travel</w:t>
-      </w:r>
-      <w:proofErr w:type="spellEnd"/>
-      <w:r>
-        <w:t>/save</w:t>
+      <w:r>
+        <w:t>travel/save</w:t>
       </w:r>
     </w:p>
     <w:p>
@@ -1912,13 +1861,8 @@
         <w:t>Body de la requête</w:t>
       </w:r>
       <w:r>
-        <w:t xml:space="preserve"> : Toutes les informations d’un </w:t>
-      </w:r>
-      <w:proofErr w:type="spellStart"/>
-      <w:r>
-        <w:t>Travel</w:t>
-      </w:r>
-      <w:proofErr w:type="spellEnd"/>
+        <w:t> : Toutes les informations d’un Travel</w:t>
+      </w:r>
     </w:p>
     <w:p>
       <w:r>
@@ -1997,40 +1941,101 @@
           <w:lang w:val="en-GB"/>
         </w:rPr>
       </w:pPr>
-      <w:proofErr w:type="spellStart"/>
-      <w:proofErr w:type="gramStart"/>
       <w:r>
         <w:rPr>
           <w:lang w:val="en-GB"/>
         </w:rPr>
-        <w:t>getWeathers</w:t>
-      </w:r>
-      <w:proofErr w:type="spellEnd"/>
-      <w:r>
+        <w:t>getWeathers(id : Int)</w:t>
+      </w:r>
+    </w:p>
+    <w:p>
+      <w:pPr>
         <w:rPr>
           <w:lang w:val="en-GB"/>
         </w:rPr>
-        <w:t>(</w:t>
-      </w:r>
-      <w:proofErr w:type="gramEnd"/>
-      <w:r>
-        <w:rPr>
+      </w:pPr>
+      <w:r>
+        <w:rPr>
+          <w:rStyle w:val="Rfrenceintense"/>
           <w:lang w:val="en-GB"/>
         </w:rPr>
-        <w:t>id : Int)</w:t>
-      </w:r>
-    </w:p>
-    <w:p>
-      <w:pPr>
+        <w:t>URL</w:t>
+      </w:r>
+      <w:r>
         <w:rPr>
           <w:lang w:val="en-GB"/>
         </w:rPr>
-      </w:pPr>
-      <w:r>
-        <w:rPr>
-          <w:rStyle w:val="Rfrenceintense"/>
+        <w:t xml:space="preserve"> </w:t>
+      </w:r>
+      <w:r>
+        <w:sym w:font="Wingdings" w:char="F0E0"/>
+      </w:r>
+      <w:r>
+        <w:rPr>
           <w:lang w:val="en-GB"/>
         </w:rPr>
+        <w:t xml:space="preserve"> /weather/getWeathers/{ID de la destination}</w:t>
+      </w:r>
+    </w:p>
+    <w:p>
+      <w:r>
+        <w:rPr>
+          <w:rStyle w:val="Rfrenceintense"/>
+        </w:rPr>
+        <w:t>IN</w:t>
+      </w:r>
+      <w:r>
+        <w:t xml:space="preserve"> </w:t>
+      </w:r>
+      <w:r>
+        <w:sym w:font="Wingdings" w:char="F0E0"/>
+      </w:r>
+      <w:r>
+        <w:t xml:space="preserve"> Identifiant de la destination</w:t>
+      </w:r>
+    </w:p>
+    <w:p>
+      <w:r>
+        <w:rPr>
+          <w:rStyle w:val="Rfrenceintense"/>
+        </w:rPr>
+        <w:t>OUT</w:t>
+      </w:r>
+      <w:r>
+        <w:t xml:space="preserve"> </w:t>
+      </w:r>
+      <w:r>
+        <w:sym w:font="Wingdings" w:char="F0E0"/>
+      </w:r>
+      <w:r>
+        <w:t xml:space="preserve"> Toutes les informations de temps reliée à cette destination</w:t>
+      </w:r>
+    </w:p>
+    <w:p>
+      <w:pPr>
+        <w:pStyle w:val="Titre3"/>
+        <w:rPr>
+          <w:lang w:val="en-GB"/>
+        </w:rPr>
+      </w:pPr>
+      <w:r>
+        <w:rPr>
+          <w:lang w:val="en-GB"/>
+        </w:rPr>
+        <w:t>getMostRecentWeather(id : Int)</w:t>
+      </w:r>
+    </w:p>
+    <w:p>
+      <w:pPr>
+        <w:rPr>
+          <w:lang w:val="en-GB"/>
+        </w:rPr>
+      </w:pPr>
+      <w:r>
+        <w:rPr>
+          <w:rStyle w:val="Rfrenceintense"/>
+          <w:lang w:val="en-GB"/>
+        </w:rPr>
         <w:t>URL</w:t>
       </w:r>
       <w:r>
@@ -2046,452 +2051,254 @@
         <w:rPr>
           <w:lang w:val="en-GB"/>
         </w:rPr>
-        <w:t xml:space="preserve"> /weather/</w:t>
-      </w:r>
-      <w:proofErr w:type="spellStart"/>
-      <w:r>
+        <w:t xml:space="preserve"> /weather/getMostRecentWeather/{ID de la destination}</w:t>
+      </w:r>
+    </w:p>
+    <w:p>
+      <w:r>
+        <w:rPr>
+          <w:rStyle w:val="Rfrenceintense"/>
+        </w:rPr>
+        <w:t>IN</w:t>
+      </w:r>
+      <w:r>
+        <w:t xml:space="preserve"> </w:t>
+      </w:r>
+      <w:r>
+        <w:sym w:font="Wingdings" w:char="F0E0"/>
+      </w:r>
+      <w:r>
+        <w:t xml:space="preserve"> Identifiant de la destination</w:t>
+      </w:r>
+    </w:p>
+    <w:p>
+      <w:r>
+        <w:rPr>
+          <w:rStyle w:val="Rfrenceintense"/>
+        </w:rPr>
+        <w:t>OUT</w:t>
+      </w:r>
+      <w:r>
+        <w:t xml:space="preserve"> </w:t>
+      </w:r>
+      <w:r>
+        <w:sym w:font="Wingdings" w:char="F0E0"/>
+      </w:r>
+      <w:r>
+        <w:t xml:space="preserve"> </w:t>
+      </w:r>
+      <w:r>
+        <w:t>L’information de temps la plus récente sur cette destination</w:t>
+      </w:r>
+    </w:p>
+    <w:p>
+      <w:pPr>
+        <w:pStyle w:val="Titre3"/>
+        <w:rPr>
+          <w:lang w:val="en-US"/>
+        </w:rPr>
+      </w:pPr>
+      <w:r>
+        <w:rPr>
+          <w:lang w:val="en-US"/>
+        </w:rPr>
+        <w:t>saveWeather()</w:t>
+      </w:r>
+    </w:p>
+    <w:p>
+      <w:pPr>
+        <w:rPr>
+          <w:lang w:val="en-US"/>
+        </w:rPr>
+      </w:pPr>
+      <w:r>
+        <w:rPr>
+          <w:rStyle w:val="Rfrenceintense"/>
+          <w:lang w:val="en-US"/>
+        </w:rPr>
+        <w:t>URL</w:t>
+      </w:r>
+      <w:r>
+        <w:rPr>
+          <w:lang w:val="en-US"/>
+        </w:rPr>
+        <w:t xml:space="preserve"> </w:t>
+      </w:r>
+      <w:r>
+        <w:sym w:font="Wingdings" w:char="F0E0"/>
+      </w:r>
+      <w:r>
+        <w:rPr>
+          <w:lang w:val="en-US"/>
+        </w:rPr>
+        <w:t xml:space="preserve"> /weather/saveWeather</w:t>
+      </w:r>
+    </w:p>
+    <w:p>
+      <w:pPr>
+        <w:rPr>
+          <w:lang w:val="en-US"/>
+        </w:rPr>
+      </w:pPr>
+      <w:r>
+        <w:rPr>
+          <w:rStyle w:val="Rfrenceintense"/>
+          <w:lang w:val="en-US"/>
+        </w:rPr>
+        <w:t>IN</w:t>
+      </w:r>
+      <w:r>
+        <w:rPr>
+          <w:lang w:val="en-US"/>
+        </w:rPr>
+        <w:t xml:space="preserve"> </w:t>
+      </w:r>
+      <w:r>
+        <w:sym w:font="Wingdings" w:char="F0E0"/>
+      </w:r>
+      <w:r>
+        <w:rPr>
+          <w:lang w:val="en-US"/>
+        </w:rPr>
+        <w:t xml:space="preserve"> </w:t>
+      </w:r>
+      <w:r>
+        <w:rPr>
+          <w:lang w:val="en-US"/>
+        </w:rPr>
+        <w:t>Body de la requête</w:t>
+      </w:r>
+      <w:r>
+        <w:rPr>
+          <w:lang w:val="en-US"/>
+        </w:rPr>
+        <w:t xml:space="preserve"> : </w:t>
+      </w:r>
+      <w:r>
+        <w:rPr>
+          <w:lang w:val="en-US"/>
+        </w:rPr>
+        <w:t>id_destination (int), luminosity(double), temperature (double), humidity (double)</w:t>
+      </w:r>
+    </w:p>
+    <w:p>
+      <w:pPr>
+        <w:rPr>
+          <w:lang w:val="en-US"/>
+        </w:rPr>
+      </w:pPr>
+      <w:r>
+        <w:rPr>
+          <w:rStyle w:val="Rfrenceintense"/>
+          <w:lang w:val="en-US"/>
+        </w:rPr>
+        <w:t>OUT</w:t>
+      </w:r>
+      <w:r>
+        <w:rPr>
+          <w:lang w:val="en-US"/>
+        </w:rPr>
+        <w:t xml:space="preserve"> </w:t>
+      </w:r>
+      <w:r>
+        <w:sym w:font="Wingdings" w:char="F0E0"/>
+      </w:r>
+      <w:r>
+        <w:rPr>
+          <w:lang w:val="en-US"/>
+        </w:rPr>
+        <w:t xml:space="preserve"> /</w:t>
+      </w:r>
+    </w:p>
+    <w:p>
+      <w:pPr>
+        <w:pStyle w:val="Titre3"/>
         <w:rPr>
           <w:lang w:val="en-GB"/>
         </w:rPr>
-        <w:t>getWeathers</w:t>
-      </w:r>
-      <w:proofErr w:type="spellEnd"/>
-      <w:proofErr w:type="gramStart"/>
+      </w:pPr>
       <w:r>
         <w:rPr>
           <w:lang w:val="en-GB"/>
         </w:rPr>
-        <w:t>/{</w:t>
-      </w:r>
-      <w:proofErr w:type="gramEnd"/>
+        <w:lastRenderedPageBreak/>
+        <w:t>save</w:t>
+      </w:r>
       <w:r>
         <w:rPr>
           <w:lang w:val="en-GB"/>
         </w:rPr>
-        <w:t>ID de la destination}</w:t>
-      </w:r>
-    </w:p>
-    <w:p>
-      <w:r>
-        <w:rPr>
-          <w:rStyle w:val="Rfrenceintense"/>
+        <w:t>Sound</w:t>
+      </w:r>
+      <w:r>
+        <w:rPr>
+          <w:lang w:val="en-GB"/>
+        </w:rPr>
+        <w:t>()</w:t>
+      </w:r>
+    </w:p>
+    <w:p>
+      <w:pPr>
+        <w:rPr>
+          <w:lang w:val="en-GB"/>
+        </w:rPr>
+      </w:pPr>
+      <w:r>
+        <w:rPr>
+          <w:rStyle w:val="Rfrenceintense"/>
+          <w:lang w:val="en-GB"/>
+        </w:rPr>
+        <w:t>URL</w:t>
+      </w:r>
+      <w:r>
+        <w:rPr>
+          <w:lang w:val="en-GB"/>
+        </w:rPr>
+        <w:t xml:space="preserve"> </w:t>
+      </w:r>
+      <w:r>
+        <w:sym w:font="Wingdings" w:char="F0E0"/>
+      </w:r>
+      <w:r>
+        <w:rPr>
+          <w:lang w:val="en-GB"/>
+        </w:rPr>
+        <w:t xml:space="preserve"> /weather/save</w:t>
+      </w:r>
+      <w:r>
+        <w:rPr>
+          <w:lang w:val="en-GB"/>
+        </w:rPr>
+        <w:t>Sound</w:t>
+      </w:r>
+    </w:p>
+    <w:p>
+      <w:pPr>
+        <w:rPr>
+          <w:lang w:val="en-US"/>
+        </w:rPr>
+      </w:pPr>
+      <w:r>
+        <w:rPr>
+          <w:rStyle w:val="Rfrenceintense"/>
+          <w:lang w:val="en-US"/>
         </w:rPr>
         <w:t>IN</w:t>
       </w:r>
       <w:r>
-        <w:t xml:space="preserve"> </w:t>
-      </w:r>
-      <w:r>
-        <w:sym w:font="Wingdings" w:char="F0E0"/>
-      </w:r>
-      <w:r>
-        <w:t xml:space="preserve"> Identifiant de la destination</w:t>
-      </w:r>
-    </w:p>
-    <w:p>
-      <w:r>
-        <w:rPr>
-          <w:rStyle w:val="Rfrenceintense"/>
-        </w:rPr>
-        <w:t>OUT</w:t>
-      </w:r>
-      <w:r>
-        <w:t xml:space="preserve"> </w:t>
-      </w:r>
-      <w:r>
-        <w:sym w:font="Wingdings" w:char="F0E0"/>
-      </w:r>
-      <w:r>
-        <w:t xml:space="preserve"> Toutes les informations de temps reliée à cette destination</w:t>
-      </w:r>
-    </w:p>
-    <w:p>
-      <w:pPr>
-        <w:pStyle w:val="Titre3"/>
-        <w:rPr>
-          <w:lang w:val="en-GB"/>
-        </w:rPr>
-      </w:pPr>
-      <w:proofErr w:type="gramStart"/>
-      <w:r>
-        <w:rPr>
-          <w:lang w:val="en-GB"/>
-        </w:rPr>
-        <w:t>getMostRecentWeather(</w:t>
-      </w:r>
-      <w:proofErr w:type="gramEnd"/>
-      <w:r>
-        <w:rPr>
-          <w:lang w:val="en-GB"/>
-        </w:rPr>
-        <w:t>id : Int)</w:t>
-      </w:r>
-    </w:p>
-    <w:p>
-      <w:pPr>
-        <w:rPr>
-          <w:lang w:val="en-GB"/>
-        </w:rPr>
-      </w:pPr>
-      <w:r>
-        <w:rPr>
-          <w:rStyle w:val="Rfrenceintense"/>
-          <w:lang w:val="en-GB"/>
-        </w:rPr>
-        <w:t>URL</w:t>
-      </w:r>
-      <w:r>
-        <w:rPr>
-          <w:lang w:val="en-GB"/>
-        </w:rPr>
-        <w:t xml:space="preserve"> </w:t>
-      </w:r>
-      <w:r>
-        <w:sym w:font="Wingdings" w:char="F0E0"/>
-      </w:r>
-      <w:r>
-        <w:rPr>
-          <w:lang w:val="en-GB"/>
-        </w:rPr>
-        <w:t xml:space="preserve"> /weather/getMostRecentWeather</w:t>
-      </w:r>
-      <w:proofErr w:type="gramStart"/>
-      <w:r>
-        <w:rPr>
-          <w:lang w:val="en-GB"/>
-        </w:rPr>
-        <w:t>/{</w:t>
-      </w:r>
-      <w:proofErr w:type="gramEnd"/>
-      <w:r>
-        <w:rPr>
-          <w:lang w:val="en-GB"/>
-        </w:rPr>
-        <w:t>ID de la destination}</w:t>
-      </w:r>
-    </w:p>
-    <w:p>
-      <w:r>
-        <w:rPr>
-          <w:rStyle w:val="Rfrenceintense"/>
-        </w:rPr>
-        <w:t>IN</w:t>
-      </w:r>
-      <w:r>
-        <w:t xml:space="preserve"> </w:t>
-      </w:r>
-      <w:r>
-        <w:sym w:font="Wingdings" w:char="F0E0"/>
-      </w:r>
-      <w:r>
-        <w:t xml:space="preserve"> Identifiant de la destination</w:t>
-      </w:r>
-    </w:p>
-    <w:p>
-      <w:r>
-        <w:rPr>
-          <w:rStyle w:val="Rfrenceintense"/>
-        </w:rPr>
-        <w:t>OUT</w:t>
-      </w:r>
-      <w:r>
-        <w:t xml:space="preserve"> </w:t>
-      </w:r>
-      <w:r>
-        <w:sym w:font="Wingdings" w:char="F0E0"/>
-      </w:r>
-      <w:r>
-        <w:t xml:space="preserve"> </w:t>
-      </w:r>
-      <w:r>
-        <w:t>L’information de temps la plus récente sur cette destination</w:t>
-      </w:r>
-    </w:p>
-    <w:p>
-      <w:pPr>
-        <w:pStyle w:val="Titre3"/>
-        <w:rPr>
-          <w:lang w:val="en-US"/>
-        </w:rPr>
-      </w:pPr>
-      <w:proofErr w:type="spellStart"/>
-      <w:r>
-        <w:rPr>
-          <w:lang w:val="en-US"/>
-        </w:rPr>
-        <w:t>saveWeather</w:t>
-      </w:r>
-      <w:proofErr w:type="spellEnd"/>
-      <w:r>
-        <w:rPr>
-          <w:lang w:val="en-US"/>
-        </w:rPr>
-        <w:t>()</w:t>
-      </w:r>
-    </w:p>
-    <w:p>
-      <w:pPr>
-        <w:rPr>
-          <w:lang w:val="en-US"/>
-        </w:rPr>
-      </w:pPr>
-      <w:r>
-        <w:rPr>
-          <w:rStyle w:val="Rfrenceintense"/>
-          <w:lang w:val="en-US"/>
-        </w:rPr>
-        <w:t>URL</w:t>
-      </w:r>
-      <w:r>
-        <w:rPr>
-          <w:lang w:val="en-US"/>
-        </w:rPr>
-        <w:t xml:space="preserve"> </w:t>
-      </w:r>
-      <w:r>
-        <w:sym w:font="Wingdings" w:char="F0E0"/>
-      </w:r>
-      <w:r>
-        <w:rPr>
-          <w:lang w:val="en-US"/>
-        </w:rPr>
-        <w:t xml:space="preserve"> /weather/</w:t>
-      </w:r>
-      <w:proofErr w:type="spellStart"/>
-      <w:r>
-        <w:rPr>
-          <w:lang w:val="en-US"/>
-        </w:rPr>
-        <w:t>saveWeather</w:t>
-      </w:r>
-      <w:proofErr w:type="spellEnd"/>
-    </w:p>
-    <w:p>
-      <w:pPr>
-        <w:rPr>
-          <w:lang w:val="en-US"/>
-        </w:rPr>
-      </w:pPr>
-      <w:r>
-        <w:rPr>
-          <w:rStyle w:val="Rfrenceintense"/>
-          <w:lang w:val="en-US"/>
-        </w:rPr>
-        <w:t>IN</w:t>
-      </w:r>
-      <w:r>
-        <w:rPr>
-          <w:lang w:val="en-US"/>
-        </w:rPr>
-        <w:t xml:space="preserve"> </w:t>
-      </w:r>
-      <w:r>
-        <w:sym w:font="Wingdings" w:char="F0E0"/>
-      </w:r>
-      <w:r>
-        <w:rPr>
-          <w:lang w:val="en-US"/>
-        </w:rPr>
-        <w:t xml:space="preserve"> </w:t>
-      </w:r>
-      <w:r>
-        <w:rPr>
-          <w:lang w:val="en-US"/>
-        </w:rPr>
-        <w:t xml:space="preserve">Body de la </w:t>
-      </w:r>
-      <w:proofErr w:type="spellStart"/>
-      <w:r>
-        <w:rPr>
-          <w:lang w:val="en-US"/>
-        </w:rPr>
-        <w:t>requête</w:t>
-      </w:r>
-      <w:proofErr w:type="spellEnd"/>
-      <w:r>
-        <w:rPr>
-          <w:lang w:val="en-US"/>
-        </w:rPr>
-        <w:t xml:space="preserve"> : </w:t>
-      </w:r>
-      <w:proofErr w:type="spellStart"/>
-      <w:r>
-        <w:rPr>
-          <w:lang w:val="en-US"/>
-        </w:rPr>
-        <w:t>id_destination</w:t>
-      </w:r>
-      <w:proofErr w:type="spellEnd"/>
-      <w:r>
-        <w:rPr>
-          <w:lang w:val="en-US"/>
-        </w:rPr>
-        <w:t xml:space="preserve"> (int), luminosity(double), temperature (double), humidity (double)</w:t>
-      </w:r>
-    </w:p>
-    <w:p>
-      <w:pPr>
-        <w:rPr>
-          <w:lang w:val="en-US"/>
-        </w:rPr>
-      </w:pPr>
-      <w:r>
-        <w:rPr>
-          <w:rStyle w:val="Rfrenceintense"/>
-          <w:lang w:val="en-US"/>
-        </w:rPr>
-        <w:t>OUT</w:t>
-      </w:r>
-      <w:r>
-        <w:rPr>
-          <w:lang w:val="en-US"/>
-        </w:rPr>
-        <w:t xml:space="preserve"> </w:t>
-      </w:r>
-      <w:r>
-        <w:sym w:font="Wingdings" w:char="F0E0"/>
-      </w:r>
-      <w:r>
-        <w:rPr>
-          <w:lang w:val="en-US"/>
-        </w:rPr>
-        <w:t xml:space="preserve"> /</w:t>
-      </w:r>
-    </w:p>
-    <w:p>
-      <w:pPr>
-        <w:pStyle w:val="Titre3"/>
-        <w:rPr>
-          <w:lang w:val="en-GB"/>
-        </w:rPr>
-      </w:pPr>
-      <w:proofErr w:type="spellStart"/>
-      <w:proofErr w:type="gramStart"/>
-      <w:r>
-        <w:rPr>
-          <w:lang w:val="en-GB"/>
-        </w:rPr>
-        <w:t>save</w:t>
-      </w:r>
-      <w:r>
-        <w:rPr>
-          <w:lang w:val="en-GB"/>
-        </w:rPr>
-        <w:t>Sound</w:t>
-      </w:r>
-      <w:proofErr w:type="spellEnd"/>
-      <w:r>
-        <w:rPr>
-          <w:lang w:val="en-GB"/>
-        </w:rPr>
-        <w:t>(</w:t>
-      </w:r>
-      <w:proofErr w:type="gramEnd"/>
-      <w:r>
-        <w:rPr>
-          <w:lang w:val="en-GB"/>
-        </w:rPr>
-        <w:t>)</w:t>
-      </w:r>
-    </w:p>
-    <w:p>
-      <w:pPr>
-        <w:rPr>
-          <w:lang w:val="en-GB"/>
-        </w:rPr>
-      </w:pPr>
-      <w:r>
-        <w:rPr>
-          <w:rStyle w:val="Rfrenceintense"/>
-          <w:lang w:val="en-GB"/>
-        </w:rPr>
-        <w:t>URL</w:t>
-      </w:r>
-      <w:r>
-        <w:rPr>
-          <w:lang w:val="en-GB"/>
-        </w:rPr>
-        <w:t xml:space="preserve"> </w:t>
-      </w:r>
-      <w:r>
-        <w:sym w:font="Wingdings" w:char="F0E0"/>
-      </w:r>
-      <w:r>
-        <w:rPr>
-          <w:lang w:val="en-GB"/>
-        </w:rPr>
-        <w:t xml:space="preserve"> /weather/</w:t>
-      </w:r>
-      <w:proofErr w:type="spellStart"/>
-      <w:r>
-        <w:rPr>
-          <w:lang w:val="en-GB"/>
-        </w:rPr>
-        <w:t>save</w:t>
-      </w:r>
-      <w:r>
-        <w:rPr>
-          <w:lang w:val="en-GB"/>
-        </w:rPr>
-        <w:t>Sound</w:t>
-      </w:r>
-      <w:proofErr w:type="spellEnd"/>
-    </w:p>
-    <w:p>
-      <w:pPr>
-        <w:rPr>
-          <w:lang w:val="en-US"/>
-        </w:rPr>
-      </w:pPr>
-      <w:r>
-        <w:rPr>
-          <w:rStyle w:val="Rfrenceintense"/>
-          <w:lang w:val="en-US"/>
-        </w:rPr>
-        <w:t>IN</w:t>
-      </w:r>
-      <w:r>
-        <w:rPr>
-          <w:lang w:val="en-US"/>
-        </w:rPr>
-        <w:t xml:space="preserve"> </w:t>
-      </w:r>
-      <w:r>
-        <w:sym w:font="Wingdings" w:char="F0E0"/>
-      </w:r>
-      <w:r>
-        <w:rPr>
-          <w:lang w:val="en-US"/>
-        </w:rPr>
-        <w:t xml:space="preserve"> Body de la </w:t>
-      </w:r>
-      <w:proofErr w:type="spellStart"/>
-      <w:r>
-        <w:rPr>
-          <w:lang w:val="en-US"/>
-        </w:rPr>
-        <w:t>requête</w:t>
-      </w:r>
-      <w:proofErr w:type="spellEnd"/>
-      <w:r>
-        <w:rPr>
-          <w:lang w:val="en-US"/>
-        </w:rPr>
-        <w:t xml:space="preserve"> : </w:t>
-      </w:r>
-      <w:proofErr w:type="spellStart"/>
-      <w:r>
-        <w:rPr>
-          <w:lang w:val="en-US"/>
-        </w:rPr>
-        <w:t>id_destination</w:t>
-      </w:r>
-      <w:proofErr w:type="spellEnd"/>
-      <w:r>
-        <w:rPr>
-          <w:lang w:val="en-US"/>
-        </w:rPr>
-        <w:t xml:space="preserve"> (int), sound(double)</w:t>
+        <w:rPr>
+          <w:lang w:val="en-US"/>
+        </w:rPr>
+        <w:t xml:space="preserve"> </w:t>
+      </w:r>
+      <w:r>
+        <w:sym w:font="Wingdings" w:char="F0E0"/>
+      </w:r>
+      <w:r>
+        <w:rPr>
+          <w:lang w:val="en-US"/>
+        </w:rPr>
+        <w:t xml:space="preserve"> Body de la requête : id_destination (int), sound(double)</w:t>
       </w:r>
     </w:p>
     <w:p>
@@ -3235,7 +3042,6 @@
   <w:style w:type="character" w:default="1" w:styleId="Policepardfaut">
     <w:name w:val="Default Paragraph Font"/>
     <w:uiPriority w:val="1"/>
-    <w:semiHidden/>
     <w:unhideWhenUsed/>
   </w:style>
   <w:style w:type="table" w:default="1" w:styleId="TableauNormal">
@@ -3360,6 +3166,18 @@
       <w:iCs/>
       <w:color w:val="1F3864" w:themeColor="accent1" w:themeShade="80"/>
       <w:sz w:val="26"/>
+      <w:u w:val="single"/>
+    </w:rPr>
+  </w:style>
+  <w:style w:type="character" w:styleId="Lienhypertexte">
+    <w:name w:val="Hyperlink"/>
+    <w:basedOn w:val="Policepardfaut"/>
+    <w:uiPriority w:val="99"/>
+    <w:semiHidden/>
+    <w:unhideWhenUsed/>
+    <w:rsid w:val="0043544E"/>
+    <w:rPr>
+      <w:color w:val="0000FF"/>
       <w:u w:val="single"/>
     </w:rPr>
   </w:style>

</xml_diff>

<commit_message>
Add url to database + Add controller + Documentatio
</commit_message>
<xml_diff>
--- a/Documentation.docx
+++ b/Documentation.docx
@@ -60,12 +60,14 @@
           <w:bCs/>
         </w:rPr>
       </w:pPr>
+      <w:proofErr w:type="spellStart"/>
       <w:r>
         <w:rPr>
           <w:rStyle w:val="Rfrenceintense"/>
         </w:rPr>
         <w:t>name</w:t>
       </w:r>
+      <w:proofErr w:type="spellEnd"/>
       <w:r>
         <w:t xml:space="preserve"> </w:t>
       </w:r>
@@ -90,12 +92,14 @@
           <w:bCs/>
         </w:rPr>
       </w:pPr>
+      <w:proofErr w:type="spellStart"/>
       <w:r>
         <w:rPr>
           <w:rStyle w:val="Rfrenceintense"/>
         </w:rPr>
         <w:t>firstname</w:t>
       </w:r>
+      <w:proofErr w:type="spellEnd"/>
       <w:r>
         <w:t xml:space="preserve"> </w:t>
       </w:r>
@@ -120,12 +124,14 @@
           <w:bCs/>
         </w:rPr>
       </w:pPr>
+      <w:proofErr w:type="spellStart"/>
       <w:r>
         <w:rPr>
           <w:rStyle w:val="Rfrenceintense"/>
         </w:rPr>
         <w:t>birthdate</w:t>
       </w:r>
+      <w:proofErr w:type="spellEnd"/>
       <w:r>
         <w:t xml:space="preserve"> </w:t>
       </w:r>
@@ -163,7 +169,15 @@
         <w:sym w:font="Wingdings" w:char="F0E0"/>
       </w:r>
       <w:r>
-        <w:t xml:space="preserve"> Email de l’utilisateur, </w:t>
+        <w:t xml:space="preserve"> </w:t>
+      </w:r>
+      <w:proofErr w:type="spellStart"/>
+      <w:r>
+        <w:t>Email</w:t>
+      </w:r>
+      <w:proofErr w:type="spellEnd"/>
+      <w:r>
+        <w:t xml:space="preserve"> de l’utilisateur, </w:t>
       </w:r>
       <w:r>
         <w:rPr>
@@ -180,12 +194,14 @@
           <w:bCs/>
         </w:rPr>
       </w:pPr>
+      <w:proofErr w:type="spellStart"/>
       <w:r>
         <w:rPr>
           <w:rStyle w:val="Rfrenceintense"/>
         </w:rPr>
         <w:t>password</w:t>
       </w:r>
+      <w:proofErr w:type="spellEnd"/>
       <w:r>
         <w:t xml:space="preserve"> </w:t>
       </w:r>
@@ -245,12 +261,14 @@
           <w:bCs/>
         </w:rPr>
       </w:pPr>
+      <w:proofErr w:type="spellStart"/>
       <w:r>
         <w:rPr>
           <w:rStyle w:val="Rfrenceintense"/>
         </w:rPr>
         <w:t>name</w:t>
       </w:r>
+      <w:proofErr w:type="spellEnd"/>
       <w:r>
         <w:t xml:space="preserve"> </w:t>
       </w:r>
@@ -288,7 +306,15 @@
         <w:sym w:font="Wingdings" w:char="F0E0"/>
       </w:r>
       <w:r>
-        <w:t xml:space="preserve"> Description textuelle de la destination, </w:t>
+        <w:t xml:space="preserve"> </w:t>
+      </w:r>
+      <w:proofErr w:type="spellStart"/>
+      <w:r>
+        <w:t>Description</w:t>
+      </w:r>
+      <w:proofErr w:type="spellEnd"/>
+      <w:r>
+        <w:t xml:space="preserve"> textuelle de la destination, </w:t>
       </w:r>
       <w:r>
         <w:rPr>
@@ -335,12 +361,14 @@
           <w:bCs/>
         </w:rPr>
       </w:pPr>
+      <w:proofErr w:type="spellStart"/>
       <w:r>
         <w:rPr>
           <w:rStyle w:val="Rfrenceintense"/>
         </w:rPr>
         <w:t>coordX</w:t>
       </w:r>
+      <w:proofErr w:type="spellEnd"/>
       <w:r>
         <w:t xml:space="preserve"> </w:t>
       </w:r>
@@ -362,12 +390,20 @@
       </w:r>
     </w:p>
     <w:p>
+      <w:pPr>
+        <w:rPr>
+          <w:b/>
+          <w:bCs/>
+        </w:rPr>
+      </w:pPr>
+      <w:proofErr w:type="spellStart"/>
       <w:r>
         <w:rPr>
           <w:rStyle w:val="Rfrenceintense"/>
         </w:rPr>
         <w:t>coordY</w:t>
       </w:r>
+      <w:proofErr w:type="spellEnd"/>
       <w:r>
         <w:t xml:space="preserve"> </w:t>
       </w:r>
@@ -387,19 +423,103 @@
     </w:p>
     <w:p>
       <w:pPr>
+        <w:rPr>
+          <w:b/>
+          <w:bCs/>
+        </w:rPr>
+      </w:pPr>
+      <w:r>
+        <w:rPr>
+          <w:rStyle w:val="Rfrenceintense"/>
+        </w:rPr>
+        <w:t>Picture</w:t>
+      </w:r>
+      <w:r>
+        <w:rPr>
+          <w:b/>
+          <w:bCs/>
+        </w:rPr>
+        <w:t xml:space="preserve"> </w:t>
+      </w:r>
+      <w:r>
+        <w:rPr>
+          <w:b/>
+          <w:bCs/>
+        </w:rPr>
+        <w:sym w:font="Wingdings" w:char="F0E0"/>
+      </w:r>
+      <w:r>
+        <w:rPr>
+          <w:b/>
+          <w:bCs/>
+        </w:rPr>
+        <w:t xml:space="preserve"> </w:t>
+      </w:r>
+      <w:r>
+        <w:t xml:space="preserve">Url de l’image, </w:t>
+      </w:r>
+      <w:r>
+        <w:rPr>
+          <w:b/>
+          <w:bCs/>
+        </w:rPr>
+        <w:t>varchar(6000)</w:t>
+      </w:r>
+    </w:p>
+    <w:p>
+      <w:pPr>
+        <w:rPr>
+          <w:b/>
+          <w:bCs/>
+        </w:rPr>
+      </w:pPr>
+      <w:r>
+        <w:rPr>
+          <w:rStyle w:val="Rfrenceintense"/>
+        </w:rPr>
+        <w:t>Url</w:t>
+      </w:r>
+      <w:r>
+        <w:t xml:space="preserve"> </w:t>
+      </w:r>
+      <w:r>
+        <w:sym w:font="Wingdings" w:char="F0E0"/>
+      </w:r>
+      <w:r>
+        <w:t xml:space="preserve"> Url de la caméra liée a</w:t>
+      </w:r>
+      <w:bookmarkStart w:id="0" w:name="_GoBack"/>
+      <w:bookmarkEnd w:id="0"/>
+      <w:r>
+        <w:t xml:space="preserve">u monument, </w:t>
+      </w:r>
+      <w:r>
+        <w:rPr>
+          <w:b/>
+          <w:bCs/>
+        </w:rPr>
+        <w:t>varchar(6000)</w:t>
+      </w:r>
+    </w:p>
+    <w:p>
+      <w:pPr>
         <w:pStyle w:val="Titre4"/>
       </w:pPr>
+      <w:proofErr w:type="spellStart"/>
       <w:r>
         <w:t>Travel</w:t>
       </w:r>
-    </w:p>
-    <w:p>
+      <w:proofErr w:type="spellEnd"/>
+    </w:p>
+    <w:p>
+      <w:proofErr w:type="spellStart"/>
       <w:r>
         <w:rPr>
           <w:rStyle w:val="Rfrenceintense"/>
         </w:rPr>
         <w:t>Id_destination</w:t>
       </w:r>
+      <w:proofErr w:type="spellEnd"/>
       <w:r>
         <w:t xml:space="preserve"> </w:t>
       </w:r>
@@ -409,27 +529,38 @@
       <w:r>
         <w:t xml:space="preserve"> Identifiant de la destination, </w:t>
       </w:r>
-      <w:r>
-        <w:rPr>
-          <w:b/>
-          <w:bCs/>
-        </w:rPr>
-        <w:t>smallInt(9)</w:t>
-      </w:r>
-    </w:p>
-    <w:p>
-      <w:pPr>
-        <w:rPr>
-          <w:b/>
-          <w:bCs/>
-        </w:rPr>
-      </w:pPr>
+      <w:proofErr w:type="spellStart"/>
+      <w:r>
+        <w:rPr>
+          <w:b/>
+          <w:bCs/>
+        </w:rPr>
+        <w:t>smallInt</w:t>
+      </w:r>
+      <w:proofErr w:type="spellEnd"/>
+      <w:r>
+        <w:rPr>
+          <w:b/>
+          <w:bCs/>
+        </w:rPr>
+        <w:t>(9)</w:t>
+      </w:r>
+    </w:p>
+    <w:p>
+      <w:pPr>
+        <w:rPr>
+          <w:b/>
+          <w:bCs/>
+        </w:rPr>
+      </w:pPr>
+      <w:proofErr w:type="spellStart"/>
       <w:r>
         <w:rPr>
           <w:rStyle w:val="Rfrenceintense"/>
         </w:rPr>
         <w:t>Id_user</w:t>
       </w:r>
+      <w:proofErr w:type="spellEnd"/>
       <w:r>
         <w:t xml:space="preserve"> </w:t>
       </w:r>
@@ -439,21 +570,32 @@
       <w:r>
         <w:t xml:space="preserve"> Identifiant de l’utilisateur, </w:t>
       </w:r>
-      <w:r>
-        <w:rPr>
-          <w:b/>
-          <w:bCs/>
-        </w:rPr>
-        <w:t>smallInt(9)</w:t>
-      </w:r>
-    </w:p>
-    <w:p>
+      <w:proofErr w:type="spellStart"/>
+      <w:r>
+        <w:rPr>
+          <w:b/>
+          <w:bCs/>
+        </w:rPr>
+        <w:t>smallInt</w:t>
+      </w:r>
+      <w:proofErr w:type="spellEnd"/>
+      <w:r>
+        <w:rPr>
+          <w:b/>
+          <w:bCs/>
+        </w:rPr>
+        <w:t>(9)</w:t>
+      </w:r>
+    </w:p>
+    <w:p>
+      <w:proofErr w:type="spellStart"/>
       <w:r>
         <w:rPr>
           <w:rStyle w:val="Rfrenceintense"/>
         </w:rPr>
         <w:t>hasVisited</w:t>
       </w:r>
+      <w:proofErr w:type="spellEnd"/>
       <w:r>
         <w:t xml:space="preserve"> </w:t>
       </w:r>
@@ -468,17 +610,21 @@
       <w:pPr>
         <w:pStyle w:val="Titre4"/>
       </w:pPr>
+      <w:proofErr w:type="spellStart"/>
       <w:r>
         <w:t>WeatherInformation</w:t>
       </w:r>
-    </w:p>
-    <w:p>
+      <w:proofErr w:type="spellEnd"/>
+    </w:p>
+    <w:p>
+      <w:proofErr w:type="spellStart"/>
       <w:r>
         <w:rPr>
           <w:rStyle w:val="Rfrenceintense"/>
         </w:rPr>
         <w:t>beginning</w:t>
       </w:r>
+      <w:proofErr w:type="spellEnd"/>
       <w:r>
         <w:t xml:space="preserve"> </w:t>
       </w:r>
@@ -494,6 +640,7 @@
       <w:r>
         <w:t xml:space="preserve">but de l’intervalle de 15 minutes, </w:t>
       </w:r>
+      <w:proofErr w:type="spellStart"/>
       <w:r>
         <w:rPr>
           <w:b/>
@@ -501,8 +648,10 @@
         </w:rPr>
         <w:t>LocalDateTime</w:t>
       </w:r>
-    </w:p>
-    <w:p>
+      <w:proofErr w:type="spellEnd"/>
+    </w:p>
+    <w:p>
+      <w:proofErr w:type="spellStart"/>
       <w:r>
         <w:rPr>
           <w:rStyle w:val="Rfrenceintense"/>
@@ -515,6 +664,7 @@
         </w:rPr>
         <w:t>g</w:t>
       </w:r>
+      <w:proofErr w:type="spellEnd"/>
       <w:r>
         <w:t xml:space="preserve"> </w:t>
       </w:r>
@@ -527,6 +677,7 @@
       <w:r>
         <w:t xml:space="preserve">de la fin de l’intervalle de 15 minutes, </w:t>
       </w:r>
+      <w:proofErr w:type="spellStart"/>
       <w:r>
         <w:rPr>
           <w:b/>
@@ -534,20 +685,23 @@
         </w:rPr>
         <w:t>LocalDateTime</w:t>
       </w:r>
-    </w:p>
-    <w:p>
-      <w:pPr>
-        <w:rPr>
-          <w:b/>
-          <w:bCs/>
-        </w:rPr>
-      </w:pPr>
+      <w:proofErr w:type="spellEnd"/>
+    </w:p>
+    <w:p>
+      <w:pPr>
+        <w:rPr>
+          <w:b/>
+          <w:bCs/>
+        </w:rPr>
+      </w:pPr>
+      <w:proofErr w:type="spellStart"/>
       <w:r>
         <w:rPr>
           <w:rStyle w:val="Rfrenceintense"/>
         </w:rPr>
         <w:t>temperature</w:t>
       </w:r>
+      <w:proofErr w:type="spellEnd"/>
       <w:r>
         <w:t xml:space="preserve"> </w:t>
       </w:r>
@@ -579,12 +733,15 @@
           <w:bCs/>
         </w:rPr>
       </w:pPr>
-      <w:r>
-        <w:rPr>
-          <w:rStyle w:val="Rfrenceintense"/>
-        </w:rPr>
+      <w:proofErr w:type="spellStart"/>
+      <w:r>
+        <w:rPr>
+          <w:rStyle w:val="Rfrenceintense"/>
+        </w:rPr>
+        <w:lastRenderedPageBreak/>
         <w:t>humidity</w:t>
       </w:r>
+      <w:proofErr w:type="spellEnd"/>
       <w:r>
         <w:t xml:space="preserve"> </w:t>
       </w:r>
@@ -616,12 +773,14 @@
           <w:bCs/>
         </w:rPr>
       </w:pPr>
+      <w:proofErr w:type="spellStart"/>
       <w:r>
         <w:rPr>
           <w:rStyle w:val="Rfrenceintense"/>
         </w:rPr>
         <w:t>luminosity</w:t>
       </w:r>
+      <w:proofErr w:type="spellEnd"/>
       <w:r>
         <w:t xml:space="preserve"> </w:t>
       </w:r>
@@ -653,13 +812,14 @@
           <w:bCs/>
         </w:rPr>
       </w:pPr>
-      <w:r>
-        <w:rPr>
-          <w:rStyle w:val="Rfrenceintense"/>
-        </w:rPr>
-        <w:lastRenderedPageBreak/>
+      <w:proofErr w:type="spellStart"/>
+      <w:r>
+        <w:rPr>
+          <w:rStyle w:val="Rfrenceintense"/>
+        </w:rPr>
         <w:t>sound</w:t>
       </w:r>
+      <w:proofErr w:type="spellEnd"/>
       <w:r>
         <w:t xml:space="preserve"> </w:t>
       </w:r>
@@ -691,12 +851,14 @@
           <w:bCs/>
         </w:rPr>
       </w:pPr>
+      <w:proofErr w:type="spellStart"/>
       <w:r>
         <w:rPr>
           <w:rStyle w:val="Rfrenceintense"/>
         </w:rPr>
         <w:t>id_destination</w:t>
       </w:r>
+      <w:proofErr w:type="spellEnd"/>
       <w:r>
         <w:t xml:space="preserve"> </w:t>
       </w:r>
@@ -706,12 +868,21 @@
       <w:r>
         <w:t xml:space="preserve"> Identifiant de la destination, </w:t>
       </w:r>
-      <w:r>
-        <w:rPr>
-          <w:b/>
-          <w:bCs/>
-        </w:rPr>
-        <w:t>smallInt(9)</w:t>
+      <w:proofErr w:type="spellStart"/>
+      <w:r>
+        <w:rPr>
+          <w:b/>
+          <w:bCs/>
+        </w:rPr>
+        <w:t>smallInt</w:t>
+      </w:r>
+      <w:proofErr w:type="spellEnd"/>
+      <w:r>
+        <w:rPr>
+          <w:b/>
+          <w:bCs/>
+        </w:rPr>
+        <w:t>(9)</w:t>
       </w:r>
     </w:p>
     <w:p>
@@ -1038,8 +1209,13 @@
       <w:pPr>
         <w:pStyle w:val="Titre3"/>
       </w:pPr>
-      <w:r>
-        <w:t>updateUserPassword()</w:t>
+      <w:proofErr w:type="spellStart"/>
+      <w:r>
+        <w:t>updateUserPassword</w:t>
+      </w:r>
+      <w:proofErr w:type="spellEnd"/>
+      <w:r>
+        <w:t>()</w:t>
       </w:r>
     </w:p>
     <w:p>
@@ -1058,9 +1234,11 @@
       <w:r>
         <w:t xml:space="preserve"> /user/</w:t>
       </w:r>
+      <w:proofErr w:type="spellStart"/>
       <w:r>
         <w:t>updateUserPassword</w:t>
       </w:r>
+      <w:proofErr w:type="spellEnd"/>
     </w:p>
     <w:p>
       <w:r>
@@ -1146,8 +1324,13 @@
       <w:pPr>
         <w:pStyle w:val="Titre3"/>
       </w:pPr>
-      <w:r>
-        <w:t>saveUser()</w:t>
+      <w:proofErr w:type="spellStart"/>
+      <w:r>
+        <w:t>saveUser</w:t>
+      </w:r>
+      <w:proofErr w:type="spellEnd"/>
+      <w:r>
+        <w:t>()</w:t>
       </w:r>
     </w:p>
     <w:p>
@@ -1166,9 +1349,11 @@
       <w:r>
         <w:t xml:space="preserve"> /user/</w:t>
       </w:r>
+      <w:proofErr w:type="spellStart"/>
       <w:r>
         <w:t>save</w:t>
       </w:r>
+      <w:proofErr w:type="spellEnd"/>
     </w:p>
     <w:p>
       <w:r>
@@ -1268,8 +1453,13 @@
       <w:pPr>
         <w:pStyle w:val="Titre3"/>
       </w:pPr>
-      <w:r>
-        <w:t>getDestinations()</w:t>
+      <w:proofErr w:type="spellStart"/>
+      <w:r>
+        <w:t>getDestinations</w:t>
+      </w:r>
+      <w:proofErr w:type="spellEnd"/>
+      <w:r>
+        <w:t>()</w:t>
       </w:r>
     </w:p>
     <w:p>
@@ -1289,8 +1479,13 @@
         <w:t xml:space="preserve"> /</w:t>
       </w:r>
       <w:r>
-        <w:t>destination/getDestinations</w:t>
-      </w:r>
+        <w:t>destination/</w:t>
+      </w:r>
+      <w:proofErr w:type="spellStart"/>
+      <w:r>
+        <w:t>getDestinations</w:t>
+      </w:r>
+      <w:proofErr w:type="spellEnd"/>
     </w:p>
     <w:p>
       <w:r>
@@ -1330,8 +1525,13 @@
       <w:pPr>
         <w:pStyle w:val="Titre3"/>
       </w:pPr>
-      <w:r>
-        <w:t>getDestination(id : Int)</w:t>
+      <w:proofErr w:type="spellStart"/>
+      <w:r>
+        <w:t>getDestination</w:t>
+      </w:r>
+      <w:proofErr w:type="spellEnd"/>
+      <w:r>
+        <w:t>(id : Int)</w:t>
       </w:r>
     </w:p>
     <w:p>
@@ -1351,7 +1551,15 @@
         <w:t xml:space="preserve"> /</w:t>
       </w:r>
       <w:r>
-        <w:t>destination/getDestination/{ID de la destination}</w:t>
+        <w:t>destination/</w:t>
+      </w:r>
+      <w:proofErr w:type="spellStart"/>
+      <w:r>
+        <w:t>getDestination</w:t>
+      </w:r>
+      <w:proofErr w:type="spellEnd"/>
+      <w:r>
+        <w:t>/{ID de la destination}</w:t>
       </w:r>
     </w:p>
     <w:p>
@@ -1395,12 +1603,14 @@
           <w:lang w:val="en-US"/>
         </w:rPr>
       </w:pPr>
+      <w:proofErr w:type="spellStart"/>
       <w:r>
         <w:rPr>
           <w:lang w:val="en-US"/>
         </w:rPr>
         <w:t>getDestinationAround</w:t>
       </w:r>
+      <w:proofErr w:type="spellEnd"/>
     </w:p>
     <w:p>
       <w:r>
@@ -1423,7 +1633,14 @@
         <w:rPr>
           <w:lang w:val="en-US"/>
         </w:rPr>
-        <w:t xml:space="preserve"> /destination/getDestination</w:t>
+        <w:t xml:space="preserve"> /destination/</w:t>
+      </w:r>
+      <w:proofErr w:type="spellStart"/>
+      <w:r>
+        <w:rPr>
+          <w:lang w:val="en-US"/>
+        </w:rPr>
+        <w:t>getDestination</w:t>
       </w:r>
       <w:r>
         <w:rPr>
@@ -1441,13 +1658,42 @@
         <w:rPr>
           <w:lang w:val="en-US"/>
         </w:rPr>
-        <w:t xml:space="preserve">?coordX= ???&amp;coordY=??? </w:t>
-      </w:r>
-      <w:r>
-        <w:t>(et facultativement : &amp;ma</w:t>
-      </w:r>
-      <w:r>
-        <w:t>xDistanceInKm= ??? par défaut c’est 0.5)</w:t>
+        <w:t>?coordX</w:t>
+      </w:r>
+      <w:proofErr w:type="spellEnd"/>
+      <w:r>
+        <w:rPr>
+          <w:lang w:val="en-US"/>
+        </w:rPr>
+        <w:t>= ???&amp;</w:t>
+      </w:r>
+      <w:proofErr w:type="spellStart"/>
+      <w:r>
+        <w:rPr>
+          <w:lang w:val="en-US"/>
+        </w:rPr>
+        <w:t>coordY</w:t>
+      </w:r>
+      <w:proofErr w:type="spellEnd"/>
+      <w:r>
+        <w:rPr>
+          <w:lang w:val="en-US"/>
+        </w:rPr>
+        <w:t xml:space="preserve">=??? </w:t>
+      </w:r>
+      <w:r>
+        <w:t>(et facultativement : &amp;</w:t>
+      </w:r>
+      <w:proofErr w:type="spellStart"/>
+      <w:r>
+        <w:t>ma</w:t>
+      </w:r>
+      <w:r>
+        <w:t>xDistanceInKm</w:t>
+      </w:r>
+      <w:proofErr w:type="spellEnd"/>
+      <w:r>
+        <w:t>= ??? par défaut c’est 0.5)</w:t>
       </w:r>
     </w:p>
     <w:p>
@@ -1473,7 +1719,15 @@
         <w:t xml:space="preserve"> </w:t>
       </w:r>
       <w:r>
-        <w:t xml:space="preserve">de maxDistanceInKm de rayon </w:t>
+        <w:t xml:space="preserve">de </w:t>
+      </w:r>
+      <w:proofErr w:type="spellStart"/>
+      <w:r>
+        <w:t>maxDistanceInKm</w:t>
+      </w:r>
+      <w:proofErr w:type="spellEnd"/>
+      <w:r>
+        <w:t xml:space="preserve"> de rayon </w:t>
       </w:r>
       <w:r>
         <w:t>aux alentours des coordonnées passée en arguments</w:t>
@@ -1488,8 +1742,13 @@
       <w:pPr>
         <w:pStyle w:val="Titre3"/>
       </w:pPr>
-      <w:r>
-        <w:t>saveDestination()</w:t>
+      <w:proofErr w:type="spellStart"/>
+      <w:r>
+        <w:t>saveDestination</w:t>
+      </w:r>
+      <w:proofErr w:type="spellEnd"/>
+      <w:r>
+        <w:t>()</w:t>
       </w:r>
     </w:p>
     <w:p>
@@ -1509,8 +1768,13 @@
         <w:t xml:space="preserve"> /</w:t>
       </w:r>
       <w:r>
-        <w:t>destination/save</w:t>
-      </w:r>
+        <w:t>destination/</w:t>
+      </w:r>
+      <w:proofErr w:type="spellStart"/>
+      <w:r>
+        <w:t>save</w:t>
+      </w:r>
+      <w:proofErr w:type="spellEnd"/>
     </w:p>
     <w:p>
       <w:r>
@@ -1610,8 +1874,21 @@
       <w:pPr>
         <w:pStyle w:val="Titre3"/>
       </w:pPr>
-      <w:r>
-        <w:t>getTravels(idUser : Int)</w:t>
+      <w:proofErr w:type="spellStart"/>
+      <w:r>
+        <w:t>getTravels</w:t>
+      </w:r>
+      <w:proofErr w:type="spellEnd"/>
+      <w:r>
+        <w:t>(</w:t>
+      </w:r>
+      <w:proofErr w:type="spellStart"/>
+      <w:r>
+        <w:t>idUser</w:t>
+      </w:r>
+      <w:proofErr w:type="spellEnd"/>
+      <w:r>
+        <w:t> : Int)</w:t>
       </w:r>
     </w:p>
     <w:p>
@@ -1630,8 +1907,21 @@
       <w:r>
         <w:t xml:space="preserve"> /</w:t>
       </w:r>
-      <w:r>
-        <w:t>travel/getTravels/{ID du user}</w:t>
+      <w:proofErr w:type="spellStart"/>
+      <w:r>
+        <w:t>travel</w:t>
+      </w:r>
+      <w:proofErr w:type="spellEnd"/>
+      <w:r>
+        <w:t>/</w:t>
+      </w:r>
+      <w:proofErr w:type="spellStart"/>
+      <w:r>
+        <w:t>getTravels</w:t>
+      </w:r>
+      <w:proofErr w:type="spellEnd"/>
+      <w:r>
+        <w:t>/{ID du user}</w:t>
       </w:r>
     </w:p>
     <w:p>
@@ -1682,6 +1972,7 @@
           <w:lang w:val="en-US"/>
         </w:rPr>
       </w:pPr>
+      <w:proofErr w:type="spellStart"/>
       <w:r>
         <w:rPr>
           <w:rFonts w:asciiTheme="majorHAnsi" w:eastAsiaTheme="majorEastAsia" w:hAnsiTheme="majorHAnsi" w:cstheme="majorBidi"/>
@@ -1691,7 +1982,115 @@
           <w:u w:val="single"/>
           <w:lang w:val="en-US"/>
         </w:rPr>
-        <w:t>getTravelsVisitedAround(idUser: Int, coordX:Double, coordY:Double, maxDistanceInKm: Double)</w:t>
+        <w:t>getTravelsVisitedAround</w:t>
+      </w:r>
+      <w:proofErr w:type="spellEnd"/>
+      <w:r>
+        <w:rPr>
+          <w:rFonts w:asciiTheme="majorHAnsi" w:eastAsiaTheme="majorEastAsia" w:hAnsiTheme="majorHAnsi" w:cstheme="majorBidi"/>
+          <w:color w:val="C45911" w:themeColor="accent2" w:themeShade="BF"/>
+          <w:sz w:val="24"/>
+          <w:szCs w:val="24"/>
+          <w:u w:val="single"/>
+          <w:lang w:val="en-US"/>
+        </w:rPr>
+        <w:t>(</w:t>
+      </w:r>
+      <w:proofErr w:type="spellStart"/>
+      <w:r>
+        <w:rPr>
+          <w:rFonts w:asciiTheme="majorHAnsi" w:eastAsiaTheme="majorEastAsia" w:hAnsiTheme="majorHAnsi" w:cstheme="majorBidi"/>
+          <w:color w:val="C45911" w:themeColor="accent2" w:themeShade="BF"/>
+          <w:sz w:val="24"/>
+          <w:szCs w:val="24"/>
+          <w:u w:val="single"/>
+          <w:lang w:val="en-US"/>
+        </w:rPr>
+        <w:t>idUser</w:t>
+      </w:r>
+      <w:proofErr w:type="spellEnd"/>
+      <w:r>
+        <w:rPr>
+          <w:rFonts w:asciiTheme="majorHAnsi" w:eastAsiaTheme="majorEastAsia" w:hAnsiTheme="majorHAnsi" w:cstheme="majorBidi"/>
+          <w:color w:val="C45911" w:themeColor="accent2" w:themeShade="BF"/>
+          <w:sz w:val="24"/>
+          <w:szCs w:val="24"/>
+          <w:u w:val="single"/>
+          <w:lang w:val="en-US"/>
+        </w:rPr>
+        <w:t xml:space="preserve">: Int, </w:t>
+      </w:r>
+      <w:proofErr w:type="spellStart"/>
+      <w:r>
+        <w:rPr>
+          <w:rFonts w:asciiTheme="majorHAnsi" w:eastAsiaTheme="majorEastAsia" w:hAnsiTheme="majorHAnsi" w:cstheme="majorBidi"/>
+          <w:color w:val="C45911" w:themeColor="accent2" w:themeShade="BF"/>
+          <w:sz w:val="24"/>
+          <w:szCs w:val="24"/>
+          <w:u w:val="single"/>
+          <w:lang w:val="en-US"/>
+        </w:rPr>
+        <w:t>coordX:Double</w:t>
+      </w:r>
+      <w:proofErr w:type="spellEnd"/>
+      <w:r>
+        <w:rPr>
+          <w:rFonts w:asciiTheme="majorHAnsi" w:eastAsiaTheme="majorEastAsia" w:hAnsiTheme="majorHAnsi" w:cstheme="majorBidi"/>
+          <w:color w:val="C45911" w:themeColor="accent2" w:themeShade="BF"/>
+          <w:sz w:val="24"/>
+          <w:szCs w:val="24"/>
+          <w:u w:val="single"/>
+          <w:lang w:val="en-US"/>
+        </w:rPr>
+        <w:t xml:space="preserve">, </w:t>
+      </w:r>
+      <w:proofErr w:type="spellStart"/>
+      <w:r>
+        <w:rPr>
+          <w:rFonts w:asciiTheme="majorHAnsi" w:eastAsiaTheme="majorEastAsia" w:hAnsiTheme="majorHAnsi" w:cstheme="majorBidi"/>
+          <w:color w:val="C45911" w:themeColor="accent2" w:themeShade="BF"/>
+          <w:sz w:val="24"/>
+          <w:szCs w:val="24"/>
+          <w:u w:val="single"/>
+          <w:lang w:val="en-US"/>
+        </w:rPr>
+        <w:t>coordY:Double</w:t>
+      </w:r>
+      <w:proofErr w:type="spellEnd"/>
+      <w:r>
+        <w:rPr>
+          <w:rFonts w:asciiTheme="majorHAnsi" w:eastAsiaTheme="majorEastAsia" w:hAnsiTheme="majorHAnsi" w:cstheme="majorBidi"/>
+          <w:color w:val="C45911" w:themeColor="accent2" w:themeShade="BF"/>
+          <w:sz w:val="24"/>
+          <w:szCs w:val="24"/>
+          <w:u w:val="single"/>
+          <w:lang w:val="en-US"/>
+        </w:rPr>
+        <w:t xml:space="preserve">, </w:t>
+      </w:r>
+      <w:proofErr w:type="spellStart"/>
+      <w:r>
+        <w:rPr>
+          <w:rFonts w:asciiTheme="majorHAnsi" w:eastAsiaTheme="majorEastAsia" w:hAnsiTheme="majorHAnsi" w:cstheme="majorBidi"/>
+          <w:color w:val="C45911" w:themeColor="accent2" w:themeShade="BF"/>
+          <w:sz w:val="24"/>
+          <w:szCs w:val="24"/>
+          <w:u w:val="single"/>
+          <w:lang w:val="en-US"/>
+        </w:rPr>
+        <w:t>maxDistanceInKm</w:t>
+      </w:r>
+      <w:proofErr w:type="spellEnd"/>
+      <w:r>
+        <w:rPr>
+          <w:rFonts w:asciiTheme="majorHAnsi" w:eastAsiaTheme="majorEastAsia" w:hAnsiTheme="majorHAnsi" w:cstheme="majorBidi"/>
+          <w:color w:val="C45911" w:themeColor="accent2" w:themeShade="BF"/>
+          <w:sz w:val="24"/>
+          <w:szCs w:val="24"/>
+          <w:u w:val="single"/>
+          <w:lang w:val="en-US"/>
+        </w:rPr>
+        <w:t>: Double)</w:t>
       </w:r>
     </w:p>
     <w:p>
@@ -1720,50 +2119,176 @@
         <w:rPr>
           <w:lang w:val="en-US"/>
         </w:rPr>
+        <w:t xml:space="preserve"> / travel/</w:t>
+      </w:r>
+      <w:proofErr w:type="spellStart"/>
+      <w:r>
+        <w:rPr>
+          <w:lang w:val="en-US"/>
+        </w:rPr>
+        <w:t>getTravelsAround?idUser</w:t>
+      </w:r>
+      <w:proofErr w:type="spellEnd"/>
+      <w:r>
+        <w:rPr>
+          <w:lang w:val="en-US"/>
+        </w:rPr>
+        <w:t>=</w:t>
+      </w:r>
+      <w:r>
+        <w:rPr>
+          <w:lang w:val="en-US"/>
+        </w:rPr>
+        <w:t>?</w:t>
+      </w:r>
+      <w:r>
+        <w:rPr>
+          <w:lang w:val="en-US"/>
+        </w:rPr>
+        <w:t>&amp;</w:t>
+      </w:r>
+      <w:proofErr w:type="spellStart"/>
+      <w:r>
+        <w:rPr>
+          <w:lang w:val="en-US"/>
+        </w:rPr>
+        <w:t>coordX</w:t>
+      </w:r>
+      <w:proofErr w:type="spellEnd"/>
+      <w:r>
+        <w:rPr>
+          <w:lang w:val="en-US"/>
+        </w:rPr>
+        <w:t>=</w:t>
+      </w:r>
+      <w:r>
+        <w:rPr>
+          <w:lang w:val="en-US"/>
+        </w:rPr>
+        <w:t>?</w:t>
+      </w:r>
+      <w:r>
+        <w:rPr>
+          <w:lang w:val="en-US"/>
+        </w:rPr>
+        <w:t>&amp;</w:t>
+      </w:r>
+      <w:proofErr w:type="spellStart"/>
+      <w:r>
+        <w:rPr>
+          <w:lang w:val="en-US"/>
+        </w:rPr>
+        <w:t>coordY</w:t>
+      </w:r>
+      <w:proofErr w:type="spellEnd"/>
+      <w:r>
+        <w:rPr>
+          <w:lang w:val="en-US"/>
+        </w:rPr>
+        <w:t>=</w:t>
+      </w:r>
+      <w:r>
+        <w:rPr>
+          <w:lang w:val="en-US"/>
+        </w:rPr>
+        <w:t>?</w:t>
+      </w:r>
+    </w:p>
+    <w:p>
+      <w:r>
+        <w:rPr>
+          <w:rStyle w:val="Rfrenceintense"/>
+        </w:rPr>
+        <w:t>IN</w:t>
+      </w:r>
+      <w:r>
+        <w:t xml:space="preserve"> </w:t>
+      </w:r>
+      <w:r>
+        <w:sym w:font="Wingdings" w:char="F0E0"/>
+      </w:r>
+      <w:r>
+        <w:t xml:space="preserve"> Identifiant de l’utilisateur – Coordonnées X &amp; Y - </w:t>
+      </w:r>
+      <w:proofErr w:type="spellStart"/>
+      <w:r>
+        <w:t>M</w:t>
+      </w:r>
+      <w:r>
+        <w:t>a</w:t>
+      </w:r>
+      <w:r>
+        <w:t>xDistanceInKm</w:t>
+      </w:r>
+      <w:proofErr w:type="spellEnd"/>
+      <w:r>
+        <w:t>= ??? par défaut c’est 0.5</w:t>
+      </w:r>
+    </w:p>
+    <w:p>
+      <w:r>
+        <w:rPr>
+          <w:rStyle w:val="Rfrenceintense"/>
+        </w:rPr>
+        <w:t>OUT</w:t>
+      </w:r>
+      <w:r>
+        <w:t xml:space="preserve"> </w:t>
+      </w:r>
+      <w:r>
+        <w:sym w:font="Wingdings" w:char="F0E0"/>
+      </w:r>
+      <w:r>
+        <w:t xml:space="preserve"> Une liste d’identifiants de destinations auquel l’utilisateur s’est déjà rendue en fonction de leurs proximité déterminée par </w:t>
+      </w:r>
+      <w:proofErr w:type="spellStart"/>
+      <w:r>
+        <w:t>maxDistance</w:t>
+      </w:r>
+      <w:proofErr w:type="spellEnd"/>
+    </w:p>
+    <w:p>
+      <w:pPr>
+        <w:pStyle w:val="Titre3"/>
+      </w:pPr>
+      <w:proofErr w:type="spellStart"/>
+      <w:r>
+        <w:t>saveTravel</w:t>
+      </w:r>
+      <w:proofErr w:type="spellEnd"/>
+      <w:r>
+        <w:t>()</w:t>
+      </w:r>
+    </w:p>
+    <w:p>
+      <w:r>
+        <w:rPr>
+          <w:rStyle w:val="Rfrenceintense"/>
+        </w:rPr>
+        <w:t>URL</w:t>
+      </w:r>
+      <w:r>
+        <w:t xml:space="preserve"> </w:t>
+      </w:r>
+      <w:r>
+        <w:sym w:font="Wingdings" w:char="F0E0"/>
+      </w:r>
+      <w:r>
         <w:t xml:space="preserve"> /</w:t>
       </w:r>
-      <w:r>
-        <w:rPr>
-          <w:lang w:val="en-US"/>
-        </w:rPr>
-        <w:t xml:space="preserve"> </w:t>
-      </w:r>
-      <w:r>
-        <w:rPr>
-          <w:lang w:val="en-US"/>
-        </w:rPr>
-        <w:t>travel/getTravelsAround?idUser=</w:t>
-      </w:r>
-      <w:r>
-        <w:rPr>
-          <w:lang w:val="en-US"/>
-        </w:rPr>
-        <w:t>?</w:t>
-      </w:r>
-      <w:r>
-        <w:rPr>
-          <w:lang w:val="en-US"/>
-        </w:rPr>
-        <w:t>&amp;coordX=</w:t>
-      </w:r>
-      <w:r>
-        <w:rPr>
-          <w:lang w:val="en-US"/>
-        </w:rPr>
-        <w:t>?</w:t>
-      </w:r>
-      <w:r>
-        <w:rPr>
-          <w:lang w:val="en-US"/>
-        </w:rPr>
-        <w:t>&amp;coordY=</w:t>
-      </w:r>
-      <w:r>
-        <w:rPr>
-          <w:lang w:val="en-US"/>
-        </w:rPr>
-        <w:t>?</w:t>
-      </w:r>
+      <w:proofErr w:type="spellStart"/>
+      <w:r>
+        <w:t>travel</w:t>
+      </w:r>
+      <w:proofErr w:type="spellEnd"/>
+      <w:r>
+        <w:t>/</w:t>
+      </w:r>
+      <w:proofErr w:type="spellStart"/>
+      <w:r>
+        <w:t>save</w:t>
+      </w:r>
+      <w:proofErr w:type="spellEnd"/>
     </w:p>
     <w:p>
       <w:r>
@@ -1779,90 +2304,19 @@
         <w:sym w:font="Wingdings" w:char="F0E0"/>
       </w:r>
       <w:r>
-        <w:t xml:space="preserve"> Identifiant de l’utilisateur</w:t>
-      </w:r>
-      <w:r>
-        <w:t xml:space="preserve"> – Coordonnées X &amp; Y - M</w:t>
-      </w:r>
-      <w:r>
-        <w:t>a</w:t>
-      </w:r>
-      <w:r>
-        <w:t>xDistanceInKm= ??? par défaut c’est 0.5</w:t>
-      </w:r>
-    </w:p>
-    <w:p>
-      <w:r>
-        <w:rPr>
-          <w:rStyle w:val="Rfrenceintense"/>
-        </w:rPr>
-        <w:t>OUT</w:t>
-      </w:r>
-      <w:r>
-        <w:t xml:space="preserve"> </w:t>
-      </w:r>
-      <w:r>
-        <w:sym w:font="Wingdings" w:char="F0E0"/>
-      </w:r>
-      <w:r>
-        <w:t xml:space="preserve"> Une liste d’identifiants de destinations auquel l’utilisateur s’est déjà rendue</w:t>
-      </w:r>
-      <w:r>
-        <w:t xml:space="preserve"> en fonction de leurs proximité déterminée par maxDistance</w:t>
-      </w:r>
-      <w:bookmarkStart w:id="0" w:name="_GoBack"/>
-      <w:bookmarkEnd w:id="0"/>
-    </w:p>
-    <w:p>
-      <w:pPr>
-        <w:pStyle w:val="Titre3"/>
-      </w:pPr>
-      <w:r>
-        <w:t>saveTravel()</w:t>
-      </w:r>
-    </w:p>
-    <w:p>
-      <w:r>
-        <w:rPr>
-          <w:rStyle w:val="Rfrenceintense"/>
-        </w:rPr>
-        <w:t>URL</w:t>
-      </w:r>
-      <w:r>
-        <w:t xml:space="preserve"> </w:t>
-      </w:r>
-      <w:r>
-        <w:sym w:font="Wingdings" w:char="F0E0"/>
-      </w:r>
-      <w:r>
-        <w:t xml:space="preserve"> /</w:t>
-      </w:r>
-      <w:r>
-        <w:t>travel/save</w:t>
-      </w:r>
-    </w:p>
-    <w:p>
-      <w:r>
-        <w:rPr>
-          <w:rStyle w:val="Rfrenceintense"/>
-        </w:rPr>
-        <w:t>IN</w:t>
-      </w:r>
-      <w:r>
-        <w:t xml:space="preserve"> </w:t>
-      </w:r>
-      <w:r>
-        <w:sym w:font="Wingdings" w:char="F0E0"/>
-      </w:r>
-      <w:r>
         <w:t xml:space="preserve"> </w:t>
       </w:r>
       <w:r>
         <w:t>Body de la requête</w:t>
       </w:r>
       <w:r>
-        <w:t> : Toutes les informations d’un Travel</w:t>
-      </w:r>
+        <w:t xml:space="preserve"> : Toutes les informations d’un </w:t>
+      </w:r>
+      <w:proofErr w:type="spellStart"/>
+      <w:r>
+        <w:t>Travel</w:t>
+      </w:r>
+      <w:proofErr w:type="spellEnd"/>
     </w:p>
     <w:p>
       <w:r>
@@ -1941,24 +2395,40 @@
           <w:lang w:val="en-GB"/>
         </w:rPr>
       </w:pPr>
+      <w:proofErr w:type="spellStart"/>
+      <w:proofErr w:type="gramStart"/>
       <w:r>
         <w:rPr>
           <w:lang w:val="en-GB"/>
         </w:rPr>
-        <w:t>getWeathers(id : Int)</w:t>
-      </w:r>
-    </w:p>
-    <w:p>
-      <w:pPr>
+        <w:t>getWeathers</w:t>
+      </w:r>
+      <w:proofErr w:type="spellEnd"/>
+      <w:r>
         <w:rPr>
           <w:lang w:val="en-GB"/>
         </w:rPr>
-      </w:pPr>
-      <w:r>
-        <w:rPr>
-          <w:rStyle w:val="Rfrenceintense"/>
+        <w:t>(</w:t>
+      </w:r>
+      <w:proofErr w:type="gramEnd"/>
+      <w:r>
+        <w:rPr>
           <w:lang w:val="en-GB"/>
         </w:rPr>
+        <w:t>id : Int)</w:t>
+      </w:r>
+    </w:p>
+    <w:p>
+      <w:pPr>
+        <w:rPr>
+          <w:lang w:val="en-GB"/>
+        </w:rPr>
+      </w:pPr>
+      <w:r>
+        <w:rPr>
+          <w:rStyle w:val="Rfrenceintense"/>
+          <w:lang w:val="en-GB"/>
+        </w:rPr>
         <w:t>URL</w:t>
       </w:r>
       <w:r>
@@ -1974,7 +2444,29 @@
         <w:rPr>
           <w:lang w:val="en-GB"/>
         </w:rPr>
-        <w:t xml:space="preserve"> /weather/getWeathers/{ID de la destination}</w:t>
+        <w:t xml:space="preserve"> /weather/</w:t>
+      </w:r>
+      <w:proofErr w:type="spellStart"/>
+      <w:r>
+        <w:rPr>
+          <w:lang w:val="en-GB"/>
+        </w:rPr>
+        <w:t>getWeathers</w:t>
+      </w:r>
+      <w:proofErr w:type="spellEnd"/>
+      <w:proofErr w:type="gramStart"/>
+      <w:r>
+        <w:rPr>
+          <w:lang w:val="en-GB"/>
+        </w:rPr>
+        <w:t>/{</w:t>
+      </w:r>
+      <w:proofErr w:type="gramEnd"/>
+      <w:r>
+        <w:rPr>
+          <w:lang w:val="en-GB"/>
+        </w:rPr>
+        <w:t>ID de la destination}</w:t>
       </w:r>
     </w:p>
     <w:p>
@@ -2018,24 +2510,32 @@
           <w:lang w:val="en-GB"/>
         </w:rPr>
       </w:pPr>
+      <w:proofErr w:type="gramStart"/>
       <w:r>
         <w:rPr>
           <w:lang w:val="en-GB"/>
         </w:rPr>
-        <w:t>getMostRecentWeather(id : Int)</w:t>
-      </w:r>
-    </w:p>
-    <w:p>
-      <w:pPr>
+        <w:t>getMostRecentWeather(</w:t>
+      </w:r>
+      <w:proofErr w:type="gramEnd"/>
+      <w:r>
         <w:rPr>
           <w:lang w:val="en-GB"/>
         </w:rPr>
-      </w:pPr>
-      <w:r>
-        <w:rPr>
-          <w:rStyle w:val="Rfrenceintense"/>
+        <w:t>id : Int)</w:t>
+      </w:r>
+    </w:p>
+    <w:p>
+      <w:pPr>
+        <w:rPr>
           <w:lang w:val="en-GB"/>
         </w:rPr>
+      </w:pPr>
+      <w:r>
+        <w:rPr>
+          <w:rStyle w:val="Rfrenceintense"/>
+          <w:lang w:val="en-GB"/>
+        </w:rPr>
         <w:t>URL</w:t>
       </w:r>
       <w:r>
@@ -2051,7 +2551,21 @@
         <w:rPr>
           <w:lang w:val="en-GB"/>
         </w:rPr>
-        <w:t xml:space="preserve"> /weather/getMostRecentWeather/{ID de la destination}</w:t>
+        <w:t xml:space="preserve"> /weather/getMostRecentWeather</w:t>
+      </w:r>
+      <w:proofErr w:type="gramStart"/>
+      <w:r>
+        <w:rPr>
+          <w:lang w:val="en-GB"/>
+        </w:rPr>
+        <w:t>/{</w:t>
+      </w:r>
+      <w:proofErr w:type="gramEnd"/>
+      <w:r>
+        <w:rPr>
+          <w:lang w:val="en-GB"/>
+        </w:rPr>
+        <w:t>ID de la destination}</w:t>
       </w:r>
     </w:p>
     <w:p>
@@ -2098,11 +2612,19 @@
           <w:lang w:val="en-US"/>
         </w:rPr>
       </w:pPr>
-      <w:r>
-        <w:rPr>
-          <w:lang w:val="en-US"/>
-        </w:rPr>
-        <w:t>saveWeather()</w:t>
+      <w:proofErr w:type="spellStart"/>
+      <w:r>
+        <w:rPr>
+          <w:lang w:val="en-US"/>
+        </w:rPr>
+        <w:t>saveWeather</w:t>
+      </w:r>
+      <w:proofErr w:type="spellEnd"/>
+      <w:r>
+        <w:rPr>
+          <w:lang w:val="en-US"/>
+        </w:rPr>
+        <w:t>()</w:t>
       </w:r>
     </w:p>
     <w:p>
@@ -2131,8 +2653,16 @@
         <w:rPr>
           <w:lang w:val="en-US"/>
         </w:rPr>
-        <w:t xml:space="preserve"> /weather/saveWeather</w:t>
-      </w:r>
+        <w:t xml:space="preserve"> /weather/</w:t>
+      </w:r>
+      <w:proofErr w:type="spellStart"/>
+      <w:r>
+        <w:rPr>
+          <w:lang w:val="en-US"/>
+        </w:rPr>
+        <w:t>saveWeather</w:t>
+      </w:r>
+      <w:proofErr w:type="spellEnd"/>
     </w:p>
     <w:p>
       <w:pPr>
@@ -2166,19 +2696,35 @@
         <w:rPr>
           <w:lang w:val="en-US"/>
         </w:rPr>
-        <w:t>Body de la requête</w:t>
-      </w:r>
+        <w:t xml:space="preserve">Body de la </w:t>
+      </w:r>
+      <w:proofErr w:type="spellStart"/>
+      <w:r>
+        <w:rPr>
+          <w:lang w:val="en-US"/>
+        </w:rPr>
+        <w:t>requête</w:t>
+      </w:r>
+      <w:proofErr w:type="spellEnd"/>
       <w:r>
         <w:rPr>
           <w:lang w:val="en-US"/>
         </w:rPr>
         <w:t xml:space="preserve"> : </w:t>
       </w:r>
-      <w:r>
-        <w:rPr>
-          <w:lang w:val="en-US"/>
-        </w:rPr>
-        <w:t>id_destination (int), luminosity(double), temperature (double), humidity (double)</w:t>
+      <w:proofErr w:type="spellStart"/>
+      <w:r>
+        <w:rPr>
+          <w:lang w:val="en-US"/>
+        </w:rPr>
+        <w:t>id_destination</w:t>
+      </w:r>
+      <w:proofErr w:type="spellEnd"/>
+      <w:r>
+        <w:rPr>
+          <w:lang w:val="en-US"/>
+        </w:rPr>
+        <w:t xml:space="preserve"> (int), luminosity(double), temperature (double), humidity (double)</w:t>
       </w:r>
     </w:p>
     <w:p>
@@ -2217,6 +2763,8 @@
           <w:lang w:val="en-GB"/>
         </w:rPr>
       </w:pPr>
+      <w:proofErr w:type="spellStart"/>
+      <w:proofErr w:type="gramStart"/>
       <w:r>
         <w:rPr>
           <w:lang w:val="en-GB"/>
@@ -2230,24 +2778,32 @@
         </w:rPr>
         <w:t>Sound</w:t>
       </w:r>
+      <w:proofErr w:type="spellEnd"/>
       <w:r>
         <w:rPr>
           <w:lang w:val="en-GB"/>
         </w:rPr>
-        <w:t>()</w:t>
-      </w:r>
-    </w:p>
-    <w:p>
-      <w:pPr>
+        <w:t>(</w:t>
+      </w:r>
+      <w:proofErr w:type="gramEnd"/>
+      <w:r>
         <w:rPr>
           <w:lang w:val="en-GB"/>
         </w:rPr>
-      </w:pPr>
-      <w:r>
-        <w:rPr>
-          <w:rStyle w:val="Rfrenceintense"/>
+        <w:t>)</w:t>
+      </w:r>
+    </w:p>
+    <w:p>
+      <w:pPr>
+        <w:rPr>
           <w:lang w:val="en-GB"/>
         </w:rPr>
+      </w:pPr>
+      <w:r>
+        <w:rPr>
+          <w:rStyle w:val="Rfrenceintense"/>
+          <w:lang w:val="en-GB"/>
+        </w:rPr>
         <w:t>URL</w:t>
       </w:r>
       <w:r>
@@ -2263,14 +2819,22 @@
         <w:rPr>
           <w:lang w:val="en-GB"/>
         </w:rPr>
-        <w:t xml:space="preserve"> /weather/save</w:t>
-      </w:r>
+        <w:t xml:space="preserve"> /weather/</w:t>
+      </w:r>
+      <w:proofErr w:type="spellStart"/>
       <w:r>
         <w:rPr>
           <w:lang w:val="en-GB"/>
         </w:rPr>
+        <w:t>save</w:t>
+      </w:r>
+      <w:r>
+        <w:rPr>
+          <w:lang w:val="en-GB"/>
+        </w:rPr>
         <w:t>Sound</w:t>
       </w:r>
+      <w:proofErr w:type="spellEnd"/>
     </w:p>
     <w:p>
       <w:pPr>
@@ -2298,7 +2862,35 @@
         <w:rPr>
           <w:lang w:val="en-US"/>
         </w:rPr>
-        <w:t xml:space="preserve"> Body de la requête : id_destination (int), sound(double)</w:t>
+        <w:t xml:space="preserve"> Body de la </w:t>
+      </w:r>
+      <w:proofErr w:type="spellStart"/>
+      <w:r>
+        <w:rPr>
+          <w:lang w:val="en-US"/>
+        </w:rPr>
+        <w:t>requête</w:t>
+      </w:r>
+      <w:proofErr w:type="spellEnd"/>
+      <w:r>
+        <w:rPr>
+          <w:lang w:val="en-US"/>
+        </w:rPr>
+        <w:t xml:space="preserve"> : </w:t>
+      </w:r>
+      <w:proofErr w:type="spellStart"/>
+      <w:r>
+        <w:rPr>
+          <w:lang w:val="en-US"/>
+        </w:rPr>
+        <w:t>id_destination</w:t>
+      </w:r>
+      <w:proofErr w:type="spellEnd"/>
+      <w:r>
+        <w:rPr>
+          <w:lang w:val="en-US"/>
+        </w:rPr>
+        <w:t xml:space="preserve"> (int), sound(double)</w:t>
       </w:r>
     </w:p>
     <w:p>
@@ -3042,6 +3634,7 @@
   <w:style w:type="character" w:default="1" w:styleId="Policepardfaut">
     <w:name w:val="Default Paragraph Font"/>
     <w:uiPriority w:val="1"/>
+    <w:semiHidden/>
     <w:unhideWhenUsed/>
   </w:style>
   <w:style w:type="table" w:default="1" w:styleId="TableauNormal">

</xml_diff>

<commit_message>
Add destination method to list user + Documentation
</commit_message>
<xml_diff>
--- a/Documentation.docx
+++ b/Documentation.docx
@@ -486,12 +486,7 @@
         <w:sym w:font="Wingdings" w:char="F0E0"/>
       </w:r>
       <w:r>
-        <w:t xml:space="preserve"> Url de la caméra liée a</w:t>
-      </w:r>
-      <w:bookmarkStart w:id="0" w:name="_GoBack"/>
-      <w:bookmarkEnd w:id="0"/>
-      <w:r>
-        <w:t xml:space="preserve">u monument, </w:t>
+        <w:t xml:space="preserve"> Url de la caméra liée au monument, </w:t>
       </w:r>
       <w:r>
         <w:rPr>
@@ -2253,6 +2248,112 @@
       </w:pPr>
       <w:proofErr w:type="spellStart"/>
       <w:r>
+        <w:t>getTravelsListUser</w:t>
+      </w:r>
+      <w:proofErr w:type="spellEnd"/>
+      <w:r>
+        <w:t xml:space="preserve"> </w:t>
+      </w:r>
+      <w:r>
+        <w:t>(</w:t>
+      </w:r>
+      <w:proofErr w:type="spellStart"/>
+      <w:r>
+        <w:t>id</w:t>
+      </w:r>
+      <w:r>
+        <w:t>_destination</w:t>
+      </w:r>
+      <w:proofErr w:type="spellEnd"/>
+      <w:r>
+        <w:t> : Int)</w:t>
+      </w:r>
+    </w:p>
+    <w:p>
+      <w:r>
+        <w:rPr>
+          <w:rStyle w:val="Rfrenceintense"/>
+        </w:rPr>
+        <w:t>URL</w:t>
+      </w:r>
+      <w:r>
+        <w:t xml:space="preserve"> </w:t>
+      </w:r>
+      <w:r>
+        <w:sym w:font="Wingdings" w:char="F0E0"/>
+      </w:r>
+      <w:r>
+        <w:t xml:space="preserve"> </w:t>
+      </w:r>
+      <w:r>
+        <w:t>/</w:t>
+      </w:r>
+      <w:proofErr w:type="spellStart"/>
+      <w:r>
+        <w:t>travel</w:t>
+      </w:r>
+      <w:proofErr w:type="spellEnd"/>
+      <w:r>
+        <w:t>/</w:t>
+      </w:r>
+      <w:proofErr w:type="spellStart"/>
+      <w:r>
+        <w:t>getTravelsListUser</w:t>
+      </w:r>
+      <w:proofErr w:type="spellEnd"/>
+      <w:r>
+        <w:t>/</w:t>
+      </w:r>
+      <w:r>
+        <w:t>{ID de la destination}</w:t>
+      </w:r>
+    </w:p>
+    <w:p>
+      <w:r>
+        <w:rPr>
+          <w:rStyle w:val="Rfrenceintense"/>
+        </w:rPr>
+        <w:t>IN</w:t>
+      </w:r>
+      <w:r>
+        <w:t xml:space="preserve"> </w:t>
+      </w:r>
+      <w:r>
+        <w:sym w:font="Wingdings" w:char="F0E0"/>
+      </w:r>
+      <w:r>
+        <w:t xml:space="preserve"> Identifiant de l</w:t>
+      </w:r>
+      <w:r>
+        <w:t>a destination</w:t>
+      </w:r>
+    </w:p>
+    <w:p>
+      <w:r>
+        <w:rPr>
+          <w:rStyle w:val="Rfrenceintense"/>
+        </w:rPr>
+        <w:t>OUT</w:t>
+      </w:r>
+      <w:r>
+        <w:t xml:space="preserve"> </w:t>
+      </w:r>
+      <w:r>
+        <w:sym w:font="Wingdings" w:char="F0E0"/>
+      </w:r>
+      <w:r>
+        <w:t xml:space="preserve"> Une liste d’identifiants d</w:t>
+      </w:r>
+      <w:r>
+        <w:t>’utilisateurs qui ont déjà visité le monument</w:t>
+      </w:r>
+    </w:p>
+    <w:p>
+      <w:pPr>
+        <w:pStyle w:val="Titre3"/>
+      </w:pPr>
+      <w:proofErr w:type="spellStart"/>
+      <w:r>
         <w:t>saveTravel</w:t>
       </w:r>
       <w:proofErr w:type="spellEnd"/>
@@ -2468,6 +2569,8 @@
         </w:rPr>
         <w:t>ID de la destination}</w:t>
       </w:r>
+      <w:bookmarkStart w:id="0" w:name="_GoBack"/>
+      <w:bookmarkEnd w:id="0"/>
     </w:p>
     <w:p>
       <w:r>
@@ -2522,20 +2625,26 @@
         <w:rPr>
           <w:lang w:val="en-GB"/>
         </w:rPr>
-        <w:t>id : Int)</w:t>
-      </w:r>
-    </w:p>
-    <w:p>
-      <w:pPr>
+        <w:t>id:</w:t>
+      </w:r>
+      <w:r>
         <w:rPr>
           <w:lang w:val="en-GB"/>
         </w:rPr>
-      </w:pPr>
-      <w:r>
-        <w:rPr>
-          <w:rStyle w:val="Rfrenceintense"/>
+        <w:t xml:space="preserve"> Int)</w:t>
+      </w:r>
+    </w:p>
+    <w:p>
+      <w:pPr>
+        <w:rPr>
           <w:lang w:val="en-GB"/>
         </w:rPr>
+      </w:pPr>
+      <w:r>
+        <w:rPr>
+          <w:rStyle w:val="Rfrenceintense"/>
+          <w:lang w:val="en-GB"/>
+        </w:rPr>
         <w:t>URL</w:t>
       </w:r>
       <w:r>
@@ -2617,6 +2726,7 @@
         <w:rPr>
           <w:lang w:val="en-US"/>
         </w:rPr>
+        <w:lastRenderedPageBreak/>
         <w:t>saveWeather</w:t>
       </w:r>
       <w:proofErr w:type="spellEnd"/>
@@ -2769,7 +2879,6 @@
         <w:rPr>
           <w:lang w:val="en-GB"/>
         </w:rPr>
-        <w:lastRenderedPageBreak/>
         <w:t>save</w:t>
       </w:r>
       <w:r>

</xml_diff>

<commit_message>
Add infoVisited user & destination + Documentation
</commit_message>
<xml_diff>
--- a/Documentation.docx
+++ b/Documentation.docx
@@ -60,14 +60,12 @@
           <w:bCs/>
         </w:rPr>
       </w:pPr>
-      <w:proofErr w:type="spellStart"/>
       <w:r>
         <w:rPr>
           <w:rStyle w:val="Rfrenceintense"/>
         </w:rPr>
         <w:t>name</w:t>
       </w:r>
-      <w:proofErr w:type="spellEnd"/>
       <w:r>
         <w:t xml:space="preserve"> </w:t>
       </w:r>
@@ -92,14 +90,12 @@
           <w:bCs/>
         </w:rPr>
       </w:pPr>
-      <w:proofErr w:type="spellStart"/>
       <w:r>
         <w:rPr>
           <w:rStyle w:val="Rfrenceintense"/>
         </w:rPr>
         <w:t>firstname</w:t>
       </w:r>
-      <w:proofErr w:type="spellEnd"/>
       <w:r>
         <w:t xml:space="preserve"> </w:t>
       </w:r>
@@ -124,14 +120,12 @@
           <w:bCs/>
         </w:rPr>
       </w:pPr>
-      <w:proofErr w:type="spellStart"/>
       <w:r>
         <w:rPr>
           <w:rStyle w:val="Rfrenceintense"/>
         </w:rPr>
         <w:t>birthdate</w:t>
       </w:r>
-      <w:proofErr w:type="spellEnd"/>
       <w:r>
         <w:t xml:space="preserve"> </w:t>
       </w:r>
@@ -169,15 +163,7 @@
         <w:sym w:font="Wingdings" w:char="F0E0"/>
       </w:r>
       <w:r>
-        <w:t xml:space="preserve"> </w:t>
-      </w:r>
-      <w:proofErr w:type="spellStart"/>
-      <w:r>
-        <w:t>Email</w:t>
-      </w:r>
-      <w:proofErr w:type="spellEnd"/>
-      <w:r>
-        <w:t xml:space="preserve"> de l’utilisateur, </w:t>
+        <w:t xml:space="preserve"> Email de l’utilisateur, </w:t>
       </w:r>
       <w:r>
         <w:rPr>
@@ -194,14 +180,12 @@
           <w:bCs/>
         </w:rPr>
       </w:pPr>
-      <w:proofErr w:type="spellStart"/>
       <w:r>
         <w:rPr>
           <w:rStyle w:val="Rfrenceintense"/>
         </w:rPr>
         <w:t>password</w:t>
       </w:r>
-      <w:proofErr w:type="spellEnd"/>
       <w:r>
         <w:t xml:space="preserve"> </w:t>
       </w:r>
@@ -261,14 +245,12 @@
           <w:bCs/>
         </w:rPr>
       </w:pPr>
-      <w:proofErr w:type="spellStart"/>
       <w:r>
         <w:rPr>
           <w:rStyle w:val="Rfrenceintense"/>
         </w:rPr>
         <w:t>name</w:t>
       </w:r>
-      <w:proofErr w:type="spellEnd"/>
       <w:r>
         <w:t xml:space="preserve"> </w:t>
       </w:r>
@@ -306,15 +288,7 @@
         <w:sym w:font="Wingdings" w:char="F0E0"/>
       </w:r>
       <w:r>
-        <w:t xml:space="preserve"> </w:t>
-      </w:r>
-      <w:proofErr w:type="spellStart"/>
-      <w:r>
-        <w:t>Description</w:t>
-      </w:r>
-      <w:proofErr w:type="spellEnd"/>
-      <w:r>
-        <w:t xml:space="preserve"> textuelle de la destination, </w:t>
+        <w:t xml:space="preserve"> Description textuelle de la destination, </w:t>
       </w:r>
       <w:r>
         <w:rPr>
@@ -361,14 +335,12 @@
           <w:bCs/>
         </w:rPr>
       </w:pPr>
-      <w:proofErr w:type="spellStart"/>
       <w:r>
         <w:rPr>
           <w:rStyle w:val="Rfrenceintense"/>
         </w:rPr>
         <w:t>coordX</w:t>
       </w:r>
-      <w:proofErr w:type="spellEnd"/>
       <w:r>
         <w:t xml:space="preserve"> </w:t>
       </w:r>
@@ -396,14 +368,12 @@
           <w:bCs/>
         </w:rPr>
       </w:pPr>
-      <w:proofErr w:type="spellStart"/>
       <w:r>
         <w:rPr>
           <w:rStyle w:val="Rfrenceintense"/>
         </w:rPr>
         <w:t>coordY</w:t>
       </w:r>
-      <w:proofErr w:type="spellEnd"/>
       <w:r>
         <w:t xml:space="preserve"> </w:t>
       </w:r>
@@ -500,21 +470,17 @@
       <w:pPr>
         <w:pStyle w:val="Titre4"/>
       </w:pPr>
-      <w:proofErr w:type="spellStart"/>
       <w:r>
         <w:t>Travel</w:t>
       </w:r>
-      <w:proofErr w:type="spellEnd"/>
-    </w:p>
-    <w:p>
-      <w:proofErr w:type="spellStart"/>
+    </w:p>
+    <w:p>
       <w:r>
         <w:rPr>
           <w:rStyle w:val="Rfrenceintense"/>
         </w:rPr>
         <w:t>Id_destination</w:t>
       </w:r>
-      <w:proofErr w:type="spellEnd"/>
       <w:r>
         <w:t xml:space="preserve"> </w:t>
       </w:r>
@@ -524,38 +490,27 @@
       <w:r>
         <w:t xml:space="preserve"> Identifiant de la destination, </w:t>
       </w:r>
-      <w:proofErr w:type="spellStart"/>
-      <w:r>
-        <w:rPr>
-          <w:b/>
-          <w:bCs/>
-        </w:rPr>
-        <w:t>smallInt</w:t>
-      </w:r>
-      <w:proofErr w:type="spellEnd"/>
-      <w:r>
-        <w:rPr>
-          <w:b/>
-          <w:bCs/>
-        </w:rPr>
-        <w:t>(9)</w:t>
-      </w:r>
-    </w:p>
-    <w:p>
-      <w:pPr>
-        <w:rPr>
-          <w:b/>
-          <w:bCs/>
-        </w:rPr>
-      </w:pPr>
-      <w:proofErr w:type="spellStart"/>
+      <w:r>
+        <w:rPr>
+          <w:b/>
+          <w:bCs/>
+        </w:rPr>
+        <w:t>smallInt(9)</w:t>
+      </w:r>
+    </w:p>
+    <w:p>
+      <w:pPr>
+        <w:rPr>
+          <w:b/>
+          <w:bCs/>
+        </w:rPr>
+      </w:pPr>
       <w:r>
         <w:rPr>
           <w:rStyle w:val="Rfrenceintense"/>
         </w:rPr>
         <w:t>Id_user</w:t>
       </w:r>
-      <w:proofErr w:type="spellEnd"/>
       <w:r>
         <w:t xml:space="preserve"> </w:t>
       </w:r>
@@ -565,32 +520,21 @@
       <w:r>
         <w:t xml:space="preserve"> Identifiant de l’utilisateur, </w:t>
       </w:r>
-      <w:proofErr w:type="spellStart"/>
-      <w:r>
-        <w:rPr>
-          <w:b/>
-          <w:bCs/>
-        </w:rPr>
-        <w:t>smallInt</w:t>
-      </w:r>
-      <w:proofErr w:type="spellEnd"/>
-      <w:r>
-        <w:rPr>
-          <w:b/>
-          <w:bCs/>
-        </w:rPr>
-        <w:t>(9)</w:t>
-      </w:r>
-    </w:p>
-    <w:p>
-      <w:proofErr w:type="spellStart"/>
+      <w:r>
+        <w:rPr>
+          <w:b/>
+          <w:bCs/>
+        </w:rPr>
+        <w:t>smallInt(9)</w:t>
+      </w:r>
+    </w:p>
+    <w:p>
       <w:r>
         <w:rPr>
           <w:rStyle w:val="Rfrenceintense"/>
         </w:rPr>
         <w:t>hasVisited</w:t>
       </w:r>
-      <w:proofErr w:type="spellEnd"/>
       <w:r>
         <w:t xml:space="preserve"> </w:t>
       </w:r>
@@ -605,21 +549,17 @@
       <w:pPr>
         <w:pStyle w:val="Titre4"/>
       </w:pPr>
-      <w:proofErr w:type="spellStart"/>
       <w:r>
         <w:t>WeatherInformation</w:t>
       </w:r>
-      <w:proofErr w:type="spellEnd"/>
-    </w:p>
-    <w:p>
-      <w:proofErr w:type="spellStart"/>
+    </w:p>
+    <w:p>
       <w:r>
         <w:rPr>
           <w:rStyle w:val="Rfrenceintense"/>
         </w:rPr>
         <w:t>beginning</w:t>
       </w:r>
-      <w:proofErr w:type="spellEnd"/>
       <w:r>
         <w:t xml:space="preserve"> </w:t>
       </w:r>
@@ -635,7 +575,6 @@
       <w:r>
         <w:t xml:space="preserve">but de l’intervalle de 15 minutes, </w:t>
       </w:r>
-      <w:proofErr w:type="spellStart"/>
       <w:r>
         <w:rPr>
           <w:b/>
@@ -643,10 +582,8 @@
         </w:rPr>
         <w:t>LocalDateTime</w:t>
       </w:r>
-      <w:proofErr w:type="spellEnd"/>
-    </w:p>
-    <w:p>
-      <w:proofErr w:type="spellStart"/>
+    </w:p>
+    <w:p>
       <w:r>
         <w:rPr>
           <w:rStyle w:val="Rfrenceintense"/>
@@ -659,7 +596,6 @@
         </w:rPr>
         <w:t>g</w:t>
       </w:r>
-      <w:proofErr w:type="spellEnd"/>
       <w:r>
         <w:t xml:space="preserve"> </w:t>
       </w:r>
@@ -672,7 +608,6 @@
       <w:r>
         <w:t xml:space="preserve">de la fin de l’intervalle de 15 minutes, </w:t>
       </w:r>
-      <w:proofErr w:type="spellStart"/>
       <w:r>
         <w:rPr>
           <w:b/>
@@ -680,23 +615,20 @@
         </w:rPr>
         <w:t>LocalDateTime</w:t>
       </w:r>
-      <w:proofErr w:type="spellEnd"/>
-    </w:p>
-    <w:p>
-      <w:pPr>
-        <w:rPr>
-          <w:b/>
-          <w:bCs/>
-        </w:rPr>
-      </w:pPr>
-      <w:proofErr w:type="spellStart"/>
+    </w:p>
+    <w:p>
+      <w:pPr>
+        <w:rPr>
+          <w:b/>
+          <w:bCs/>
+        </w:rPr>
+      </w:pPr>
       <w:r>
         <w:rPr>
           <w:rStyle w:val="Rfrenceintense"/>
         </w:rPr>
         <w:t>temperature</w:t>
       </w:r>
-      <w:proofErr w:type="spellEnd"/>
       <w:r>
         <w:t xml:space="preserve"> </w:t>
       </w:r>
@@ -728,7 +660,6 @@
           <w:bCs/>
         </w:rPr>
       </w:pPr>
-      <w:proofErr w:type="spellStart"/>
       <w:r>
         <w:rPr>
           <w:rStyle w:val="Rfrenceintense"/>
@@ -736,7 +667,6 @@
         <w:lastRenderedPageBreak/>
         <w:t>humidity</w:t>
       </w:r>
-      <w:proofErr w:type="spellEnd"/>
       <w:r>
         <w:t xml:space="preserve"> </w:t>
       </w:r>
@@ -768,14 +698,12 @@
           <w:bCs/>
         </w:rPr>
       </w:pPr>
-      <w:proofErr w:type="spellStart"/>
       <w:r>
         <w:rPr>
           <w:rStyle w:val="Rfrenceintense"/>
         </w:rPr>
         <w:t>luminosity</w:t>
       </w:r>
-      <w:proofErr w:type="spellEnd"/>
       <w:r>
         <w:t xml:space="preserve"> </w:t>
       </w:r>
@@ -807,14 +735,12 @@
           <w:bCs/>
         </w:rPr>
       </w:pPr>
-      <w:proofErr w:type="spellStart"/>
       <w:r>
         <w:rPr>
           <w:rStyle w:val="Rfrenceintense"/>
         </w:rPr>
         <w:t>sound</w:t>
       </w:r>
-      <w:proofErr w:type="spellEnd"/>
       <w:r>
         <w:t xml:space="preserve"> </w:t>
       </w:r>
@@ -846,14 +772,12 @@
           <w:bCs/>
         </w:rPr>
       </w:pPr>
-      <w:proofErr w:type="spellStart"/>
       <w:r>
         <w:rPr>
           <w:rStyle w:val="Rfrenceintense"/>
         </w:rPr>
         <w:t>id_destination</w:t>
       </w:r>
-      <w:proofErr w:type="spellEnd"/>
       <w:r>
         <w:t xml:space="preserve"> </w:t>
       </w:r>
@@ -863,21 +787,12 @@
       <w:r>
         <w:t xml:space="preserve"> Identifiant de la destination, </w:t>
       </w:r>
-      <w:proofErr w:type="spellStart"/>
-      <w:r>
-        <w:rPr>
-          <w:b/>
-          <w:bCs/>
-        </w:rPr>
-        <w:t>smallInt</w:t>
-      </w:r>
-      <w:proofErr w:type="spellEnd"/>
-      <w:r>
-        <w:rPr>
-          <w:b/>
-          <w:bCs/>
-        </w:rPr>
-        <w:t>(9)</w:t>
+      <w:r>
+        <w:rPr>
+          <w:b/>
+          <w:bCs/>
+        </w:rPr>
+        <w:t>smallInt(9)</w:t>
       </w:r>
     </w:p>
     <w:p>
@@ -1204,36 +1119,29 @@
       <w:pPr>
         <w:pStyle w:val="Titre3"/>
       </w:pPr>
-      <w:proofErr w:type="spellStart"/>
+      <w:r>
+        <w:t>updateUserPassword()</w:t>
+      </w:r>
+    </w:p>
+    <w:p>
+      <w:r>
+        <w:rPr>
+          <w:rStyle w:val="Rfrenceintense"/>
+        </w:rPr>
+        <w:t>URL</w:t>
+      </w:r>
+      <w:r>
+        <w:t xml:space="preserve"> </w:t>
+      </w:r>
+      <w:r>
+        <w:sym w:font="Wingdings" w:char="F0E0"/>
+      </w:r>
+      <w:r>
+        <w:t xml:space="preserve"> /user/</w:t>
+      </w:r>
       <w:r>
         <w:t>updateUserPassword</w:t>
       </w:r>
-      <w:proofErr w:type="spellEnd"/>
-      <w:r>
-        <w:t>()</w:t>
-      </w:r>
-    </w:p>
-    <w:p>
-      <w:r>
-        <w:rPr>
-          <w:rStyle w:val="Rfrenceintense"/>
-        </w:rPr>
-        <w:t>URL</w:t>
-      </w:r>
-      <w:r>
-        <w:t xml:space="preserve"> </w:t>
-      </w:r>
-      <w:r>
-        <w:sym w:font="Wingdings" w:char="F0E0"/>
-      </w:r>
-      <w:r>
-        <w:t xml:space="preserve"> /user/</w:t>
-      </w:r>
-      <w:proofErr w:type="spellStart"/>
-      <w:r>
-        <w:t>updateUserPassword</w:t>
-      </w:r>
-      <w:proofErr w:type="spellEnd"/>
     </w:p>
     <w:p>
       <w:r>
@@ -1319,13 +1227,8 @@
       <w:pPr>
         <w:pStyle w:val="Titre3"/>
       </w:pPr>
-      <w:proofErr w:type="spellStart"/>
-      <w:r>
-        <w:t>saveUser</w:t>
-      </w:r>
-      <w:proofErr w:type="spellEnd"/>
-      <w:r>
-        <w:t>()</w:t>
+      <w:r>
+        <w:t>saveUser()</w:t>
       </w:r>
     </w:p>
     <w:p>
@@ -1344,11 +1247,9 @@
       <w:r>
         <w:t xml:space="preserve"> /user/</w:t>
       </w:r>
-      <w:proofErr w:type="spellStart"/>
       <w:r>
         <w:t>save</w:t>
       </w:r>
-      <w:proofErr w:type="spellEnd"/>
     </w:p>
     <w:p>
       <w:r>
@@ -1448,13 +1349,8 @@
       <w:pPr>
         <w:pStyle w:val="Titre3"/>
       </w:pPr>
-      <w:proofErr w:type="spellStart"/>
-      <w:r>
-        <w:t>getDestinations</w:t>
-      </w:r>
-      <w:proofErr w:type="spellEnd"/>
-      <w:r>
-        <w:t>()</w:t>
+      <w:r>
+        <w:t>getDestinations()</w:t>
       </w:r>
     </w:p>
     <w:p>
@@ -1474,13 +1370,8 @@
         <w:t xml:space="preserve"> /</w:t>
       </w:r>
       <w:r>
-        <w:t>destination/</w:t>
-      </w:r>
-      <w:proofErr w:type="spellStart"/>
-      <w:r>
-        <w:t>getDestinations</w:t>
-      </w:r>
-      <w:proofErr w:type="spellEnd"/>
+        <w:t>destination/getDestinations</w:t>
+      </w:r>
     </w:p>
     <w:p>
       <w:r>
@@ -1520,13 +1411,8 @@
       <w:pPr>
         <w:pStyle w:val="Titre3"/>
       </w:pPr>
-      <w:proofErr w:type="spellStart"/>
-      <w:r>
-        <w:t>getDestination</w:t>
-      </w:r>
-      <w:proofErr w:type="spellEnd"/>
-      <w:r>
-        <w:t>(id : Int)</w:t>
+      <w:r>
+        <w:t>getDestination(id : Int)</w:t>
       </w:r>
     </w:p>
     <w:p>
@@ -1546,15 +1432,7 @@
         <w:t xml:space="preserve"> /</w:t>
       </w:r>
       <w:r>
-        <w:t>destination/</w:t>
-      </w:r>
-      <w:proofErr w:type="spellStart"/>
-      <w:r>
-        <w:t>getDestination</w:t>
-      </w:r>
-      <w:proofErr w:type="spellEnd"/>
-      <w:r>
-        <w:t>/{ID de la destination}</w:t>
+        <w:t>destination/getDestination/{ID de la destination}</w:t>
       </w:r>
     </w:p>
     <w:p>
@@ -1598,14 +1476,12 @@
           <w:lang w:val="en-US"/>
         </w:rPr>
       </w:pPr>
-      <w:proofErr w:type="spellStart"/>
       <w:r>
         <w:rPr>
           <w:lang w:val="en-US"/>
         </w:rPr>
         <w:t>getDestinationAround</w:t>
       </w:r>
-      <w:proofErr w:type="spellEnd"/>
     </w:p>
     <w:p>
       <w:r>
@@ -1628,14 +1504,7 @@
         <w:rPr>
           <w:lang w:val="en-US"/>
         </w:rPr>
-        <w:t xml:space="preserve"> /destination/</w:t>
-      </w:r>
-      <w:proofErr w:type="spellStart"/>
-      <w:r>
-        <w:rPr>
-          <w:lang w:val="en-US"/>
-        </w:rPr>
-        <w:t>getDestination</w:t>
+        <w:t xml:space="preserve"> /destination/getDestination</w:t>
       </w:r>
       <w:r>
         <w:rPr>
@@ -1653,42 +1522,13 @@
         <w:rPr>
           <w:lang w:val="en-US"/>
         </w:rPr>
-        <w:t>?coordX</w:t>
-      </w:r>
-      <w:proofErr w:type="spellEnd"/>
-      <w:r>
-        <w:rPr>
-          <w:lang w:val="en-US"/>
-        </w:rPr>
-        <w:t>= ???&amp;</w:t>
-      </w:r>
-      <w:proofErr w:type="spellStart"/>
-      <w:r>
-        <w:rPr>
-          <w:lang w:val="en-US"/>
-        </w:rPr>
-        <w:t>coordY</w:t>
-      </w:r>
-      <w:proofErr w:type="spellEnd"/>
-      <w:r>
-        <w:rPr>
-          <w:lang w:val="en-US"/>
-        </w:rPr>
-        <w:t xml:space="preserve">=??? </w:t>
-      </w:r>
-      <w:r>
-        <w:t>(et facultativement : &amp;</w:t>
-      </w:r>
-      <w:proofErr w:type="spellStart"/>
-      <w:r>
-        <w:t>ma</w:t>
-      </w:r>
-      <w:r>
-        <w:t>xDistanceInKm</w:t>
-      </w:r>
-      <w:proofErr w:type="spellEnd"/>
-      <w:r>
-        <w:t>= ??? par défaut c’est 0.5)</w:t>
+        <w:t xml:space="preserve">?coordX= ???&amp;coordY=??? </w:t>
+      </w:r>
+      <w:r>
+        <w:t>(et facultativement : &amp;ma</w:t>
+      </w:r>
+      <w:r>
+        <w:t>xDistanceInKm= ??? par défaut c’est 0.5)</w:t>
       </w:r>
     </w:p>
     <w:p>
@@ -1714,15 +1554,7 @@
         <w:t xml:space="preserve"> </w:t>
       </w:r>
       <w:r>
-        <w:t xml:space="preserve">de </w:t>
-      </w:r>
-      <w:proofErr w:type="spellStart"/>
-      <w:r>
-        <w:t>maxDistanceInKm</w:t>
-      </w:r>
-      <w:proofErr w:type="spellEnd"/>
-      <w:r>
-        <w:t xml:space="preserve"> de rayon </w:t>
+        <w:t xml:space="preserve">de maxDistanceInKm de rayon </w:t>
       </w:r>
       <w:r>
         <w:t>aux alentours des coordonnées passée en arguments</w:t>
@@ -1737,13 +1569,8 @@
       <w:pPr>
         <w:pStyle w:val="Titre3"/>
       </w:pPr>
-      <w:proofErr w:type="spellStart"/>
-      <w:r>
-        <w:t>saveDestination</w:t>
-      </w:r>
-      <w:proofErr w:type="spellEnd"/>
-      <w:r>
-        <w:t>()</w:t>
+      <w:r>
+        <w:t>saveDestination()</w:t>
       </w:r>
     </w:p>
     <w:p>
@@ -1763,13 +1590,8 @@
         <w:t xml:space="preserve"> /</w:t>
       </w:r>
       <w:r>
-        <w:t>destination/</w:t>
-      </w:r>
-      <w:proofErr w:type="spellStart"/>
-      <w:r>
-        <w:t>save</w:t>
-      </w:r>
-      <w:proofErr w:type="spellEnd"/>
+        <w:t>destination/save</w:t>
+      </w:r>
     </w:p>
     <w:p>
       <w:r>
@@ -1869,21 +1691,8 @@
       <w:pPr>
         <w:pStyle w:val="Titre3"/>
       </w:pPr>
-      <w:proofErr w:type="spellStart"/>
-      <w:r>
-        <w:t>getTravels</w:t>
-      </w:r>
-      <w:proofErr w:type="spellEnd"/>
-      <w:r>
-        <w:t>(</w:t>
-      </w:r>
-      <w:proofErr w:type="spellStart"/>
-      <w:r>
-        <w:t>idUser</w:t>
-      </w:r>
-      <w:proofErr w:type="spellEnd"/>
-      <w:r>
-        <w:t> : Int)</w:t>
+      <w:r>
+        <w:t>getTravels(idUser : Int)</w:t>
       </w:r>
     </w:p>
     <w:p>
@@ -1902,21 +1711,8 @@
       <w:r>
         <w:t xml:space="preserve"> /</w:t>
       </w:r>
-      <w:proofErr w:type="spellStart"/>
-      <w:r>
-        <w:t>travel</w:t>
-      </w:r>
-      <w:proofErr w:type="spellEnd"/>
-      <w:r>
-        <w:t>/</w:t>
-      </w:r>
-      <w:proofErr w:type="spellStart"/>
-      <w:r>
-        <w:t>getTravels</w:t>
-      </w:r>
-      <w:proofErr w:type="spellEnd"/>
-      <w:r>
-        <w:t>/{ID du user}</w:t>
+      <w:r>
+        <w:t>travel/getTravels/{ID du user}</w:t>
       </w:r>
     </w:p>
     <w:p>
@@ -1967,7 +1763,6 @@
           <w:lang w:val="en-US"/>
         </w:rPr>
       </w:pPr>
-      <w:proofErr w:type="spellStart"/>
       <w:r>
         <w:rPr>
           <w:rFonts w:asciiTheme="majorHAnsi" w:eastAsiaTheme="majorEastAsia" w:hAnsiTheme="majorHAnsi" w:cstheme="majorBidi"/>
@@ -1977,216 +1772,226 @@
           <w:u w:val="single"/>
           <w:lang w:val="en-US"/>
         </w:rPr>
-        <w:t>getTravelsVisitedAround</w:t>
-      </w:r>
-      <w:proofErr w:type="spellEnd"/>
-      <w:r>
-        <w:rPr>
-          <w:rFonts w:asciiTheme="majorHAnsi" w:eastAsiaTheme="majorEastAsia" w:hAnsiTheme="majorHAnsi" w:cstheme="majorBidi"/>
-          <w:color w:val="C45911" w:themeColor="accent2" w:themeShade="BF"/>
-          <w:sz w:val="24"/>
-          <w:szCs w:val="24"/>
-          <w:u w:val="single"/>
-          <w:lang w:val="en-US"/>
-        </w:rPr>
+        <w:t>getTravelsVisitedAround(idUser: Int, coordX:Double, coordY:Double, maxDistanceInKm: Double)</w:t>
+      </w:r>
+    </w:p>
+    <w:p>
+      <w:pPr>
+        <w:rPr>
+          <w:lang w:val="en-US"/>
+        </w:rPr>
+      </w:pPr>
+      <w:r>
+        <w:rPr>
+          <w:rStyle w:val="Rfrenceintense"/>
+          <w:lang w:val="en-US"/>
+        </w:rPr>
+        <w:t>URL</w:t>
+      </w:r>
+      <w:r>
+        <w:rPr>
+          <w:lang w:val="en-US"/>
+        </w:rPr>
+        <w:t xml:space="preserve"> </w:t>
+      </w:r>
+      <w:r>
+        <w:sym w:font="Wingdings" w:char="F0E0"/>
+      </w:r>
+      <w:r>
+        <w:rPr>
+          <w:lang w:val="en-US"/>
+        </w:rPr>
+        <w:t xml:space="preserve"> / travel/getTravelsAround?idUser=</w:t>
+      </w:r>
+      <w:r>
+        <w:rPr>
+          <w:lang w:val="en-US"/>
+        </w:rPr>
+        <w:t>?</w:t>
+      </w:r>
+      <w:r>
+        <w:rPr>
+          <w:lang w:val="en-US"/>
+        </w:rPr>
+        <w:t>&amp;coordX=</w:t>
+      </w:r>
+      <w:r>
+        <w:rPr>
+          <w:lang w:val="en-US"/>
+        </w:rPr>
+        <w:t>?</w:t>
+      </w:r>
+      <w:r>
+        <w:rPr>
+          <w:lang w:val="en-US"/>
+        </w:rPr>
+        <w:t>&amp;coordY=</w:t>
+      </w:r>
+      <w:r>
+        <w:rPr>
+          <w:lang w:val="en-US"/>
+        </w:rPr>
+        <w:t>?</w:t>
+      </w:r>
+    </w:p>
+    <w:p>
+      <w:r>
+        <w:rPr>
+          <w:rStyle w:val="Rfrenceintense"/>
+        </w:rPr>
+        <w:t>IN</w:t>
+      </w:r>
+      <w:r>
+        <w:t xml:space="preserve"> </w:t>
+      </w:r>
+      <w:r>
+        <w:sym w:font="Wingdings" w:char="F0E0"/>
+      </w:r>
+      <w:r>
+        <w:t xml:space="preserve"> Identifiant de l’utilisateur – Coordonnées X &amp; Y - M</w:t>
+      </w:r>
+      <w:r>
+        <w:t>a</w:t>
+      </w:r>
+      <w:r>
+        <w:t>xDistanceInKm= ??? par défaut c’est 0.5</w:t>
+      </w:r>
+    </w:p>
+    <w:p>
+      <w:r>
+        <w:rPr>
+          <w:rStyle w:val="Rfrenceintense"/>
+        </w:rPr>
+        <w:t>OUT</w:t>
+      </w:r>
+      <w:r>
+        <w:t xml:space="preserve"> </w:t>
+      </w:r>
+      <w:r>
+        <w:sym w:font="Wingdings" w:char="F0E0"/>
+      </w:r>
+      <w:r>
+        <w:t xml:space="preserve"> Une liste d’identifiants de destinations auquel l’utilisateur s’est déjà rendue en fonction de leurs proximité déterminée par maxDistance</w:t>
+      </w:r>
+    </w:p>
+    <w:p>
+      <w:pPr>
+        <w:pStyle w:val="Titre3"/>
+      </w:pPr>
+      <w:r>
+        <w:t xml:space="preserve">getTravelsListUser </w:t>
+      </w:r>
+      <w:r>
+        <w:t>(id_destination : Int)</w:t>
+      </w:r>
+    </w:p>
+    <w:p>
+      <w:r>
+        <w:rPr>
+          <w:rStyle w:val="Rfrenceintense"/>
+        </w:rPr>
+        <w:t>URL</w:t>
+      </w:r>
+      <w:r>
+        <w:t xml:space="preserve"> </w:t>
+      </w:r>
+      <w:r>
+        <w:sym w:font="Wingdings" w:char="F0E0"/>
+      </w:r>
+      <w:r>
+        <w:t xml:space="preserve"> </w:t>
+      </w:r>
+      <w:r>
+        <w:t>/travel/getTravelsListUser/</w:t>
+      </w:r>
+      <w:r>
+        <w:t>{ID de la destination}</w:t>
+      </w:r>
+    </w:p>
+    <w:p>
+      <w:r>
+        <w:rPr>
+          <w:rStyle w:val="Rfrenceintense"/>
+        </w:rPr>
+        <w:t>IN</w:t>
+      </w:r>
+      <w:r>
+        <w:t xml:space="preserve"> </w:t>
+      </w:r>
+      <w:r>
+        <w:sym w:font="Wingdings" w:char="F0E0"/>
+      </w:r>
+      <w:r>
+        <w:t xml:space="preserve"> Identifiant de la destination</w:t>
+      </w:r>
+    </w:p>
+    <w:p>
+      <w:r>
+        <w:rPr>
+          <w:rStyle w:val="Rfrenceintense"/>
+        </w:rPr>
+        <w:t>OUT</w:t>
+      </w:r>
+      <w:r>
+        <w:t xml:space="preserve"> </w:t>
+      </w:r>
+      <w:r>
+        <w:sym w:font="Wingdings" w:char="F0E0"/>
+      </w:r>
+      <w:r>
+        <w:t xml:space="preserve"> Une liste d’identifiants d’utilisateurs qui ont déjà visité le monument</w:t>
+      </w:r>
+    </w:p>
+    <w:p>
+      <w:pPr>
+        <w:pStyle w:val="Titre3"/>
+      </w:pPr>
+      <w:r>
+        <w:t>get</w:t>
+      </w:r>
+      <w:r>
+        <w:t>InfoVisited</w:t>
+      </w:r>
+      <w:r>
+        <w:t xml:space="preserve"> </w:t>
+      </w:r>
+      <w:r>
         <w:t>(</w:t>
       </w:r>
-      <w:proofErr w:type="spellStart"/>
-      <w:r>
-        <w:rPr>
-          <w:rFonts w:asciiTheme="majorHAnsi" w:eastAsiaTheme="majorEastAsia" w:hAnsiTheme="majorHAnsi" w:cstheme="majorBidi"/>
-          <w:color w:val="C45911" w:themeColor="accent2" w:themeShade="BF"/>
-          <w:sz w:val="24"/>
-          <w:szCs w:val="24"/>
-          <w:u w:val="single"/>
-          <w:lang w:val="en-US"/>
-        </w:rPr>
-        <w:t>idUser</w:t>
-      </w:r>
-      <w:proofErr w:type="spellEnd"/>
-      <w:r>
-        <w:rPr>
-          <w:rFonts w:asciiTheme="majorHAnsi" w:eastAsiaTheme="majorEastAsia" w:hAnsiTheme="majorHAnsi" w:cstheme="majorBidi"/>
-          <w:color w:val="C45911" w:themeColor="accent2" w:themeShade="BF"/>
-          <w:sz w:val="24"/>
-          <w:szCs w:val="24"/>
-          <w:u w:val="single"/>
-          <w:lang w:val="en-US"/>
-        </w:rPr>
-        <w:t xml:space="preserve">: Int, </w:t>
-      </w:r>
-      <w:proofErr w:type="spellStart"/>
-      <w:r>
-        <w:rPr>
-          <w:rFonts w:asciiTheme="majorHAnsi" w:eastAsiaTheme="majorEastAsia" w:hAnsiTheme="majorHAnsi" w:cstheme="majorBidi"/>
-          <w:color w:val="C45911" w:themeColor="accent2" w:themeShade="BF"/>
-          <w:sz w:val="24"/>
-          <w:szCs w:val="24"/>
-          <w:u w:val="single"/>
-          <w:lang w:val="en-US"/>
-        </w:rPr>
-        <w:t>coordX:Double</w:t>
-      </w:r>
-      <w:proofErr w:type="spellEnd"/>
-      <w:r>
-        <w:rPr>
-          <w:rFonts w:asciiTheme="majorHAnsi" w:eastAsiaTheme="majorEastAsia" w:hAnsiTheme="majorHAnsi" w:cstheme="majorBidi"/>
-          <w:color w:val="C45911" w:themeColor="accent2" w:themeShade="BF"/>
-          <w:sz w:val="24"/>
-          <w:szCs w:val="24"/>
-          <w:u w:val="single"/>
-          <w:lang w:val="en-US"/>
-        </w:rPr>
-        <w:t xml:space="preserve">, </w:t>
-      </w:r>
-      <w:proofErr w:type="spellStart"/>
-      <w:r>
-        <w:rPr>
-          <w:rFonts w:asciiTheme="majorHAnsi" w:eastAsiaTheme="majorEastAsia" w:hAnsiTheme="majorHAnsi" w:cstheme="majorBidi"/>
-          <w:color w:val="C45911" w:themeColor="accent2" w:themeShade="BF"/>
-          <w:sz w:val="24"/>
-          <w:szCs w:val="24"/>
-          <w:u w:val="single"/>
-          <w:lang w:val="en-US"/>
-        </w:rPr>
-        <w:t>coordY:Double</w:t>
-      </w:r>
-      <w:proofErr w:type="spellEnd"/>
-      <w:r>
-        <w:rPr>
-          <w:rFonts w:asciiTheme="majorHAnsi" w:eastAsiaTheme="majorEastAsia" w:hAnsiTheme="majorHAnsi" w:cstheme="majorBidi"/>
-          <w:color w:val="C45911" w:themeColor="accent2" w:themeShade="BF"/>
-          <w:sz w:val="24"/>
-          <w:szCs w:val="24"/>
-          <w:u w:val="single"/>
-          <w:lang w:val="en-US"/>
-        </w:rPr>
-        <w:t xml:space="preserve">, </w:t>
-      </w:r>
-      <w:proofErr w:type="spellStart"/>
-      <w:r>
-        <w:rPr>
-          <w:rFonts w:asciiTheme="majorHAnsi" w:eastAsiaTheme="majorEastAsia" w:hAnsiTheme="majorHAnsi" w:cstheme="majorBidi"/>
-          <w:color w:val="C45911" w:themeColor="accent2" w:themeShade="BF"/>
-          <w:sz w:val="24"/>
-          <w:szCs w:val="24"/>
-          <w:u w:val="single"/>
-          <w:lang w:val="en-US"/>
-        </w:rPr>
-        <w:t>maxDistanceInKm</w:t>
-      </w:r>
-      <w:proofErr w:type="spellEnd"/>
-      <w:r>
-        <w:rPr>
-          <w:rFonts w:asciiTheme="majorHAnsi" w:eastAsiaTheme="majorEastAsia" w:hAnsiTheme="majorHAnsi" w:cstheme="majorBidi"/>
-          <w:color w:val="C45911" w:themeColor="accent2" w:themeShade="BF"/>
-          <w:sz w:val="24"/>
-          <w:szCs w:val="24"/>
-          <w:u w:val="single"/>
-          <w:lang w:val="en-US"/>
-        </w:rPr>
-        <w:t>: Double)</w:t>
-      </w:r>
-    </w:p>
-    <w:p>
-      <w:pPr>
-        <w:rPr>
-          <w:lang w:val="en-US"/>
-        </w:rPr>
-      </w:pPr>
-      <w:r>
-        <w:rPr>
-          <w:rStyle w:val="Rfrenceintense"/>
-          <w:lang w:val="en-US"/>
+      <w:r>
+        <w:t xml:space="preserve">id_user : Int, </w:t>
+      </w:r>
+      <w:r>
+        <w:t>id_destination : Int)</w:t>
+      </w:r>
+    </w:p>
+    <w:p>
+      <w:r>
+        <w:rPr>
+          <w:rStyle w:val="Rfrenceintense"/>
         </w:rPr>
         <w:t>URL</w:t>
       </w:r>
       <w:r>
-        <w:rPr>
-          <w:lang w:val="en-US"/>
-        </w:rPr>
-        <w:t xml:space="preserve"> </w:t>
-      </w:r>
-      <w:r>
-        <w:sym w:font="Wingdings" w:char="F0E0"/>
-      </w:r>
-      <w:r>
-        <w:rPr>
-          <w:lang w:val="en-US"/>
-        </w:rPr>
-        <w:t xml:space="preserve"> / travel/</w:t>
-      </w:r>
-      <w:proofErr w:type="spellStart"/>
-      <w:r>
-        <w:rPr>
-          <w:lang w:val="en-US"/>
-        </w:rPr>
-        <w:t>getTravelsAround?idUser</w:t>
-      </w:r>
-      <w:proofErr w:type="spellEnd"/>
-      <w:r>
-        <w:rPr>
-          <w:lang w:val="en-US"/>
-        </w:rPr>
-        <w:t>=</w:t>
-      </w:r>
-      <w:r>
-        <w:rPr>
-          <w:lang w:val="en-US"/>
-        </w:rPr>
-        <w:t>?</w:t>
-      </w:r>
-      <w:r>
-        <w:rPr>
-          <w:lang w:val="en-US"/>
-        </w:rPr>
-        <w:t>&amp;</w:t>
-      </w:r>
-      <w:proofErr w:type="spellStart"/>
-      <w:r>
-        <w:rPr>
-          <w:lang w:val="en-US"/>
-        </w:rPr>
-        <w:t>coordX</w:t>
-      </w:r>
-      <w:proofErr w:type="spellEnd"/>
-      <w:r>
-        <w:rPr>
-          <w:lang w:val="en-US"/>
-        </w:rPr>
-        <w:t>=</w:t>
-      </w:r>
-      <w:r>
-        <w:rPr>
-          <w:lang w:val="en-US"/>
-        </w:rPr>
-        <w:t>?</w:t>
-      </w:r>
-      <w:r>
-        <w:rPr>
-          <w:lang w:val="en-US"/>
-        </w:rPr>
-        <w:t>&amp;</w:t>
-      </w:r>
-      <w:proofErr w:type="spellStart"/>
-      <w:r>
-        <w:rPr>
-          <w:lang w:val="en-US"/>
-        </w:rPr>
-        <w:t>coordY</w:t>
-      </w:r>
-      <w:proofErr w:type="spellEnd"/>
-      <w:r>
-        <w:rPr>
-          <w:lang w:val="en-US"/>
-        </w:rPr>
-        <w:t>=</w:t>
-      </w:r>
-      <w:r>
-        <w:rPr>
-          <w:lang w:val="en-US"/>
-        </w:rPr>
-        <w:t>?</w:t>
+        <w:t xml:space="preserve"> </w:t>
+      </w:r>
+      <w:r>
+        <w:sym w:font="Wingdings" w:char="F0E0"/>
+      </w:r>
+      <w:r>
+        <w:t xml:space="preserve"> </w:t>
+      </w:r>
+      <w:r>
+        <w:t>/travel/getInfoVisited?id_user=</w:t>
+      </w:r>
+      <w:r>
+        <w:t>{ID de l’utilisateur}</w:t>
+      </w:r>
+      <w:r>
+        <w:t>&amp;id_destination=</w:t>
+      </w:r>
+      <w:r>
+        <w:t>{ID de la destination}</w:t>
       </w:r>
     </w:p>
     <w:p>
@@ -2203,21 +2008,13 @@
         <w:sym w:font="Wingdings" w:char="F0E0"/>
       </w:r>
       <w:r>
-        <w:t xml:space="preserve"> Identifiant de l’utilisateur – Coordonnées X &amp; Y - </w:t>
-      </w:r>
-      <w:proofErr w:type="spellStart"/>
-      <w:r>
-        <w:t>M</w:t>
-      </w:r>
-      <w:r>
-        <w:t>a</w:t>
-      </w:r>
-      <w:r>
-        <w:t>xDistanceInKm</w:t>
-      </w:r>
-      <w:proofErr w:type="spellEnd"/>
-      <w:r>
-        <w:t>= ??? par défaut c’est 0.5</w:t>
+        <w:t xml:space="preserve"> Identifiant </w:t>
+      </w:r>
+      <w:r>
+        <w:t xml:space="preserve">du user et </w:t>
+      </w:r>
+      <w:r>
+        <w:t>de la destination</w:t>
       </w:r>
     </w:p>
     <w:p>
@@ -2234,39 +2031,20 @@
         <w:sym w:font="Wingdings" w:char="F0E0"/>
       </w:r>
       <w:r>
-        <w:t xml:space="preserve"> Une liste d’identifiants de destinations auquel l’utilisateur s’est déjà rendue en fonction de leurs proximité déterminée par </w:t>
-      </w:r>
-      <w:proofErr w:type="spellStart"/>
-      <w:r>
-        <w:t>maxDistance</w:t>
-      </w:r>
-      <w:proofErr w:type="spellEnd"/>
+        <w:t xml:space="preserve"> </w:t>
+      </w:r>
+      <w:r>
+        <w:t>Booléen indiquant si l’utilisateur à visité le lieu ou non</w:t>
+      </w:r>
+      <w:bookmarkStart w:id="0" w:name="_GoBack"/>
+      <w:bookmarkEnd w:id="0"/>
     </w:p>
     <w:p>
       <w:pPr>
         <w:pStyle w:val="Titre3"/>
       </w:pPr>
-      <w:proofErr w:type="spellStart"/>
-      <w:r>
-        <w:t>getTravelsListUser</w:t>
-      </w:r>
-      <w:proofErr w:type="spellEnd"/>
-      <w:r>
-        <w:t xml:space="preserve"> </w:t>
-      </w:r>
-      <w:r>
-        <w:t>(</w:t>
-      </w:r>
-      <w:proofErr w:type="spellStart"/>
-      <w:r>
-        <w:t>id</w:t>
-      </w:r>
-      <w:r>
-        <w:t>_destination</w:t>
-      </w:r>
-      <w:proofErr w:type="spellEnd"/>
-      <w:r>
-        <w:t> : Int)</w:t>
+      <w:r>
+        <w:t>saveTravel()</w:t>
       </w:r>
     </w:p>
     <w:p>
@@ -2283,29 +2061,10 @@
         <w:sym w:font="Wingdings" w:char="F0E0"/>
       </w:r>
       <w:r>
-        <w:t xml:space="preserve"> </w:t>
-      </w:r>
-      <w:r>
-        <w:t>/</w:t>
-      </w:r>
-      <w:proofErr w:type="spellStart"/>
-      <w:r>
-        <w:t>travel</w:t>
-      </w:r>
-      <w:proofErr w:type="spellEnd"/>
-      <w:r>
-        <w:t>/</w:t>
-      </w:r>
-      <w:proofErr w:type="spellStart"/>
-      <w:r>
-        <w:t>getTravelsListUser</w:t>
-      </w:r>
-      <w:proofErr w:type="spellEnd"/>
-      <w:r>
-        <w:t>/</w:t>
-      </w:r>
-      <w:r>
-        <w:t>{ID de la destination}</w:t>
+        <w:t xml:space="preserve"> /</w:t>
+      </w:r>
+      <w:r>
+        <w:t>travel/save</w:t>
       </w:r>
     </w:p>
     <w:p>
@@ -2322,102 +2081,14 @@
         <w:sym w:font="Wingdings" w:char="F0E0"/>
       </w:r>
       <w:r>
-        <w:t xml:space="preserve"> Identifiant de l</w:t>
-      </w:r>
-      <w:r>
-        <w:t>a destination</w:t>
-      </w:r>
-    </w:p>
-    <w:p>
-      <w:r>
-        <w:rPr>
-          <w:rStyle w:val="Rfrenceintense"/>
-        </w:rPr>
-        <w:t>OUT</w:t>
-      </w:r>
-      <w:r>
-        <w:t xml:space="preserve"> </w:t>
-      </w:r>
-      <w:r>
-        <w:sym w:font="Wingdings" w:char="F0E0"/>
-      </w:r>
-      <w:r>
-        <w:t xml:space="preserve"> Une liste d’identifiants d</w:t>
-      </w:r>
-      <w:r>
-        <w:t>’utilisateurs qui ont déjà visité le monument</w:t>
-      </w:r>
-    </w:p>
-    <w:p>
-      <w:pPr>
-        <w:pStyle w:val="Titre3"/>
-      </w:pPr>
-      <w:proofErr w:type="spellStart"/>
-      <w:r>
-        <w:t>saveTravel</w:t>
-      </w:r>
-      <w:proofErr w:type="spellEnd"/>
-      <w:r>
-        <w:t>()</w:t>
-      </w:r>
-    </w:p>
-    <w:p>
-      <w:r>
-        <w:rPr>
-          <w:rStyle w:val="Rfrenceintense"/>
-        </w:rPr>
-        <w:t>URL</w:t>
-      </w:r>
-      <w:r>
-        <w:t xml:space="preserve"> </w:t>
-      </w:r>
-      <w:r>
-        <w:sym w:font="Wingdings" w:char="F0E0"/>
-      </w:r>
-      <w:r>
-        <w:t xml:space="preserve"> /</w:t>
-      </w:r>
-      <w:proofErr w:type="spellStart"/>
-      <w:r>
-        <w:t>travel</w:t>
-      </w:r>
-      <w:proofErr w:type="spellEnd"/>
-      <w:r>
-        <w:t>/</w:t>
-      </w:r>
-      <w:proofErr w:type="spellStart"/>
-      <w:r>
-        <w:t>save</w:t>
-      </w:r>
-      <w:proofErr w:type="spellEnd"/>
-    </w:p>
-    <w:p>
-      <w:r>
-        <w:rPr>
-          <w:rStyle w:val="Rfrenceintense"/>
-        </w:rPr>
-        <w:t>IN</w:t>
-      </w:r>
-      <w:r>
-        <w:t xml:space="preserve"> </w:t>
-      </w:r>
-      <w:r>
-        <w:sym w:font="Wingdings" w:char="F0E0"/>
-      </w:r>
-      <w:r>
         <w:t xml:space="preserve"> </w:t>
       </w:r>
       <w:r>
         <w:t>Body de la requête</w:t>
       </w:r>
       <w:r>
-        <w:t xml:space="preserve"> : Toutes les informations d’un </w:t>
-      </w:r>
-      <w:proofErr w:type="spellStart"/>
-      <w:r>
-        <w:t>Travel</w:t>
-      </w:r>
-      <w:proofErr w:type="spellEnd"/>
+        <w:t> : Toutes les informations d’un Travel</w:t>
+      </w:r>
     </w:p>
     <w:p>
       <w:r>
@@ -2496,40 +2167,114 @@
           <w:lang w:val="en-GB"/>
         </w:rPr>
       </w:pPr>
-      <w:proofErr w:type="spellStart"/>
-      <w:proofErr w:type="gramStart"/>
       <w:r>
         <w:rPr>
           <w:lang w:val="en-GB"/>
         </w:rPr>
-        <w:t>getWeathers</w:t>
-      </w:r>
-      <w:proofErr w:type="spellEnd"/>
-      <w:r>
+        <w:t>getWeathers(id : Int)</w:t>
+      </w:r>
+    </w:p>
+    <w:p>
+      <w:pPr>
         <w:rPr>
           <w:lang w:val="en-GB"/>
         </w:rPr>
-        <w:t>(</w:t>
-      </w:r>
-      <w:proofErr w:type="gramEnd"/>
-      <w:r>
-        <w:rPr>
+      </w:pPr>
+      <w:r>
+        <w:rPr>
+          <w:rStyle w:val="Rfrenceintense"/>
           <w:lang w:val="en-GB"/>
         </w:rPr>
-        <w:t>id : Int)</w:t>
-      </w:r>
-    </w:p>
-    <w:p>
-      <w:pPr>
+        <w:t>URL</w:t>
+      </w:r>
+      <w:r>
         <w:rPr>
           <w:lang w:val="en-GB"/>
         </w:rPr>
-      </w:pPr>
-      <w:r>
-        <w:rPr>
-          <w:rStyle w:val="Rfrenceintense"/>
+        <w:t xml:space="preserve"> </w:t>
+      </w:r>
+      <w:r>
+        <w:sym w:font="Wingdings" w:char="F0E0"/>
+      </w:r>
+      <w:r>
+        <w:rPr>
           <w:lang w:val="en-GB"/>
         </w:rPr>
+        <w:t xml:space="preserve"> /weather/getWeathers/{ID de la destination}</w:t>
+      </w:r>
+    </w:p>
+    <w:p>
+      <w:r>
+        <w:rPr>
+          <w:rStyle w:val="Rfrenceintense"/>
+        </w:rPr>
+        <w:t>IN</w:t>
+      </w:r>
+      <w:r>
+        <w:t xml:space="preserve"> </w:t>
+      </w:r>
+      <w:r>
+        <w:sym w:font="Wingdings" w:char="F0E0"/>
+      </w:r>
+      <w:r>
+        <w:t xml:space="preserve"> Identifiant de la destination</w:t>
+      </w:r>
+    </w:p>
+    <w:p>
+      <w:r>
+        <w:rPr>
+          <w:rStyle w:val="Rfrenceintense"/>
+        </w:rPr>
+        <w:t>OUT</w:t>
+      </w:r>
+      <w:r>
+        <w:t xml:space="preserve"> </w:t>
+      </w:r>
+      <w:r>
+        <w:sym w:font="Wingdings" w:char="F0E0"/>
+      </w:r>
+      <w:r>
+        <w:t xml:space="preserve"> Toutes les informations de temps reliée à cette destination</w:t>
+      </w:r>
+    </w:p>
+    <w:p>
+      <w:pPr>
+        <w:pStyle w:val="Titre3"/>
+        <w:rPr>
+          <w:lang w:val="en-GB"/>
+        </w:rPr>
+      </w:pPr>
+      <w:r>
+        <w:rPr>
+          <w:lang w:val="en-GB"/>
+        </w:rPr>
+        <w:lastRenderedPageBreak/>
+        <w:t>getMostRecentWeather(</w:t>
+      </w:r>
+      <w:r>
+        <w:rPr>
+          <w:lang w:val="en-GB"/>
+        </w:rPr>
+        <w:t>id:</w:t>
+      </w:r>
+      <w:r>
+        <w:rPr>
+          <w:lang w:val="en-GB"/>
+        </w:rPr>
+        <w:t xml:space="preserve"> Int)</w:t>
+      </w:r>
+    </w:p>
+    <w:p>
+      <w:pPr>
+        <w:rPr>
+          <w:lang w:val="en-GB"/>
+        </w:rPr>
+      </w:pPr>
+      <w:r>
+        <w:rPr>
+          <w:rStyle w:val="Rfrenceintense"/>
+          <w:lang w:val="en-GB"/>
+        </w:rPr>
         <w:t>URL</w:t>
       </w:r>
       <w:r>
@@ -2545,461 +2290,253 @@
         <w:rPr>
           <w:lang w:val="en-GB"/>
         </w:rPr>
-        <w:t xml:space="preserve"> /weather/</w:t>
-      </w:r>
-      <w:proofErr w:type="spellStart"/>
-      <w:r>
+        <w:t xml:space="preserve"> /weather/getMostRecentWeather/{ID de la destination}</w:t>
+      </w:r>
+    </w:p>
+    <w:p>
+      <w:r>
+        <w:rPr>
+          <w:rStyle w:val="Rfrenceintense"/>
+        </w:rPr>
+        <w:t>IN</w:t>
+      </w:r>
+      <w:r>
+        <w:t xml:space="preserve"> </w:t>
+      </w:r>
+      <w:r>
+        <w:sym w:font="Wingdings" w:char="F0E0"/>
+      </w:r>
+      <w:r>
+        <w:t xml:space="preserve"> Identifiant de la destination</w:t>
+      </w:r>
+    </w:p>
+    <w:p>
+      <w:r>
+        <w:rPr>
+          <w:rStyle w:val="Rfrenceintense"/>
+        </w:rPr>
+        <w:t>OUT</w:t>
+      </w:r>
+      <w:r>
+        <w:t xml:space="preserve"> </w:t>
+      </w:r>
+      <w:r>
+        <w:sym w:font="Wingdings" w:char="F0E0"/>
+      </w:r>
+      <w:r>
+        <w:t xml:space="preserve"> </w:t>
+      </w:r>
+      <w:r>
+        <w:t>L’information de temps la plus récente sur cette destination</w:t>
+      </w:r>
+    </w:p>
+    <w:p>
+      <w:pPr>
+        <w:pStyle w:val="Titre3"/>
+        <w:rPr>
+          <w:lang w:val="en-US"/>
+        </w:rPr>
+      </w:pPr>
+      <w:r>
+        <w:rPr>
+          <w:lang w:val="en-US"/>
+        </w:rPr>
+        <w:t>saveWeather()</w:t>
+      </w:r>
+    </w:p>
+    <w:p>
+      <w:pPr>
+        <w:rPr>
+          <w:lang w:val="en-US"/>
+        </w:rPr>
+      </w:pPr>
+      <w:r>
+        <w:rPr>
+          <w:rStyle w:val="Rfrenceintense"/>
+          <w:lang w:val="en-US"/>
+        </w:rPr>
+        <w:t>URL</w:t>
+      </w:r>
+      <w:r>
+        <w:rPr>
+          <w:lang w:val="en-US"/>
+        </w:rPr>
+        <w:t xml:space="preserve"> </w:t>
+      </w:r>
+      <w:r>
+        <w:sym w:font="Wingdings" w:char="F0E0"/>
+      </w:r>
+      <w:r>
+        <w:rPr>
+          <w:lang w:val="en-US"/>
+        </w:rPr>
+        <w:t xml:space="preserve"> /weather/saveWeather</w:t>
+      </w:r>
+    </w:p>
+    <w:p>
+      <w:pPr>
+        <w:rPr>
+          <w:lang w:val="en-US"/>
+        </w:rPr>
+      </w:pPr>
+      <w:r>
+        <w:rPr>
+          <w:rStyle w:val="Rfrenceintense"/>
+          <w:lang w:val="en-US"/>
+        </w:rPr>
+        <w:t>IN</w:t>
+      </w:r>
+      <w:r>
+        <w:rPr>
+          <w:lang w:val="en-US"/>
+        </w:rPr>
+        <w:t xml:space="preserve"> </w:t>
+      </w:r>
+      <w:r>
+        <w:sym w:font="Wingdings" w:char="F0E0"/>
+      </w:r>
+      <w:r>
+        <w:rPr>
+          <w:lang w:val="en-US"/>
+        </w:rPr>
+        <w:t xml:space="preserve"> </w:t>
+      </w:r>
+      <w:r>
+        <w:rPr>
+          <w:lang w:val="en-US"/>
+        </w:rPr>
+        <w:t>Body de la requête</w:t>
+      </w:r>
+      <w:r>
+        <w:rPr>
+          <w:lang w:val="en-US"/>
+        </w:rPr>
+        <w:t xml:space="preserve"> : </w:t>
+      </w:r>
+      <w:r>
+        <w:rPr>
+          <w:lang w:val="en-US"/>
+        </w:rPr>
+        <w:t>id_destination (int), luminosity(double), temperature (double), humidity (double)</w:t>
+      </w:r>
+    </w:p>
+    <w:p>
+      <w:pPr>
+        <w:rPr>
+          <w:lang w:val="en-US"/>
+        </w:rPr>
+      </w:pPr>
+      <w:r>
+        <w:rPr>
+          <w:rStyle w:val="Rfrenceintense"/>
+          <w:lang w:val="en-US"/>
+        </w:rPr>
+        <w:t>OUT</w:t>
+      </w:r>
+      <w:r>
+        <w:rPr>
+          <w:lang w:val="en-US"/>
+        </w:rPr>
+        <w:t xml:space="preserve"> </w:t>
+      </w:r>
+      <w:r>
+        <w:sym w:font="Wingdings" w:char="F0E0"/>
+      </w:r>
+      <w:r>
+        <w:rPr>
+          <w:lang w:val="en-US"/>
+        </w:rPr>
+        <w:t xml:space="preserve"> /</w:t>
+      </w:r>
+    </w:p>
+    <w:p>
+      <w:pPr>
+        <w:pStyle w:val="Titre3"/>
         <w:rPr>
           <w:lang w:val="en-GB"/>
         </w:rPr>
-        <w:t>getWeathers</w:t>
-      </w:r>
-      <w:proofErr w:type="spellEnd"/>
-      <w:proofErr w:type="gramStart"/>
+      </w:pPr>
       <w:r>
         <w:rPr>
           <w:lang w:val="en-GB"/>
         </w:rPr>
-        <w:t>/{</w:t>
-      </w:r>
-      <w:proofErr w:type="gramEnd"/>
+        <w:t>save</w:t>
+      </w:r>
       <w:r>
         <w:rPr>
           <w:lang w:val="en-GB"/>
         </w:rPr>
-        <w:t>ID de la destination}</w:t>
-      </w:r>
-      <w:bookmarkStart w:id="0" w:name="_GoBack"/>
-      <w:bookmarkEnd w:id="0"/>
-    </w:p>
-    <w:p>
-      <w:r>
-        <w:rPr>
-          <w:rStyle w:val="Rfrenceintense"/>
+        <w:t>Sound</w:t>
+      </w:r>
+      <w:r>
+        <w:rPr>
+          <w:lang w:val="en-GB"/>
+        </w:rPr>
+        <w:t>()</w:t>
+      </w:r>
+    </w:p>
+    <w:p>
+      <w:pPr>
+        <w:rPr>
+          <w:lang w:val="en-GB"/>
+        </w:rPr>
+      </w:pPr>
+      <w:r>
+        <w:rPr>
+          <w:rStyle w:val="Rfrenceintense"/>
+          <w:lang w:val="en-GB"/>
+        </w:rPr>
+        <w:t>URL</w:t>
+      </w:r>
+      <w:r>
+        <w:rPr>
+          <w:lang w:val="en-GB"/>
+        </w:rPr>
+        <w:t xml:space="preserve"> </w:t>
+      </w:r>
+      <w:r>
+        <w:sym w:font="Wingdings" w:char="F0E0"/>
+      </w:r>
+      <w:r>
+        <w:rPr>
+          <w:lang w:val="en-GB"/>
+        </w:rPr>
+        <w:t xml:space="preserve"> /weather/save</w:t>
+      </w:r>
+      <w:r>
+        <w:rPr>
+          <w:lang w:val="en-GB"/>
+        </w:rPr>
+        <w:t>Sound</w:t>
+      </w:r>
+    </w:p>
+    <w:p>
+      <w:pPr>
+        <w:rPr>
+          <w:lang w:val="en-US"/>
+        </w:rPr>
+      </w:pPr>
+      <w:r>
+        <w:rPr>
+          <w:rStyle w:val="Rfrenceintense"/>
+          <w:lang w:val="en-US"/>
         </w:rPr>
         <w:t>IN</w:t>
       </w:r>
       <w:r>
-        <w:t xml:space="preserve"> </w:t>
-      </w:r>
-      <w:r>
-        <w:sym w:font="Wingdings" w:char="F0E0"/>
-      </w:r>
-      <w:r>
-        <w:t xml:space="preserve"> Identifiant de la destination</w:t>
-      </w:r>
-    </w:p>
-    <w:p>
-      <w:r>
-        <w:rPr>
-          <w:rStyle w:val="Rfrenceintense"/>
-        </w:rPr>
-        <w:t>OUT</w:t>
-      </w:r>
-      <w:r>
-        <w:t xml:space="preserve"> </w:t>
-      </w:r>
-      <w:r>
-        <w:sym w:font="Wingdings" w:char="F0E0"/>
-      </w:r>
-      <w:r>
-        <w:t xml:space="preserve"> Toutes les informations de temps reliée à cette destination</w:t>
-      </w:r>
-    </w:p>
-    <w:p>
-      <w:pPr>
-        <w:pStyle w:val="Titre3"/>
-        <w:rPr>
-          <w:lang w:val="en-GB"/>
-        </w:rPr>
-      </w:pPr>
-      <w:proofErr w:type="gramStart"/>
-      <w:r>
-        <w:rPr>
-          <w:lang w:val="en-GB"/>
-        </w:rPr>
-        <w:t>getMostRecentWeather(</w:t>
-      </w:r>
-      <w:proofErr w:type="gramEnd"/>
-      <w:r>
-        <w:rPr>
-          <w:lang w:val="en-GB"/>
-        </w:rPr>
-        <w:t>id:</w:t>
-      </w:r>
-      <w:r>
-        <w:rPr>
-          <w:lang w:val="en-GB"/>
-        </w:rPr>
-        <w:t xml:space="preserve"> Int)</w:t>
-      </w:r>
-    </w:p>
-    <w:p>
-      <w:pPr>
-        <w:rPr>
-          <w:lang w:val="en-GB"/>
-        </w:rPr>
-      </w:pPr>
-      <w:r>
-        <w:rPr>
-          <w:rStyle w:val="Rfrenceintense"/>
-          <w:lang w:val="en-GB"/>
-        </w:rPr>
-        <w:t>URL</w:t>
-      </w:r>
-      <w:r>
-        <w:rPr>
-          <w:lang w:val="en-GB"/>
-        </w:rPr>
-        <w:t xml:space="preserve"> </w:t>
-      </w:r>
-      <w:r>
-        <w:sym w:font="Wingdings" w:char="F0E0"/>
-      </w:r>
-      <w:r>
-        <w:rPr>
-          <w:lang w:val="en-GB"/>
-        </w:rPr>
-        <w:t xml:space="preserve"> /weather/getMostRecentWeather</w:t>
-      </w:r>
-      <w:proofErr w:type="gramStart"/>
-      <w:r>
-        <w:rPr>
-          <w:lang w:val="en-GB"/>
-        </w:rPr>
-        <w:t>/{</w:t>
-      </w:r>
-      <w:proofErr w:type="gramEnd"/>
-      <w:r>
-        <w:rPr>
-          <w:lang w:val="en-GB"/>
-        </w:rPr>
-        <w:t>ID de la destination}</w:t>
-      </w:r>
-    </w:p>
-    <w:p>
-      <w:r>
-        <w:rPr>
-          <w:rStyle w:val="Rfrenceintense"/>
-        </w:rPr>
-        <w:t>IN</w:t>
-      </w:r>
-      <w:r>
-        <w:t xml:space="preserve"> </w:t>
-      </w:r>
-      <w:r>
-        <w:sym w:font="Wingdings" w:char="F0E0"/>
-      </w:r>
-      <w:r>
-        <w:t xml:space="preserve"> Identifiant de la destination</w:t>
-      </w:r>
-    </w:p>
-    <w:p>
-      <w:r>
-        <w:rPr>
-          <w:rStyle w:val="Rfrenceintense"/>
-        </w:rPr>
-        <w:t>OUT</w:t>
-      </w:r>
-      <w:r>
-        <w:t xml:space="preserve"> </w:t>
-      </w:r>
-      <w:r>
-        <w:sym w:font="Wingdings" w:char="F0E0"/>
-      </w:r>
-      <w:r>
-        <w:t xml:space="preserve"> </w:t>
-      </w:r>
-      <w:r>
-        <w:t>L’information de temps la plus récente sur cette destination</w:t>
-      </w:r>
-    </w:p>
-    <w:p>
-      <w:pPr>
-        <w:pStyle w:val="Titre3"/>
-        <w:rPr>
-          <w:lang w:val="en-US"/>
-        </w:rPr>
-      </w:pPr>
-      <w:proofErr w:type="spellStart"/>
-      <w:r>
-        <w:rPr>
-          <w:lang w:val="en-US"/>
-        </w:rPr>
-        <w:lastRenderedPageBreak/>
-        <w:t>saveWeather</w:t>
-      </w:r>
-      <w:proofErr w:type="spellEnd"/>
-      <w:r>
-        <w:rPr>
-          <w:lang w:val="en-US"/>
-        </w:rPr>
-        <w:t>()</w:t>
-      </w:r>
-    </w:p>
-    <w:p>
-      <w:pPr>
-        <w:rPr>
-          <w:lang w:val="en-US"/>
-        </w:rPr>
-      </w:pPr>
-      <w:r>
-        <w:rPr>
-          <w:rStyle w:val="Rfrenceintense"/>
-          <w:lang w:val="en-US"/>
-        </w:rPr>
-        <w:t>URL</w:t>
-      </w:r>
-      <w:r>
-        <w:rPr>
-          <w:lang w:val="en-US"/>
-        </w:rPr>
-        <w:t xml:space="preserve"> </w:t>
-      </w:r>
-      <w:r>
-        <w:sym w:font="Wingdings" w:char="F0E0"/>
-      </w:r>
-      <w:r>
-        <w:rPr>
-          <w:lang w:val="en-US"/>
-        </w:rPr>
-        <w:t xml:space="preserve"> /weather/</w:t>
-      </w:r>
-      <w:proofErr w:type="spellStart"/>
-      <w:r>
-        <w:rPr>
-          <w:lang w:val="en-US"/>
-        </w:rPr>
-        <w:t>saveWeather</w:t>
-      </w:r>
-      <w:proofErr w:type="spellEnd"/>
-    </w:p>
-    <w:p>
-      <w:pPr>
-        <w:rPr>
-          <w:lang w:val="en-US"/>
-        </w:rPr>
-      </w:pPr>
-      <w:r>
-        <w:rPr>
-          <w:rStyle w:val="Rfrenceintense"/>
-          <w:lang w:val="en-US"/>
-        </w:rPr>
-        <w:t>IN</w:t>
-      </w:r>
-      <w:r>
-        <w:rPr>
-          <w:lang w:val="en-US"/>
-        </w:rPr>
-        <w:t xml:space="preserve"> </w:t>
-      </w:r>
-      <w:r>
-        <w:sym w:font="Wingdings" w:char="F0E0"/>
-      </w:r>
-      <w:r>
-        <w:rPr>
-          <w:lang w:val="en-US"/>
-        </w:rPr>
-        <w:t xml:space="preserve"> </w:t>
-      </w:r>
-      <w:r>
-        <w:rPr>
-          <w:lang w:val="en-US"/>
-        </w:rPr>
-        <w:t xml:space="preserve">Body de la </w:t>
-      </w:r>
-      <w:proofErr w:type="spellStart"/>
-      <w:r>
-        <w:rPr>
-          <w:lang w:val="en-US"/>
-        </w:rPr>
-        <w:t>requête</w:t>
-      </w:r>
-      <w:proofErr w:type="spellEnd"/>
-      <w:r>
-        <w:rPr>
-          <w:lang w:val="en-US"/>
-        </w:rPr>
-        <w:t xml:space="preserve"> : </w:t>
-      </w:r>
-      <w:proofErr w:type="spellStart"/>
-      <w:r>
-        <w:rPr>
-          <w:lang w:val="en-US"/>
-        </w:rPr>
-        <w:t>id_destination</w:t>
-      </w:r>
-      <w:proofErr w:type="spellEnd"/>
-      <w:r>
-        <w:rPr>
-          <w:lang w:val="en-US"/>
-        </w:rPr>
-        <w:t xml:space="preserve"> (int), luminosity(double), temperature (double), humidity (double)</w:t>
-      </w:r>
-    </w:p>
-    <w:p>
-      <w:pPr>
-        <w:rPr>
-          <w:lang w:val="en-US"/>
-        </w:rPr>
-      </w:pPr>
-      <w:r>
-        <w:rPr>
-          <w:rStyle w:val="Rfrenceintense"/>
-          <w:lang w:val="en-US"/>
-        </w:rPr>
-        <w:t>OUT</w:t>
-      </w:r>
-      <w:r>
-        <w:rPr>
-          <w:lang w:val="en-US"/>
-        </w:rPr>
-        <w:t xml:space="preserve"> </w:t>
-      </w:r>
-      <w:r>
-        <w:sym w:font="Wingdings" w:char="F0E0"/>
-      </w:r>
-      <w:r>
-        <w:rPr>
-          <w:lang w:val="en-US"/>
-        </w:rPr>
-        <w:t xml:space="preserve"> /</w:t>
-      </w:r>
-    </w:p>
-    <w:p>
-      <w:pPr>
-        <w:pStyle w:val="Titre3"/>
-        <w:rPr>
-          <w:lang w:val="en-GB"/>
-        </w:rPr>
-      </w:pPr>
-      <w:proofErr w:type="spellStart"/>
-      <w:proofErr w:type="gramStart"/>
-      <w:r>
-        <w:rPr>
-          <w:lang w:val="en-GB"/>
-        </w:rPr>
-        <w:t>save</w:t>
-      </w:r>
-      <w:r>
-        <w:rPr>
-          <w:lang w:val="en-GB"/>
-        </w:rPr>
-        <w:t>Sound</w:t>
-      </w:r>
-      <w:proofErr w:type="spellEnd"/>
-      <w:r>
-        <w:rPr>
-          <w:lang w:val="en-GB"/>
-        </w:rPr>
-        <w:t>(</w:t>
-      </w:r>
-      <w:proofErr w:type="gramEnd"/>
-      <w:r>
-        <w:rPr>
-          <w:lang w:val="en-GB"/>
-        </w:rPr>
-        <w:t>)</w:t>
-      </w:r>
-    </w:p>
-    <w:p>
-      <w:pPr>
-        <w:rPr>
-          <w:lang w:val="en-GB"/>
-        </w:rPr>
-      </w:pPr>
-      <w:r>
-        <w:rPr>
-          <w:rStyle w:val="Rfrenceintense"/>
-          <w:lang w:val="en-GB"/>
-        </w:rPr>
-        <w:t>URL</w:t>
-      </w:r>
-      <w:r>
-        <w:rPr>
-          <w:lang w:val="en-GB"/>
-        </w:rPr>
-        <w:t xml:space="preserve"> </w:t>
-      </w:r>
-      <w:r>
-        <w:sym w:font="Wingdings" w:char="F0E0"/>
-      </w:r>
-      <w:r>
-        <w:rPr>
-          <w:lang w:val="en-GB"/>
-        </w:rPr>
-        <w:t xml:space="preserve"> /weather/</w:t>
-      </w:r>
-      <w:proofErr w:type="spellStart"/>
-      <w:r>
-        <w:rPr>
-          <w:lang w:val="en-GB"/>
-        </w:rPr>
-        <w:t>save</w:t>
-      </w:r>
-      <w:r>
-        <w:rPr>
-          <w:lang w:val="en-GB"/>
-        </w:rPr>
-        <w:t>Sound</w:t>
-      </w:r>
-      <w:proofErr w:type="spellEnd"/>
-    </w:p>
-    <w:p>
-      <w:pPr>
-        <w:rPr>
-          <w:lang w:val="en-US"/>
-        </w:rPr>
-      </w:pPr>
-      <w:r>
-        <w:rPr>
-          <w:rStyle w:val="Rfrenceintense"/>
-          <w:lang w:val="en-US"/>
-        </w:rPr>
-        <w:t>IN</w:t>
-      </w:r>
-      <w:r>
-        <w:rPr>
-          <w:lang w:val="en-US"/>
-        </w:rPr>
-        <w:t xml:space="preserve"> </w:t>
-      </w:r>
-      <w:r>
-        <w:sym w:font="Wingdings" w:char="F0E0"/>
-      </w:r>
-      <w:r>
-        <w:rPr>
-          <w:lang w:val="en-US"/>
-        </w:rPr>
-        <w:t xml:space="preserve"> Body de la </w:t>
-      </w:r>
-      <w:proofErr w:type="spellStart"/>
-      <w:r>
-        <w:rPr>
-          <w:lang w:val="en-US"/>
-        </w:rPr>
-        <w:t>requête</w:t>
-      </w:r>
-      <w:proofErr w:type="spellEnd"/>
-      <w:r>
-        <w:rPr>
-          <w:lang w:val="en-US"/>
-        </w:rPr>
-        <w:t xml:space="preserve"> : </w:t>
-      </w:r>
-      <w:proofErr w:type="spellStart"/>
-      <w:r>
-        <w:rPr>
-          <w:lang w:val="en-US"/>
-        </w:rPr>
-        <w:t>id_destination</w:t>
-      </w:r>
-      <w:proofErr w:type="spellEnd"/>
-      <w:r>
-        <w:rPr>
-          <w:lang w:val="en-US"/>
-        </w:rPr>
-        <w:t xml:space="preserve"> (int), sound(double)</w:t>
+        <w:rPr>
+          <w:lang w:val="en-US"/>
+        </w:rPr>
+        <w:t xml:space="preserve"> </w:t>
+      </w:r>
+      <w:r>
+        <w:sym w:font="Wingdings" w:char="F0E0"/>
+      </w:r>
+      <w:r>
+        <w:rPr>
+          <w:lang w:val="en-US"/>
+        </w:rPr>
+        <w:t xml:space="preserve"> Body de la requête : id_destination (int), sound(double)</w:t>
       </w:r>
     </w:p>
     <w:p>

</xml_diff>

<commit_message>
Add get/set selectedDestination - see documentation of controller Destination
</commit_message>
<xml_diff>
--- a/Documentation.docx
+++ b/Documentation.docx
@@ -1410,6 +1410,229 @@
     <w:p>
       <w:pPr>
         <w:pStyle w:val="Titre3"/>
+        <w:rPr>
+          <w:lang w:val="en-GB"/>
+        </w:rPr>
+      </w:pPr>
+      <w:r>
+        <w:rPr>
+          <w:lang w:val="en-GB"/>
+        </w:rPr>
+        <w:t>setSelected</w:t>
+      </w:r>
+      <w:r>
+        <w:rPr>
+          <w:lang w:val="en-GB"/>
+        </w:rPr>
+        <w:t>Destination()</w:t>
+      </w:r>
+      <w:r>
+        <w:rPr>
+          <w:lang w:val="en-GB"/>
+        </w:rPr>
+        <w:t xml:space="preserve"> ATTENTION c’est http PUT</w:t>
+      </w:r>
+    </w:p>
+    <w:p>
+      <w:r>
+        <w:rPr>
+          <w:rStyle w:val="Rfrenceintense"/>
+        </w:rPr>
+        <w:t>URL</w:t>
+      </w:r>
+      <w:r>
+        <w:t xml:space="preserve"> </w:t>
+      </w:r>
+      <w:r>
+        <w:sym w:font="Wingdings" w:char="F0E0"/>
+      </w:r>
+      <w:r>
+        <w:t xml:space="preserve"> /destination/</w:t>
+      </w:r>
+      <w:r>
+        <w:t>setSelectedDestination?idDestination={destination sélectionnée}&amp;idStop={id de l’arrêt T</w:t>
+      </w:r>
+      <w:r>
+        <w:t>EC</w:t>
+      </w:r>
+      <w:r>
+        <w:t>}</w:t>
+      </w:r>
+    </w:p>
+    <w:p>
+      <w:pPr>
+        <w:tabs>
+          <w:tab w:val="left" w:pos="567"/>
+        </w:tabs>
+      </w:pPr>
+      <w:r>
+        <w:rPr>
+          <w:rStyle w:val="Rfrenceintense"/>
+        </w:rPr>
+        <w:t>IN</w:t>
+      </w:r>
+      <w:r>
+        <w:t xml:space="preserve"> </w:t>
+      </w:r>
+      <w:r>
+        <w:sym w:font="Wingdings" w:char="F0E0"/>
+      </w:r>
+      <w:r>
+        <w:tab/>
+        <w:t xml:space="preserve">idStop : </w:t>
+      </w:r>
+      <w:r>
+        <w:t>destination sélectionnée</w:t>
+      </w:r>
+      <w:r>
+        <w:br/>
+      </w:r>
+      <w:r>
+        <w:tab/>
+        <w:t xml:space="preserve">idDestination : </w:t>
+      </w:r>
+      <w:r>
+        <w:t>id de l’arrêt T</w:t>
+      </w:r>
+      <w:r>
+        <w:t>EC</w:t>
+      </w:r>
+      <w:r>
+        <w:t xml:space="preserve"> (sur lequel la tablette se trouve donc)</w:t>
+      </w:r>
+      <w:bookmarkStart w:id="0" w:name="_GoBack"/>
+      <w:bookmarkEnd w:id="0"/>
+    </w:p>
+    <w:p>
+      <w:pPr>
+        <w:rPr>
+          <w:lang w:val="en-GB"/>
+        </w:rPr>
+      </w:pPr>
+      <w:r>
+        <w:rPr>
+          <w:rStyle w:val="Rfrenceintense"/>
+          <w:lang w:val="en-GB"/>
+        </w:rPr>
+        <w:t>OUT</w:t>
+      </w:r>
+      <w:r>
+        <w:rPr>
+          <w:lang w:val="en-GB"/>
+        </w:rPr>
+        <w:t xml:space="preserve"> </w:t>
+      </w:r>
+      <w:r>
+        <w:sym w:font="Wingdings" w:char="F0E0"/>
+      </w:r>
+      <w:r>
+        <w:rPr>
+          <w:lang w:val="en-GB"/>
+        </w:rPr>
+        <w:t xml:space="preserve"> </w:t>
+      </w:r>
+      <w:r>
+        <w:rPr>
+          <w:lang w:val="en-GB"/>
+        </w:rPr>
+        <w:t>http 200 ou 404</w:t>
+      </w:r>
+    </w:p>
+    <w:p>
+      <w:pPr>
+        <w:pStyle w:val="Titre3"/>
+        <w:rPr>
+          <w:lang w:val="en-GB"/>
+        </w:rPr>
+      </w:pPr>
+      <w:r>
+        <w:rPr>
+          <w:lang w:val="en-GB"/>
+        </w:rPr>
+        <w:t>get</w:t>
+      </w:r>
+      <w:r>
+        <w:rPr>
+          <w:lang w:val="en-GB"/>
+        </w:rPr>
+        <w:t>Selected</w:t>
+      </w:r>
+      <w:r>
+        <w:rPr>
+          <w:lang w:val="en-GB"/>
+        </w:rPr>
+        <w:t>Destination()</w:t>
+      </w:r>
+    </w:p>
+    <w:p>
+      <w:r>
+        <w:rPr>
+          <w:rStyle w:val="Rfrenceintense"/>
+        </w:rPr>
+        <w:t>URL</w:t>
+      </w:r>
+      <w:r>
+        <w:t xml:space="preserve"> </w:t>
+      </w:r>
+      <w:r>
+        <w:sym w:font="Wingdings" w:char="F0E0"/>
+      </w:r>
+      <w:r>
+        <w:t xml:space="preserve"> /destination/get</w:t>
+      </w:r>
+      <w:r>
+        <w:t>SelectedDestination?chipNr={id de la puce qui a été scannée sur l’arrêt de bus}</w:t>
+      </w:r>
+    </w:p>
+    <w:p>
+      <w:r>
+        <w:rPr>
+          <w:rStyle w:val="Rfrenceintense"/>
+        </w:rPr>
+        <w:t>IN</w:t>
+      </w:r>
+      <w:r>
+        <w:t xml:space="preserve"> </w:t>
+      </w:r>
+      <w:r>
+        <w:sym w:font="Wingdings" w:char="F0E0"/>
+      </w:r>
+      <w:r>
+        <w:t xml:space="preserve"> </w:t>
+      </w:r>
+      <w:r>
+        <w:t>c</w:t>
+      </w:r>
+      <w:r>
+        <w:t xml:space="preserve">hipNr : </w:t>
+      </w:r>
+      <w:r>
+        <w:t>id de la puce qui a été scannée sur l’arrêt de bus</w:t>
+      </w:r>
+    </w:p>
+    <w:p>
+      <w:r>
+        <w:rPr>
+          <w:rStyle w:val="Rfrenceintense"/>
+        </w:rPr>
+        <w:t>OUT</w:t>
+      </w:r>
+      <w:r>
+        <w:t xml:space="preserve"> </w:t>
+      </w:r>
+      <w:r>
+        <w:sym w:font="Wingdings" w:char="F0E0"/>
+      </w:r>
+      <w:r>
+        <w:t xml:space="preserve"> </w:t>
+      </w:r>
+      <w:r>
+        <w:t xml:space="preserve">la destination actuellement sélectionnée ou http 204 No content si rien n’est sélectionné si la donnée est dépassée. </w:t>
+      </w:r>
+    </w:p>
+    <w:p>
+      <w:pPr>
+        <w:pStyle w:val="Titre3"/>
       </w:pPr>
       <w:r>
         <w:t>getDestination(id : Int)</w:t>
@@ -1570,6 +1793,7 @@
         <w:pStyle w:val="Titre3"/>
       </w:pPr>
       <w:r>
+        <w:lastRenderedPageBreak/>
         <w:t>saveDestination()</w:t>
       </w:r>
     </w:p>
@@ -1683,7 +1907,6 @@
         <w:pStyle w:val="Titre2"/>
       </w:pPr>
       <w:r>
-        <w:lastRenderedPageBreak/>
         <w:t>TravelController</w:t>
       </w:r>
     </w:p>
@@ -1956,13 +2179,7 @@
         <w:t xml:space="preserve"> </w:t>
       </w:r>
       <w:r>
-        <w:t>(</w:t>
-      </w:r>
-      <w:r>
-        <w:t xml:space="preserve">id_user : Int, </w:t>
-      </w:r>
-      <w:r>
-        <w:t>id_destination : Int)</w:t>
+        <w:t>(id_user : Int, id_destination : Int)</w:t>
       </w:r>
     </w:p>
     <w:p>
@@ -1979,10 +2196,7 @@
         <w:sym w:font="Wingdings" w:char="F0E0"/>
       </w:r>
       <w:r>
-        <w:t xml:space="preserve"> </w:t>
-      </w:r>
-      <w:r>
-        <w:t>/travel/getInfoVisited?id_user=</w:t>
+        <w:t xml:space="preserve"> /travel/getInfoVisited?id_user=</w:t>
       </w:r>
       <w:r>
         <w:t>{ID de l’utilisateur}</w:t>
@@ -2008,13 +2222,7 @@
         <w:sym w:font="Wingdings" w:char="F0E0"/>
       </w:r>
       <w:r>
-        <w:t xml:space="preserve"> Identifiant </w:t>
-      </w:r>
-      <w:r>
-        <w:t xml:space="preserve">du user et </w:t>
-      </w:r>
-      <w:r>
-        <w:t>de la destination</w:t>
+        <w:t xml:space="preserve"> Identifiant du user et de la destination</w:t>
       </w:r>
     </w:p>
     <w:p>
@@ -2031,13 +2239,8 @@
         <w:sym w:font="Wingdings" w:char="F0E0"/>
       </w:r>
       <w:r>
-        <w:t xml:space="preserve"> </w:t>
-      </w:r>
-      <w:r>
-        <w:t>Booléen indiquant si l’utilisateur à visité le lieu ou non</w:t>
-      </w:r>
-      <w:bookmarkStart w:id="0" w:name="_GoBack"/>
-      <w:bookmarkEnd w:id="0"/>
+        <w:t xml:space="preserve"> Booléen indiquant si l’utilisateur à visité le lieu ou non</w:t>
+      </w:r>
     </w:p>
     <w:p>
       <w:pPr>
@@ -2115,6 +2318,7 @@
         <w:rPr>
           <w:noProof/>
         </w:rPr>
+        <w:lastRenderedPageBreak/>
         <w:drawing>
           <wp:inline distT="0" distB="0" distL="0" distR="0" wp14:anchorId="4685E2FD" wp14:editId="637DF3B7">
             <wp:extent cx="1751457" cy="789194"/>
@@ -2248,7 +2452,6 @@
         <w:rPr>
           <w:lang w:val="en-GB"/>
         </w:rPr>
-        <w:lastRenderedPageBreak/>
         <w:t>getMostRecentWeather(</w:t>
       </w:r>
       <w:r>

</xml_diff>

<commit_message>
Update getSelectedDestination to use idStop instead of idPuce; remove idPuce from DB
</commit_message>
<xml_diff>
--- a/Documentation.docx
+++ b/Documentation.docx
@@ -797,8 +797,126 @@
     </w:p>
     <w:p>
       <w:pPr>
-        <w:rPr>
-          <w:rFonts w:asciiTheme="majorHAnsi" w:eastAsiaTheme="majorEastAsia" w:hAnsiTheme="majorHAnsi" w:cstheme="majorBidi"/>
+        <w:pStyle w:val="Titre4"/>
+      </w:pPr>
+      <w:r>
+        <w:t>Bus_stop</w:t>
+      </w:r>
+    </w:p>
+    <w:p>
+      <w:r>
+        <w:rPr>
+          <w:rStyle w:val="Rfrenceintense"/>
+        </w:rPr>
+        <w:t>timestamp</w:t>
+      </w:r>
+      <w:r>
+        <w:t xml:space="preserve"> </w:t>
+      </w:r>
+      <w:r>
+        <w:sym w:font="Wingdings" w:char="F0E0"/>
+      </w:r>
+      <w:r>
+        <w:t xml:space="preserve"> Date et heure d</w:t>
+      </w:r>
+      <w:r>
+        <w:t>e la dernière mise à jour de l’id_destination</w:t>
+      </w:r>
+      <w:r>
+        <w:t xml:space="preserve">, </w:t>
+      </w:r>
+      <w:r>
+        <w:rPr>
+          <w:b/>
+          <w:bCs/>
+        </w:rPr>
+        <w:t>LocalDateTime</w:t>
+      </w:r>
+    </w:p>
+    <w:p>
+      <w:r>
+        <w:rPr>
+          <w:rStyle w:val="Rfrenceintense"/>
+        </w:rPr>
+        <w:t>id_stop</w:t>
+      </w:r>
+      <w:r>
+        <w:t xml:space="preserve"> </w:t>
+      </w:r>
+      <w:r>
+        <w:sym w:font="Wingdings" w:char="F0E0"/>
+      </w:r>
+      <w:r>
+        <w:t xml:space="preserve"> </w:t>
+      </w:r>
+      <w:r>
+        <w:t>Id de l’arrêt de</w:t>
+      </w:r>
+      <w:r>
+        <w:t xml:space="preserve"> bus, identique à celui fourni par l’API du Tec, </w:t>
+      </w:r>
+      <w:r>
+        <w:rPr>
+          <w:b/>
+          <w:bCs/>
+        </w:rPr>
+        <w:t>varchar(50)</w:t>
+      </w:r>
+    </w:p>
+    <w:p>
+      <w:pPr>
+        <w:rPr>
+          <w:b/>
+          <w:bCs/>
+        </w:rPr>
+      </w:pPr>
+      <w:r>
+        <w:rPr>
+          <w:rStyle w:val="Rfrenceintense"/>
+        </w:rPr>
+        <w:t>id_destination</w:t>
+      </w:r>
+      <w:r>
+        <w:t xml:space="preserve"> </w:t>
+      </w:r>
+      <w:r>
+        <w:sym w:font="Wingdings" w:char="F0E0"/>
+      </w:r>
+      <w:r>
+        <w:t xml:space="preserve"> Identifiant de la destination</w:t>
+      </w:r>
+      <w:r>
+        <w:t xml:space="preserve"> sélectionnée</w:t>
+      </w:r>
+      <w:r>
+        <w:t xml:space="preserve">, </w:t>
+      </w:r>
+      <w:r>
+        <w:rPr>
+          <w:b/>
+          <w:bCs/>
+        </w:rPr>
+        <w:t>smallInt(9)</w:t>
+      </w:r>
+    </w:p>
+    <w:p>
+      <w:pPr>
+        <w:pStyle w:val="Titre4"/>
+        <w:numPr>
+          <w:ilvl w:val="0"/>
+          <w:numId w:val="0"/>
+        </w:numPr>
+        <w:rPr>
+          <w:color w:val="2F5496" w:themeColor="accent1" w:themeShade="BF"/>
+          <w:sz w:val="36"/>
+          <w:szCs w:val="32"/>
+        </w:rPr>
+      </w:pPr>
+    </w:p>
+    <w:p>
+      <w:pPr>
+        <w:pStyle w:val="Titre4"/>
+        <w:rPr>
           <w:color w:val="2F5496" w:themeColor="accent1" w:themeShade="BF"/>
           <w:sz w:val="36"/>
           <w:szCs w:val="32"/>
@@ -1410,27 +1528,9 @@
     <w:p>
       <w:pPr>
         <w:pStyle w:val="Titre3"/>
-        <w:rPr>
-          <w:lang w:val="en-GB"/>
-        </w:rPr>
-      </w:pPr>
-      <w:r>
-        <w:rPr>
-          <w:lang w:val="en-GB"/>
-        </w:rPr>
-        <w:t>setSelected</w:t>
-      </w:r>
-      <w:r>
-        <w:rPr>
-          <w:lang w:val="en-GB"/>
-        </w:rPr>
-        <w:t>Destination()</w:t>
-      </w:r>
-      <w:r>
-        <w:rPr>
-          <w:lang w:val="en-GB"/>
-        </w:rPr>
-        <w:t xml:space="preserve"> ATTENTION c’est http PUT</w:t>
+      </w:pPr>
+      <w:r>
+        <w:t>setSelectedDestination() ATTENTION c’est http PUT</w:t>
       </w:r>
     </w:p>
     <w:p>
@@ -1447,10 +1547,7 @@
         <w:sym w:font="Wingdings" w:char="F0E0"/>
       </w:r>
       <w:r>
-        <w:t xml:space="preserve"> /destination/</w:t>
-      </w:r>
-      <w:r>
-        <w:t>setSelectedDestination?idDestination={destination sélectionnée}&amp;idStop={id de l’arrêt T</w:t>
+        <w:t xml:space="preserve"> /destination/setSelectedDestination?idDestination={destination sélectionnée}&amp;idStop={id de l’arrêt T</w:t>
       </w:r>
       <w:r>
         <w:t>EC</w:t>
@@ -1482,7 +1579,10 @@
         <w:t xml:space="preserve">idStop : </w:t>
       </w:r>
       <w:r>
-        <w:t>destination sélectionnée</w:t>
+        <w:t>id de l’arrêt T</w:t>
+      </w:r>
+      <w:r>
+        <w:t>EC (sur lequel la tablette se trouve donc)</w:t>
       </w:r>
       <w:r>
         <w:br/>
@@ -1492,142 +1592,177 @@
         <w:t xml:space="preserve">idDestination : </w:t>
       </w:r>
       <w:r>
+        <w:t>destination sélectionnée</w:t>
+      </w:r>
+      <w:r>
+        <w:t xml:space="preserve"> </w:t>
+      </w:r>
+    </w:p>
+    <w:p>
+      <w:r>
+        <w:rPr>
+          <w:rStyle w:val="Rfrenceintense"/>
+        </w:rPr>
+        <w:t>OUT</w:t>
+      </w:r>
+      <w:r>
+        <w:t xml:space="preserve"> </w:t>
+      </w:r>
+      <w:r>
+        <w:sym w:font="Wingdings" w:char="F0E0"/>
+      </w:r>
+      <w:r>
+        <w:t xml:space="preserve"> http 200 ou 404</w:t>
+      </w:r>
+    </w:p>
+    <w:p>
+      <w:pPr>
+        <w:pStyle w:val="Titre3"/>
+      </w:pPr>
+      <w:r>
+        <w:t>getSelectedDestination()</w:t>
+      </w:r>
+    </w:p>
+    <w:p>
+      <w:pPr>
+        <w:rPr>
+          <w:lang w:val="en-GB"/>
+        </w:rPr>
+      </w:pPr>
+      <w:r>
+        <w:rPr>
+          <w:rStyle w:val="Rfrenceintense"/>
+          <w:lang w:val="en-GB"/>
+        </w:rPr>
+        <w:t>URL</w:t>
+      </w:r>
+      <w:r>
+        <w:rPr>
+          <w:lang w:val="en-GB"/>
+        </w:rPr>
+        <w:t xml:space="preserve"> </w:t>
+      </w:r>
+      <w:r>
+        <w:sym w:font="Wingdings" w:char="F0E0"/>
+      </w:r>
+      <w:r>
+        <w:rPr>
+          <w:lang w:val="en-GB"/>
+        </w:rPr>
+        <w:t xml:space="preserve"> /destination/getSelectedDestination?</w:t>
+      </w:r>
+      <w:r>
+        <w:rPr>
+          <w:lang w:val="en-GB"/>
+        </w:rPr>
+        <w:t>idStop</w:t>
+      </w:r>
+      <w:r>
+        <w:rPr>
+          <w:lang w:val="en-GB"/>
+        </w:rPr>
+        <w:t>={id de l</w:t>
+      </w:r>
+      <w:r>
+        <w:rPr>
+          <w:lang w:val="en-GB"/>
+        </w:rPr>
+        <w:t>’arrêt TEC</w:t>
+      </w:r>
+      <w:r>
+        <w:rPr>
+          <w:lang w:val="en-GB"/>
+        </w:rPr>
+        <w:t>}</w:t>
+      </w:r>
+    </w:p>
+    <w:p>
+      <w:r>
+        <w:rPr>
+          <w:rStyle w:val="Rfrenceintense"/>
+        </w:rPr>
+        <w:t>IN</w:t>
+      </w:r>
+      <w:r>
+        <w:t xml:space="preserve"> </w:t>
+      </w:r>
+      <w:r>
+        <w:sym w:font="Wingdings" w:char="F0E0"/>
+      </w:r>
+      <w:r>
+        <w:t xml:space="preserve"> </w:t>
+      </w:r>
+      <w:r>
+        <w:t xml:space="preserve">idStop : </w:t>
+      </w:r>
+      <w:r>
         <w:t>id de l’arrêt T</w:t>
       </w:r>
       <w:r>
-        <w:t>EC</w:t>
-      </w:r>
-      <w:r>
-        <w:t xml:space="preserve"> (sur lequel la tablette se trouve donc)</w:t>
+        <w:t>EC (sur lequel la tablette se trouve donc)</w:t>
+      </w:r>
+    </w:p>
+    <w:p>
+      <w:pPr>
+        <w:tabs>
+          <w:tab w:val="left" w:pos="993"/>
+        </w:tabs>
+      </w:pPr>
+      <w:r>
+        <w:rPr>
+          <w:rStyle w:val="Rfrenceintense"/>
+        </w:rPr>
+        <w:t>OUT</w:t>
+      </w:r>
+      <w:r>
+        <w:t xml:space="preserve"> </w:t>
+      </w:r>
+      <w:r>
+        <w:sym w:font="Wingdings" w:char="F0E0"/>
+      </w:r>
+      <w:r>
+        <w:t xml:space="preserve"> </w:t>
+      </w:r>
+      <w:r>
+        <w:tab/>
+        <w:t xml:space="preserve">200 Ok et </w:t>
+      </w:r>
+      <w:r>
+        <w:t>la destination actuellement sélectionnée</w:t>
+      </w:r>
+      <w:r>
+        <w:t xml:space="preserve"> </w:t>
+      </w:r>
+      <w:r>
+        <w:br/>
+        <w:t xml:space="preserve"> </w:t>
+      </w:r>
+      <w:r>
+        <w:tab/>
+      </w:r>
+      <w:r>
+        <w:t>ou 204 No content si rien n’est sélectionné</w:t>
+      </w:r>
+      <w:r>
+        <w:t xml:space="preserve"> ou</w:t>
+      </w:r>
+      <w:r>
+        <w:t xml:space="preserve"> si la donnée est dépassée</w:t>
+      </w:r>
+      <w:r>
+        <w:t xml:space="preserve"> de</w:t>
+      </w:r>
+      <w:r>
+        <w:t xml:space="preserve"> + de 30 min</w:t>
       </w:r>
       <w:bookmarkStart w:id="0" w:name="_GoBack"/>
       <w:bookmarkEnd w:id="0"/>
-    </w:p>
-    <w:p>
-      <w:pPr>
-        <w:rPr>
-          <w:lang w:val="en-GB"/>
-        </w:rPr>
-      </w:pPr>
-      <w:r>
-        <w:rPr>
-          <w:rStyle w:val="Rfrenceintense"/>
-          <w:lang w:val="en-GB"/>
-        </w:rPr>
-        <w:t>OUT</w:t>
-      </w:r>
-      <w:r>
-        <w:rPr>
-          <w:lang w:val="en-GB"/>
-        </w:rPr>
-        <w:t xml:space="preserve"> </w:t>
-      </w:r>
-      <w:r>
-        <w:sym w:font="Wingdings" w:char="F0E0"/>
-      </w:r>
-      <w:r>
-        <w:rPr>
-          <w:lang w:val="en-GB"/>
-        </w:rPr>
-        <w:t xml:space="preserve"> </w:t>
-      </w:r>
-      <w:r>
-        <w:rPr>
-          <w:lang w:val="en-GB"/>
-        </w:rPr>
-        <w:t>http 200 ou 404</w:t>
-      </w:r>
-    </w:p>
-    <w:p>
-      <w:pPr>
-        <w:pStyle w:val="Titre3"/>
-        <w:rPr>
-          <w:lang w:val="en-GB"/>
-        </w:rPr>
-      </w:pPr>
-      <w:r>
-        <w:rPr>
-          <w:lang w:val="en-GB"/>
-        </w:rPr>
-        <w:t>get</w:t>
-      </w:r>
-      <w:r>
-        <w:rPr>
-          <w:lang w:val="en-GB"/>
-        </w:rPr>
-        <w:t>Selected</w:t>
-      </w:r>
-      <w:r>
-        <w:rPr>
-          <w:lang w:val="en-GB"/>
-        </w:rPr>
-        <w:t>Destination()</w:t>
-      </w:r>
-    </w:p>
-    <w:p>
-      <w:r>
-        <w:rPr>
-          <w:rStyle w:val="Rfrenceintense"/>
-        </w:rPr>
-        <w:t>URL</w:t>
-      </w:r>
-      <w:r>
-        <w:t xml:space="preserve"> </w:t>
-      </w:r>
-      <w:r>
-        <w:sym w:font="Wingdings" w:char="F0E0"/>
-      </w:r>
-      <w:r>
-        <w:t xml:space="preserve"> /destination/get</w:t>
-      </w:r>
-      <w:r>
-        <w:t>SelectedDestination?chipNr={id de la puce qui a été scannée sur l’arrêt de bus}</w:t>
-      </w:r>
-    </w:p>
-    <w:p>
-      <w:r>
-        <w:rPr>
-          <w:rStyle w:val="Rfrenceintense"/>
-        </w:rPr>
-        <w:t>IN</w:t>
-      </w:r>
-      <w:r>
-        <w:t xml:space="preserve"> </w:t>
-      </w:r>
-      <w:r>
-        <w:sym w:font="Wingdings" w:char="F0E0"/>
-      </w:r>
-      <w:r>
-        <w:t xml:space="preserve"> </w:t>
-      </w:r>
-      <w:r>
-        <w:t>c</w:t>
-      </w:r>
-      <w:r>
-        <w:t xml:space="preserve">hipNr : </w:t>
-      </w:r>
-      <w:r>
-        <w:t>id de la puce qui a été scannée sur l’arrêt de bus</w:t>
-      </w:r>
-    </w:p>
-    <w:p>
-      <w:r>
-        <w:rPr>
-          <w:rStyle w:val="Rfrenceintense"/>
-        </w:rPr>
-        <w:t>OUT</w:t>
-      </w:r>
-      <w:r>
-        <w:t xml:space="preserve"> </w:t>
-      </w:r>
-      <w:r>
-        <w:sym w:font="Wingdings" w:char="F0E0"/>
-      </w:r>
-      <w:r>
-        <w:t xml:space="preserve"> </w:t>
-      </w:r>
-      <w:r>
-        <w:t xml:space="preserve">la destination actuellement sélectionnée ou http 204 No content si rien n’est sélectionné si la donnée est dépassée. </w:t>
+      <w:r>
+        <w:br/>
+      </w:r>
+      <w:r>
+        <w:tab/>
+        <w:t>ou 404 Not found si l’idStop n’existe pas en BD</w:t>
       </w:r>
     </w:p>
     <w:p>
@@ -2977,6 +3112,10 @@
   </w:num>
   <w:num w:numId="2">
     <w:abstractNumId w:val="0"/>
+  </w:num>
+  <w:num w:numId="3">
+    <w:abstractNumId w:val="0"/>
+    <w:lvlOverride w:ilvl="0"/>
   </w:num>
 </w:numbering>
 </file>

</xml_diff>